<commit_message>
0011596: add calendar doc export
* clean up doc export
** remove property definition
** use standard column spec instead
** add example export

Change-Id: I4566d2b964a81feba280395aec92ae42d594b254
Reviewed-on: http://gerrit.tine20.com/customers/2639
Tested-by: Jenkins CI (http://ci.tine20.com/)
Reviewed-by: Philipp Schüle <p.schuele@metaways.de>
</commit_message>
<xml_diff>
--- a/tine20/Addressbook/Export/templates/addressbook_contact_letter.docx
+++ b/tine20/Addressbook/Export/templates/addressbook_contact_letter.docx
@@ -1,6 +1,6 @@
 
 <file path=word/document.xml><?xml version="1.0" encoding="utf-8"?>
-<w:document xmlns:ve="http://schemas.openxmlformats.org/markup-compatibility/2006" xmlns:o="urn:schemas-microsoft-com:office:office" xmlns:r="http://schemas.openxmlformats.org/officeDocument/2006/relationships" xmlns:m="http://schemas.openxmlformats.org/officeDocument/2006/math" xmlns:v="urn:schemas-microsoft-com:vml" xmlns:wp="http://schemas.openxmlformats.org/drawingml/2006/wordprocessingDrawing" xmlns:w10="urn:schemas-microsoft-com:office:word" xmlns:w="http://schemas.openxmlformats.org/wordprocessingml/2006/main" xmlns:wne="http://schemas.microsoft.com/office/word/2006/wordml">
+<w:document xmlns:wpc="http://schemas.microsoft.com/office/word/2010/wordprocessingCanvas" xmlns:mo="http://schemas.microsoft.com/office/mac/office/2008/main" xmlns:mc="http://schemas.openxmlformats.org/markup-compatibility/2006" xmlns:mv="urn:schemas-microsoft-com:mac:vml" xmlns:o="urn:schemas-microsoft-com:office:office" xmlns:r="http://schemas.openxmlformats.org/officeDocument/2006/relationships" xmlns:m="http://schemas.openxmlformats.org/officeDocument/2006/math" xmlns:v="urn:schemas-microsoft-com:vml" xmlns:wp14="http://schemas.microsoft.com/office/word/2010/wordprocessingDrawing" xmlns:wp="http://schemas.openxmlformats.org/drawingml/2006/wordprocessingDrawing" xmlns:w10="urn:schemas-microsoft-com:office:word" xmlns:w="http://schemas.openxmlformats.org/wordprocessingml/2006/main" xmlns:w14="http://schemas.microsoft.com/office/word/2010/wordml" xmlns:w15="http://schemas.microsoft.com/office/word/2012/wordml" xmlns:wpg="http://schemas.microsoft.com/office/word/2010/wordprocessingGroup" xmlns:wpi="http://schemas.microsoft.com/office/word/2010/wordprocessingInk" xmlns:wne="http://schemas.microsoft.com/office/word/2006/wordml" xmlns:wps="http://schemas.microsoft.com/office/word/2010/wordprocessingShape" mc:Ignorable="w14 w15 wp14 mv">
   <w:body>
     <w:p>
       <w:pPr>
@@ -14,13 +14,13 @@
           <w:lang w:eastAsia="de-DE"/>
         </w:rPr>
         <w:drawing>
-          <wp:anchor distT="0" distB="0" distL="114300" distR="114300" simplePos="0" relativeHeight="251658240" behindDoc="0" locked="0" layoutInCell="1" allowOverlap="1">
+          <wp:anchor distT="0" distB="0" distL="114300" distR="114300" simplePos="0" relativeHeight="251658240" behindDoc="0" locked="0" layoutInCell="1" allowOverlap="1" wp14:anchorId="5C639A31" wp14:editId="0890AA62">
             <wp:simplePos x="0" y="0"/>
             <wp:positionH relativeFrom="margin">
-              <wp:align>right</wp:align>
+              <wp:posOffset>3373755</wp:posOffset>
             </wp:positionH>
             <wp:positionV relativeFrom="margin">
-              <wp:align>top</wp:align>
+              <wp:posOffset>15240</wp:posOffset>
             </wp:positionV>
             <wp:extent cx="2476500" cy="314325"/>
             <wp:effectExtent l="19050" t="0" r="0" b="0"/>
@@ -87,8 +87,8 @@
           <w:noProof/>
           <w:lang w:val="en-US"/>
         </w:rPr>
-        <w:pict>
-          <v:shapetype id="_x0000_t202" coordsize="21600,21600" o:spt="202" path="m,l,21600r21600,l21600,xe">
+        <w:pict w14:anchorId="6C253F8A">
+          <v:shapetype id="_x0000_t202" coordsize="21600,21600" o:spt="202" path="m0,0l0,21600,21600,21600,21600,0xe">
             <v:stroke joinstyle="miter"/>
             <v:path gradientshapeok="t" o:connecttype="rect"/>
           </v:shapetype>
@@ -107,7 +107,21 @@
                       <w:b/>
                       <w:lang w:val="en-US"/>
                     </w:rPr>
-                    <w:t>${org_name}</w:t>
+                    <w:t>${org_name</w:t>
+                  </w:r>
+                  <w:r>
+                    <w:rPr>
+                      <w:b/>
+                      <w:lang w:val="en-US"/>
+                    </w:rPr>
+                    <w:t>#1</w:t>
+                  </w:r>
+                  <w:r>
+                    <w:rPr>
+                      <w:b/>
+                      <w:lang w:val="en-US"/>
+                    </w:rPr>
+                    <w:t>}</w:t>
                   </w:r>
                 </w:p>
                 <w:p>
@@ -120,13 +134,37 @@
                     <w:rPr>
                       <w:lang w:val="en-US"/>
                     </w:rPr>
-                    <w:t xml:space="preserve">${n_given} </w:t>
-                  </w:r>
-                  <w:r>
-                    <w:rPr>
-                      <w:lang w:val="en-US"/>
-                    </w:rPr>
-                    <w:t>${n_family}</w:t>
+                    <w:t>${n_given</w:t>
+                  </w:r>
+                  <w:r>
+                    <w:rPr>
+                      <w:lang w:val="en-US"/>
+                    </w:rPr>
+                    <w:t>#1</w:t>
+                  </w:r>
+                  <w:r>
+                    <w:rPr>
+                      <w:lang w:val="en-US"/>
+                    </w:rPr>
+                    <w:t xml:space="preserve">} </w:t>
+                  </w:r>
+                  <w:r>
+                    <w:rPr>
+                      <w:lang w:val="en-US"/>
+                    </w:rPr>
+                    <w:t>${n_family</w:t>
+                  </w:r>
+                  <w:r>
+                    <w:rPr>
+                      <w:lang w:val="en-US"/>
+                    </w:rPr>
+                    <w:t>#1</w:t>
+                  </w:r>
+                  <w:r>
+                    <w:rPr>
+                      <w:lang w:val="en-US"/>
+                    </w:rPr>
+                    <w:t>}</w:t>
                   </w:r>
                 </w:p>
                 <w:p>
@@ -139,7 +177,19 @@
                     <w:rPr>
                       <w:lang w:val="en-US"/>
                     </w:rPr>
-                    <w:t>${adr_one_street}</w:t>
+                    <w:t>${adr_one_street</w:t>
+                  </w:r>
+                  <w:r>
+                    <w:rPr>
+                      <w:lang w:val="en-US"/>
+                    </w:rPr>
+                    <w:t>#1</w:t>
+                  </w:r>
+                  <w:r>
+                    <w:rPr>
+                      <w:lang w:val="en-US"/>
+                    </w:rPr>
+                    <w:t>}</w:t>
                   </w:r>
                 </w:p>
                 <w:p>
@@ -152,7 +202,31 @@
                     <w:rPr>
                       <w:lang w:val="en-US"/>
                     </w:rPr>
-                    <w:t>${adr_one_postalcode} ${adr_one_locality}</w:t>
+                    <w:t>${adr_one_postalcode</w:t>
+                  </w:r>
+                  <w:r>
+                    <w:rPr>
+                      <w:lang w:val="en-US"/>
+                    </w:rPr>
+                    <w:t>#1</w:t>
+                  </w:r>
+                  <w:r>
+                    <w:rPr>
+                      <w:lang w:val="en-US"/>
+                    </w:rPr>
+                    <w:t>} ${adr_one_locality</w:t>
+                  </w:r>
+                  <w:r>
+                    <w:rPr>
+                      <w:lang w:val="en-US"/>
+                    </w:rPr>
+                    <w:t>#1</w:t>
+                  </w:r>
+                  <w:r>
+                    <w:rPr>
+                      <w:lang w:val="en-US"/>
+                    </w:rPr>
+                    <w:t>}</w:t>
                   </w:r>
                 </w:p>
                 <w:p>
@@ -185,9 +259,9 @@
           <w:noProof/>
           <w:lang w:val="en-US"/>
         </w:rPr>
-        <w:pict>
-          <v:shape id="_x0000_s1026" type="#_x0000_t202" style="position:absolute;margin-left:273.05pt;margin-top:99.05pt;width:180.65pt;height:58.85pt;z-index:251660288;mso-width-percent:400;mso-height-percent:200;mso-position-horizontal-relative:margin;mso-position-vertical-relative:margin;mso-width-percent:400;mso-height-percent:200;mso-width-relative:margin;mso-height-relative:margin" strokeweight="0">
-            <v:textbox style="mso-fit-shape-to-text:t">
+        <w:pict w14:anchorId="6C03705D">
+          <v:shape id="_x0000_s1026" type="#_x0000_t202" style="position:absolute;margin-left:273.1pt;margin-top:99.1pt;width:191.05pt;height:73.55pt;z-index:251660288;mso-position-horizontal-relative:margin;mso-position-vertical-relative:margin;mso-width-relative:margin;mso-height-relative:margin" strokeweight="0">
+            <v:textbox>
               <w:txbxContent>
                 <w:p>
                   <w:r>
@@ -201,7 +275,18 @@
                   </w:r>
                   <w:r>
                     <w:tab/>
-                    <w:t>${date}</w:t>
+                    <w:t>${</w:t>
+                  </w:r>
+                  <w:proofErr w:type="spellStart"/>
+                  <w:r>
+                    <w:t>export_</w:t>
+                  </w:r>
+                  <w:r>
+                    <w:t>date</w:t>
+                  </w:r>
+                  <w:proofErr w:type="spellEnd"/>
+                  <w:r>
+                    <w:t>}</w:t>
                   </w:r>
                 </w:p>
                 <w:p>
@@ -222,6 +307,7 @@
           </v:shape>
         </w:pict>
       </w:r>
+      <w:proofErr w:type="spellStart"/>
       <w:r>
         <w:rPr>
           <w:b/>
@@ -230,7 +316,62 @@
           <w:szCs w:val="16"/>
           <w:lang w:val="en-US"/>
         </w:rPr>
-        <w:t>Metaways Infosystems GmbH, Pickhuben 2, D-20457 Hamburg</w:t>
+        <w:t>Metaways</w:t>
+      </w:r>
+      <w:proofErr w:type="spellEnd"/>
+      <w:r>
+        <w:rPr>
+          <w:b/>
+          <w:color w:val="008BCF"/>
+          <w:sz w:val="16"/>
+          <w:szCs w:val="16"/>
+          <w:lang w:val="en-US"/>
+        </w:rPr>
+        <w:t xml:space="preserve"> </w:t>
+      </w:r>
+      <w:proofErr w:type="spellStart"/>
+      <w:r>
+        <w:rPr>
+          <w:b/>
+          <w:color w:val="008BCF"/>
+          <w:sz w:val="16"/>
+          <w:szCs w:val="16"/>
+          <w:lang w:val="en-US"/>
+        </w:rPr>
+        <w:t>Infosystems</w:t>
+      </w:r>
+      <w:proofErr w:type="spellEnd"/>
+      <w:r>
+        <w:rPr>
+          <w:b/>
+          <w:color w:val="008BCF"/>
+          <w:sz w:val="16"/>
+          <w:szCs w:val="16"/>
+          <w:lang w:val="en-US"/>
+        </w:rPr>
+        <w:t xml:space="preserve"> GmbH, </w:t>
+      </w:r>
+      <w:proofErr w:type="spellStart"/>
+      <w:r>
+        <w:rPr>
+          <w:b/>
+          <w:color w:val="008BCF"/>
+          <w:sz w:val="16"/>
+          <w:szCs w:val="16"/>
+          <w:lang w:val="en-US"/>
+        </w:rPr>
+        <w:t>Pickhuben</w:t>
+      </w:r>
+      <w:proofErr w:type="spellEnd"/>
+      <w:r>
+        <w:rPr>
+          <w:b/>
+          <w:color w:val="008BCF"/>
+          <w:sz w:val="16"/>
+          <w:szCs w:val="16"/>
+          <w:lang w:val="en-US"/>
+        </w:rPr>
+        <w:t xml:space="preserve"> 2, D-20457 Hamburg</w:t>
       </w:r>
     </w:p>
     <w:p>
@@ -289,7 +430,21 @@
         <w:rPr>
           <w:b/>
         </w:rPr>
-        <w:t>${salutation_letter},</w:t>
+        <w:t>${</w:t>
+      </w:r>
+      <w:proofErr w:type="spellStart"/>
+      <w:r>
+        <w:rPr>
+          <w:b/>
+        </w:rPr>
+        <w:t>salutation_letter</w:t>
+      </w:r>
+      <w:proofErr w:type="spellEnd"/>
+      <w:r>
+        <w:rPr>
+          <w:b/>
+        </w:rPr>
+        <w:t>},</w:t>
       </w:r>
     </w:p>
     <w:p>
@@ -333,27 +488,86 @@
           <w:lang w:val="en-US"/>
         </w:rPr>
       </w:pPr>
-      <w:r>
-        <w:rPr>
-          <w:b/>
-          <w:lang w:val="en-US"/>
-        </w:rPr>
-        <w:t>i.A. ${account_n_given} ${account_n_family}</w:t>
-      </w:r>
-    </w:p>
-    <w:p>
-      <w:pPr>
-        <w:rPr>
-          <w:b/>
-          <w:lang w:val="en-US"/>
-        </w:rPr>
-      </w:pPr>
-      <w:r>
-        <w:rPr>
-          <w:b/>
-          <w:lang w:val="en-US"/>
-        </w:rPr>
-        <w:t>Metaways Infosystems GmbH</w:t>
+      <w:proofErr w:type="spellStart"/>
+      <w:r>
+        <w:rPr>
+          <w:b/>
+          <w:lang w:val="en-US"/>
+        </w:rPr>
+        <w:t>i.A</w:t>
+      </w:r>
+      <w:proofErr w:type="spellEnd"/>
+      <w:r>
+        <w:rPr>
+          <w:b/>
+          <w:lang w:val="en-US"/>
+        </w:rPr>
+        <w:t>. ${</w:t>
+      </w:r>
+      <w:proofErr w:type="spellStart"/>
+      <w:r>
+        <w:rPr>
+          <w:b/>
+          <w:lang w:val="en-US"/>
+        </w:rPr>
+        <w:t>export_</w:t>
+      </w:r>
+      <w:r>
+        <w:rPr>
+          <w:b/>
+          <w:lang w:val="en-US"/>
+        </w:rPr>
+        <w:t>account</w:t>
+      </w:r>
+      <w:proofErr w:type="spellEnd"/>
+      <w:r>
+        <w:rPr>
+          <w:b/>
+          <w:lang w:val="en-US"/>
+        </w:rPr>
+        <w:t>}</w:t>
+      </w:r>
+      <w:bookmarkStart w:id="0" w:name="_GoBack"/>
+      <w:bookmarkEnd w:id="0"/>
+    </w:p>
+    <w:p>
+      <w:pPr>
+        <w:rPr>
+          <w:b/>
+          <w:lang w:val="en-US"/>
+        </w:rPr>
+      </w:pPr>
+      <w:proofErr w:type="spellStart"/>
+      <w:r>
+        <w:rPr>
+          <w:b/>
+          <w:lang w:val="en-US"/>
+        </w:rPr>
+        <w:t>Metaways</w:t>
+      </w:r>
+      <w:proofErr w:type="spellEnd"/>
+      <w:r>
+        <w:rPr>
+          <w:b/>
+          <w:lang w:val="en-US"/>
+        </w:rPr>
+        <w:t xml:space="preserve"> </w:t>
+      </w:r>
+      <w:proofErr w:type="spellStart"/>
+      <w:r>
+        <w:rPr>
+          <w:b/>
+          <w:lang w:val="en-US"/>
+        </w:rPr>
+        <w:t>Infosystems</w:t>
+      </w:r>
+      <w:proofErr w:type="spellEnd"/>
+      <w:r>
+        <w:rPr>
+          <w:b/>
+          <w:lang w:val="en-US"/>
+        </w:rPr>
+        <w:t xml:space="preserve"> GmbH</w:t>
       </w:r>
     </w:p>
     <w:sectPr>
@@ -367,7 +581,7 @@
 </file>
 
 <file path=word/styles.xml><?xml version="1.0" encoding="utf-8"?>
-<w:styles xmlns:r="http://schemas.openxmlformats.org/officeDocument/2006/relationships" xmlns:w="http://schemas.openxmlformats.org/wordprocessingml/2006/main">
+<w:styles xmlns:mc="http://schemas.openxmlformats.org/markup-compatibility/2006" xmlns:r="http://schemas.openxmlformats.org/officeDocument/2006/relationships" xmlns:w="http://schemas.openxmlformats.org/wordprocessingml/2006/main" xmlns:w14="http://schemas.microsoft.com/office/word/2010/wordml" xmlns:w15="http://schemas.microsoft.com/office/word/2012/wordml" mc:Ignorable="w14 w15">
   <w:docDefaults>
     <w:rPrDefault>
       <w:rPr>
@@ -377,144 +591,387 @@
     </w:rPrDefault>
     <w:pPrDefault/>
   </w:docDefaults>
-  <w:latentStyles w:defLockedState="0" w:defUIPriority="99" w:defSemiHidden="1" w:defUnhideWhenUsed="1" w:defQFormat="0" w:count="267">
-    <w:lsdException w:name="Normal" w:semiHidden="0" w:uiPriority="0" w:unhideWhenUsed="0" w:qFormat="1"/>
-    <w:lsdException w:name="heading 1" w:semiHidden="0" w:uiPriority="9" w:unhideWhenUsed="0" w:qFormat="1"/>
-    <w:lsdException w:name="heading 2" w:uiPriority="9" w:qFormat="1"/>
-    <w:lsdException w:name="heading 3" w:uiPriority="9" w:qFormat="1"/>
-    <w:lsdException w:name="heading 4" w:uiPriority="9" w:qFormat="1"/>
-    <w:lsdException w:name="heading 5" w:uiPriority="9" w:qFormat="1"/>
-    <w:lsdException w:name="heading 6" w:uiPriority="9" w:qFormat="1"/>
-    <w:lsdException w:name="heading 7" w:uiPriority="9" w:qFormat="1"/>
-    <w:lsdException w:name="heading 8" w:uiPriority="9" w:qFormat="1"/>
-    <w:lsdException w:name="heading 9" w:uiPriority="9" w:qFormat="1"/>
-    <w:lsdException w:name="toc 1" w:uiPriority="39"/>
-    <w:lsdException w:name="toc 2" w:uiPriority="39"/>
-    <w:lsdException w:name="toc 3" w:uiPriority="39"/>
-    <w:lsdException w:name="toc 4" w:uiPriority="39"/>
-    <w:lsdException w:name="toc 5" w:uiPriority="39"/>
-    <w:lsdException w:name="toc 6" w:uiPriority="39"/>
-    <w:lsdException w:name="toc 7" w:uiPriority="39"/>
-    <w:lsdException w:name="toc 8" w:uiPriority="39"/>
-    <w:lsdException w:name="toc 9" w:uiPriority="39"/>
-    <w:lsdException w:name="caption" w:uiPriority="35" w:qFormat="1"/>
-    <w:lsdException w:name="Title" w:semiHidden="0" w:uiPriority="10" w:unhideWhenUsed="0" w:qFormat="1"/>
-    <w:lsdException w:name="Default Paragraph Font" w:uiPriority="1"/>
-    <w:lsdException w:name="Subtitle" w:semiHidden="0" w:uiPriority="11" w:unhideWhenUsed="0" w:qFormat="1"/>
-    <w:lsdException w:name="Strong" w:semiHidden="0" w:uiPriority="22" w:unhideWhenUsed="0" w:qFormat="1"/>
-    <w:lsdException w:name="Emphasis" w:semiHidden="0" w:uiPriority="20" w:unhideWhenUsed="0" w:qFormat="1"/>
-    <w:lsdException w:name="Table Grid" w:semiHidden="0" w:uiPriority="59" w:unhideWhenUsed="0"/>
-    <w:lsdException w:name="Placeholder Text" w:unhideWhenUsed="0"/>
-    <w:lsdException w:name="No Spacing" w:semiHidden="0" w:uiPriority="1" w:unhideWhenUsed="0" w:qFormat="1"/>
-    <w:lsdException w:name="Light Shading" w:semiHidden="0" w:uiPriority="60" w:unhideWhenUsed="0"/>
-    <w:lsdException w:name="Light List" w:semiHidden="0" w:uiPriority="61" w:unhideWhenUsed="0"/>
-    <w:lsdException w:name="Light Grid" w:semiHidden="0" w:uiPriority="62" w:unhideWhenUsed="0"/>
-    <w:lsdException w:name="Medium Shading 1" w:semiHidden="0" w:uiPriority="63" w:unhideWhenUsed="0"/>
-    <w:lsdException w:name="Medium Shading 2" w:semiHidden="0" w:uiPriority="64" w:unhideWhenUsed="0"/>
-    <w:lsdException w:name="Medium List 1" w:semiHidden="0" w:uiPriority="65" w:unhideWhenUsed="0"/>
-    <w:lsdException w:name="Medium List 2" w:semiHidden="0" w:uiPriority="66" w:unhideWhenUsed="0"/>
-    <w:lsdException w:name="Medium Grid 1" w:semiHidden="0" w:uiPriority="67" w:unhideWhenUsed="0"/>
-    <w:lsdException w:name="Medium Grid 2" w:semiHidden="0" w:uiPriority="68" w:unhideWhenUsed="0"/>
-    <w:lsdException w:name="Medium Grid 3" w:semiHidden="0" w:uiPriority="69" w:unhideWhenUsed="0"/>
-    <w:lsdException w:name="Dark List" w:semiHidden="0" w:uiPriority="70" w:unhideWhenUsed="0"/>
-    <w:lsdException w:name="Colorful Shading" w:semiHidden="0" w:uiPriority="71" w:unhideWhenUsed="0"/>
-    <w:lsdException w:name="Colorful List" w:semiHidden="0" w:uiPriority="72" w:unhideWhenUsed="0"/>
-    <w:lsdException w:name="Colorful Grid" w:semiHidden="0" w:uiPriority="73" w:unhideWhenUsed="0"/>
-    <w:lsdException w:name="Light Shading Accent 1" w:semiHidden="0" w:uiPriority="60" w:unhideWhenUsed="0"/>
-    <w:lsdException w:name="Light List Accent 1" w:semiHidden="0" w:uiPriority="61" w:unhideWhenUsed="0"/>
-    <w:lsdException w:name="Light Grid Accent 1" w:semiHidden="0" w:uiPriority="62" w:unhideWhenUsed="0"/>
-    <w:lsdException w:name="Medium Shading 1 Accent 1" w:semiHidden="0" w:uiPriority="63" w:unhideWhenUsed="0"/>
-    <w:lsdException w:name="Medium Shading 2 Accent 1" w:semiHidden="0" w:uiPriority="64" w:unhideWhenUsed="0"/>
-    <w:lsdException w:name="Medium List 1 Accent 1" w:semiHidden="0" w:uiPriority="65" w:unhideWhenUsed="0"/>
-    <w:lsdException w:name="Revision" w:unhideWhenUsed="0"/>
-    <w:lsdException w:name="List Paragraph" w:semiHidden="0" w:uiPriority="34" w:unhideWhenUsed="0" w:qFormat="1"/>
-    <w:lsdException w:name="Quote" w:semiHidden="0" w:uiPriority="29" w:unhideWhenUsed="0" w:qFormat="1"/>
-    <w:lsdException w:name="Intense Quote" w:semiHidden="0" w:uiPriority="30" w:unhideWhenUsed="0" w:qFormat="1"/>
-    <w:lsdException w:name="Medium List 2 Accent 1" w:semiHidden="0" w:uiPriority="66" w:unhideWhenUsed="0"/>
-    <w:lsdException w:name="Medium Grid 1 Accent 1" w:semiHidden="0" w:uiPriority="67" w:unhideWhenUsed="0"/>
-    <w:lsdException w:name="Medium Grid 2 Accent 1" w:semiHidden="0" w:uiPriority="68" w:unhideWhenUsed="0"/>
-    <w:lsdException w:name="Medium Grid 3 Accent 1" w:semiHidden="0" w:uiPriority="69" w:unhideWhenUsed="0"/>
-    <w:lsdException w:name="Dark List Accent 1" w:semiHidden="0" w:uiPriority="70" w:unhideWhenUsed="0"/>
-    <w:lsdException w:name="Colorful Shading Accent 1" w:semiHidden="0" w:uiPriority="71" w:unhideWhenUsed="0"/>
-    <w:lsdException w:name="Colorful List Accent 1" w:semiHidden="0" w:uiPriority="72" w:unhideWhenUsed="0"/>
-    <w:lsdException w:name="Colorful Grid Accent 1" w:semiHidden="0" w:uiPriority="73" w:unhideWhenUsed="0"/>
-    <w:lsdException w:name="Light Shading Accent 2" w:semiHidden="0" w:uiPriority="60" w:unhideWhenUsed="0"/>
-    <w:lsdException w:name="Light List Accent 2" w:semiHidden="0" w:uiPriority="61" w:unhideWhenUsed="0"/>
-    <w:lsdException w:name="Light Grid Accent 2" w:semiHidden="0" w:uiPriority="62" w:unhideWhenUsed="0"/>
-    <w:lsdException w:name="Medium Shading 1 Accent 2" w:semiHidden="0" w:uiPriority="63" w:unhideWhenUsed="0"/>
-    <w:lsdException w:name="Medium Shading 2 Accent 2" w:semiHidden="0" w:uiPriority="64" w:unhideWhenUsed="0"/>
-    <w:lsdException w:name="Medium List 1 Accent 2" w:semiHidden="0" w:uiPriority="65" w:unhideWhenUsed="0"/>
-    <w:lsdException w:name="Medium List 2 Accent 2" w:semiHidden="0" w:uiPriority="66" w:unhideWhenUsed="0"/>
-    <w:lsdException w:name="Medium Grid 1 Accent 2" w:semiHidden="0" w:uiPriority="67" w:unhideWhenUsed="0"/>
-    <w:lsdException w:name="Medium Grid 2 Accent 2" w:semiHidden="0" w:uiPriority="68" w:unhideWhenUsed="0"/>
-    <w:lsdException w:name="Medium Grid 3 Accent 2" w:semiHidden="0" w:uiPriority="69" w:unhideWhenUsed="0"/>
-    <w:lsdException w:name="Dark List Accent 2" w:semiHidden="0" w:uiPriority="70" w:unhideWhenUsed="0"/>
-    <w:lsdException w:name="Colorful Shading Accent 2" w:semiHidden="0" w:uiPriority="71" w:unhideWhenUsed="0"/>
-    <w:lsdException w:name="Colorful List Accent 2" w:semiHidden="0" w:uiPriority="72" w:unhideWhenUsed="0"/>
-    <w:lsdException w:name="Colorful Grid Accent 2" w:semiHidden="0" w:uiPriority="73" w:unhideWhenUsed="0"/>
-    <w:lsdException w:name="Light Shading Accent 3" w:semiHidden="0" w:uiPriority="60" w:unhideWhenUsed="0"/>
-    <w:lsdException w:name="Light List Accent 3" w:semiHidden="0" w:uiPriority="61" w:unhideWhenUsed="0"/>
-    <w:lsdException w:name="Light Grid Accent 3" w:semiHidden="0" w:uiPriority="62" w:unhideWhenUsed="0"/>
-    <w:lsdException w:name="Medium Shading 1 Accent 3" w:semiHidden="0" w:uiPriority="63" w:unhideWhenUsed="0"/>
-    <w:lsdException w:name="Medium Shading 2 Accent 3" w:semiHidden="0" w:uiPriority="64" w:unhideWhenUsed="0"/>
-    <w:lsdException w:name="Medium List 1 Accent 3" w:semiHidden="0" w:uiPriority="65" w:unhideWhenUsed="0"/>
-    <w:lsdException w:name="Medium List 2 Accent 3" w:semiHidden="0" w:uiPriority="66" w:unhideWhenUsed="0"/>
-    <w:lsdException w:name="Medium Grid 1 Accent 3" w:semiHidden="0" w:uiPriority="67" w:unhideWhenUsed="0"/>
-    <w:lsdException w:name="Medium Grid 2 Accent 3" w:semiHidden="0" w:uiPriority="68" w:unhideWhenUsed="0"/>
-    <w:lsdException w:name="Medium Grid 3 Accent 3" w:semiHidden="0" w:uiPriority="69" w:unhideWhenUsed="0"/>
-    <w:lsdException w:name="Dark List Accent 3" w:semiHidden="0" w:uiPriority="70" w:unhideWhenUsed="0"/>
-    <w:lsdException w:name="Colorful Shading Accent 3" w:semiHidden="0" w:uiPriority="71" w:unhideWhenUsed="0"/>
-    <w:lsdException w:name="Colorful List Accent 3" w:semiHidden="0" w:uiPriority="72" w:unhideWhenUsed="0"/>
-    <w:lsdException w:name="Colorful Grid Accent 3" w:semiHidden="0" w:uiPriority="73" w:unhideWhenUsed="0"/>
-    <w:lsdException w:name="Light Shading Accent 4" w:semiHidden="0" w:uiPriority="60" w:unhideWhenUsed="0"/>
-    <w:lsdException w:name="Light List Accent 4" w:semiHidden="0" w:uiPriority="61" w:unhideWhenUsed="0"/>
-    <w:lsdException w:name="Light Grid Accent 4" w:semiHidden="0" w:uiPriority="62" w:unhideWhenUsed="0"/>
-    <w:lsdException w:name="Medium Shading 1 Accent 4" w:semiHidden="0" w:uiPriority="63" w:unhideWhenUsed="0"/>
-    <w:lsdException w:name="Medium Shading 2 Accent 4" w:semiHidden="0" w:uiPriority="64" w:unhideWhenUsed="0"/>
-    <w:lsdException w:name="Medium List 1 Accent 4" w:semiHidden="0" w:uiPriority="65" w:unhideWhenUsed="0"/>
-    <w:lsdException w:name="Medium List 2 Accent 4" w:semiHidden="0" w:uiPriority="66" w:unhideWhenUsed="0"/>
-    <w:lsdException w:name="Medium Grid 1 Accent 4" w:semiHidden="0" w:uiPriority="67" w:unhideWhenUsed="0"/>
-    <w:lsdException w:name="Medium Grid 2 Accent 4" w:semiHidden="0" w:uiPriority="68" w:unhideWhenUsed="0"/>
-    <w:lsdException w:name="Medium Grid 3 Accent 4" w:semiHidden="0" w:uiPriority="69" w:unhideWhenUsed="0"/>
-    <w:lsdException w:name="Dark List Accent 4" w:semiHidden="0" w:uiPriority="70" w:unhideWhenUsed="0"/>
-    <w:lsdException w:name="Colorful Shading Accent 4" w:semiHidden="0" w:uiPriority="71" w:unhideWhenUsed="0"/>
-    <w:lsdException w:name="Colorful List Accent 4" w:semiHidden="0" w:uiPriority="72" w:unhideWhenUsed="0"/>
-    <w:lsdException w:name="Colorful Grid Accent 4" w:semiHidden="0" w:uiPriority="73" w:unhideWhenUsed="0"/>
-    <w:lsdException w:name="Light Shading Accent 5" w:semiHidden="0" w:uiPriority="60" w:unhideWhenUsed="0"/>
-    <w:lsdException w:name="Light List Accent 5" w:semiHidden="0" w:uiPriority="61" w:unhideWhenUsed="0"/>
-    <w:lsdException w:name="Light Grid Accent 5" w:semiHidden="0" w:uiPriority="62" w:unhideWhenUsed="0"/>
-    <w:lsdException w:name="Medium Shading 1 Accent 5" w:semiHidden="0" w:uiPriority="63" w:unhideWhenUsed="0"/>
-    <w:lsdException w:name="Medium Shading 2 Accent 5" w:semiHidden="0" w:uiPriority="64" w:unhideWhenUsed="0"/>
-    <w:lsdException w:name="Medium List 1 Accent 5" w:semiHidden="0" w:uiPriority="65" w:unhideWhenUsed="0"/>
-    <w:lsdException w:name="Medium List 2 Accent 5" w:semiHidden="0" w:uiPriority="66" w:unhideWhenUsed="0"/>
-    <w:lsdException w:name="Medium Grid 1 Accent 5" w:semiHidden="0" w:uiPriority="67" w:unhideWhenUsed="0"/>
-    <w:lsdException w:name="Medium Grid 2 Accent 5" w:semiHidden="0" w:uiPriority="68" w:unhideWhenUsed="0"/>
-    <w:lsdException w:name="Medium Grid 3 Accent 5" w:semiHidden="0" w:uiPriority="69" w:unhideWhenUsed="0"/>
-    <w:lsdException w:name="Dark List Accent 5" w:semiHidden="0" w:uiPriority="70" w:unhideWhenUsed="0"/>
-    <w:lsdException w:name="Colorful Shading Accent 5" w:semiHidden="0" w:uiPriority="71" w:unhideWhenUsed="0"/>
-    <w:lsdException w:name="Colorful List Accent 5" w:semiHidden="0" w:uiPriority="72" w:unhideWhenUsed="0"/>
-    <w:lsdException w:name="Colorful Grid Accent 5" w:semiHidden="0" w:uiPriority="73" w:unhideWhenUsed="0"/>
-    <w:lsdException w:name="Light Shading Accent 6" w:semiHidden="0" w:uiPriority="60" w:unhideWhenUsed="0"/>
-    <w:lsdException w:name="Light List Accent 6" w:semiHidden="0" w:uiPriority="61" w:unhideWhenUsed="0"/>
-    <w:lsdException w:name="Light Grid Accent 6" w:semiHidden="0" w:uiPriority="62" w:unhideWhenUsed="0"/>
-    <w:lsdException w:name="Medium Shading 1 Accent 6" w:semiHidden="0" w:uiPriority="63" w:unhideWhenUsed="0"/>
-    <w:lsdException w:name="Medium Shading 2 Accent 6" w:semiHidden="0" w:uiPriority="64" w:unhideWhenUsed="0"/>
-    <w:lsdException w:name="Medium List 1 Accent 6" w:semiHidden="0" w:uiPriority="65" w:unhideWhenUsed="0"/>
-    <w:lsdException w:name="Medium List 2 Accent 6" w:semiHidden="0" w:uiPriority="66" w:unhideWhenUsed="0"/>
-    <w:lsdException w:name="Medium Grid 1 Accent 6" w:semiHidden="0" w:uiPriority="67" w:unhideWhenUsed="0"/>
-    <w:lsdException w:name="Medium Grid 2 Accent 6" w:semiHidden="0" w:uiPriority="68" w:unhideWhenUsed="0"/>
-    <w:lsdException w:name="Medium Grid 3 Accent 6" w:semiHidden="0" w:uiPriority="69" w:unhideWhenUsed="0"/>
-    <w:lsdException w:name="Dark List Accent 6" w:semiHidden="0" w:uiPriority="70" w:unhideWhenUsed="0"/>
-    <w:lsdException w:name="Colorful Shading Accent 6" w:semiHidden="0" w:uiPriority="71" w:unhideWhenUsed="0"/>
-    <w:lsdException w:name="Colorful List Accent 6" w:semiHidden="0" w:uiPriority="72" w:unhideWhenUsed="0"/>
-    <w:lsdException w:name="Colorful Grid Accent 6" w:semiHidden="0" w:uiPriority="73" w:unhideWhenUsed="0"/>
-    <w:lsdException w:name="Subtle Emphasis" w:semiHidden="0" w:uiPriority="19" w:unhideWhenUsed="0" w:qFormat="1"/>
-    <w:lsdException w:name="Intense Emphasis" w:semiHidden="0" w:uiPriority="21" w:unhideWhenUsed="0" w:qFormat="1"/>
-    <w:lsdException w:name="Subtle Reference" w:semiHidden="0" w:uiPriority="31" w:unhideWhenUsed="0" w:qFormat="1"/>
-    <w:lsdException w:name="Intense Reference" w:semiHidden="0" w:uiPriority="32" w:unhideWhenUsed="0" w:qFormat="1"/>
-    <w:lsdException w:name="Book Title" w:semiHidden="0" w:uiPriority="33" w:unhideWhenUsed="0" w:qFormat="1"/>
-    <w:lsdException w:name="Bibliography" w:uiPriority="37"/>
-    <w:lsdException w:name="TOC Heading" w:uiPriority="39" w:qFormat="1"/>
+  <w:latentStyles w:defLockedState="0" w:defUIPriority="99" w:defSemiHidden="0" w:defUnhideWhenUsed="0" w:defQFormat="0" w:count="380">
+    <w:lsdException w:name="Normal" w:uiPriority="0" w:qFormat="1"/>
+    <w:lsdException w:name="heading 1" w:uiPriority="9" w:qFormat="1"/>
+    <w:lsdException w:name="heading 2" w:semiHidden="1" w:uiPriority="9" w:unhideWhenUsed="1" w:qFormat="1"/>
+    <w:lsdException w:name="heading 3" w:semiHidden="1" w:uiPriority="9" w:unhideWhenUsed="1" w:qFormat="1"/>
+    <w:lsdException w:name="heading 4" w:semiHidden="1" w:uiPriority="9" w:unhideWhenUsed="1" w:qFormat="1"/>
+    <w:lsdException w:name="heading 5" w:semiHidden="1" w:uiPriority="9" w:unhideWhenUsed="1" w:qFormat="1"/>
+    <w:lsdException w:name="heading 6" w:semiHidden="1" w:uiPriority="9" w:unhideWhenUsed="1" w:qFormat="1"/>
+    <w:lsdException w:name="heading 7" w:semiHidden="1" w:uiPriority="9" w:unhideWhenUsed="1" w:qFormat="1"/>
+    <w:lsdException w:name="heading 8" w:semiHidden="1" w:uiPriority="9" w:unhideWhenUsed="1" w:qFormat="1"/>
+    <w:lsdException w:name="heading 9" w:semiHidden="1" w:uiPriority="9" w:unhideWhenUsed="1" w:qFormat="1"/>
+    <w:lsdException w:name="index 1" w:semiHidden="1" w:unhideWhenUsed="1"/>
+    <w:lsdException w:name="index 2" w:semiHidden="1" w:unhideWhenUsed="1"/>
+    <w:lsdException w:name="index 3" w:semiHidden="1" w:unhideWhenUsed="1"/>
+    <w:lsdException w:name="index 4" w:semiHidden="1" w:unhideWhenUsed="1"/>
+    <w:lsdException w:name="index 5" w:semiHidden="1" w:unhideWhenUsed="1"/>
+    <w:lsdException w:name="index 6" w:semiHidden="1" w:unhideWhenUsed="1"/>
+    <w:lsdException w:name="index 7" w:semiHidden="1" w:unhideWhenUsed="1"/>
+    <w:lsdException w:name="index 8" w:semiHidden="1" w:unhideWhenUsed="1"/>
+    <w:lsdException w:name="index 9" w:semiHidden="1" w:unhideWhenUsed="1"/>
+    <w:lsdException w:name="toc 1" w:semiHidden="1" w:uiPriority="39" w:unhideWhenUsed="1"/>
+    <w:lsdException w:name="toc 2" w:semiHidden="1" w:uiPriority="39" w:unhideWhenUsed="1"/>
+    <w:lsdException w:name="toc 3" w:semiHidden="1" w:uiPriority="39" w:unhideWhenUsed="1"/>
+    <w:lsdException w:name="toc 4" w:semiHidden="1" w:uiPriority="39" w:unhideWhenUsed="1"/>
+    <w:lsdException w:name="toc 5" w:semiHidden="1" w:uiPriority="39" w:unhideWhenUsed="1"/>
+    <w:lsdException w:name="toc 6" w:semiHidden="1" w:uiPriority="39" w:unhideWhenUsed="1"/>
+    <w:lsdException w:name="toc 7" w:semiHidden="1" w:uiPriority="39" w:unhideWhenUsed="1"/>
+    <w:lsdException w:name="toc 8" w:semiHidden="1" w:uiPriority="39" w:unhideWhenUsed="1"/>
+    <w:lsdException w:name="toc 9" w:semiHidden="1" w:uiPriority="39" w:unhideWhenUsed="1"/>
+    <w:lsdException w:name="Normal Indent" w:semiHidden="1" w:unhideWhenUsed="1"/>
+    <w:lsdException w:name="footnote text" w:semiHidden="1" w:unhideWhenUsed="1"/>
+    <w:lsdException w:name="annotation text" w:semiHidden="1" w:unhideWhenUsed="1"/>
+    <w:lsdException w:name="header" w:semiHidden="1" w:unhideWhenUsed="1"/>
+    <w:lsdException w:name="footer" w:semiHidden="1" w:unhideWhenUsed="1"/>
+    <w:lsdException w:name="index heading" w:semiHidden="1" w:unhideWhenUsed="1"/>
+    <w:lsdException w:name="caption" w:semiHidden="1" w:uiPriority="35" w:unhideWhenUsed="1" w:qFormat="1"/>
+    <w:lsdException w:name="table of figures" w:semiHidden="1" w:unhideWhenUsed="1"/>
+    <w:lsdException w:name="envelope address" w:semiHidden="1" w:unhideWhenUsed="1"/>
+    <w:lsdException w:name="envelope return" w:semiHidden="1" w:unhideWhenUsed="1"/>
+    <w:lsdException w:name="footnote reference" w:semiHidden="1" w:unhideWhenUsed="1"/>
+    <w:lsdException w:name="annotation reference" w:semiHidden="1" w:unhideWhenUsed="1"/>
+    <w:lsdException w:name="line number" w:semiHidden="1" w:unhideWhenUsed="1"/>
+    <w:lsdException w:name="page number" w:semiHidden="1" w:unhideWhenUsed="1"/>
+    <w:lsdException w:name="endnote reference" w:semiHidden="1" w:unhideWhenUsed="1"/>
+    <w:lsdException w:name="endnote text" w:semiHidden="1" w:unhideWhenUsed="1"/>
+    <w:lsdException w:name="table of authorities" w:semiHidden="1" w:unhideWhenUsed="1"/>
+    <w:lsdException w:name="macro" w:semiHidden="1" w:unhideWhenUsed="1"/>
+    <w:lsdException w:name="toa heading" w:semiHidden="1" w:unhideWhenUsed="1"/>
+    <w:lsdException w:name="List" w:semiHidden="1" w:unhideWhenUsed="1"/>
+    <w:lsdException w:name="List Bullet" w:semiHidden="1" w:unhideWhenUsed="1"/>
+    <w:lsdException w:name="List Number" w:semiHidden="1" w:unhideWhenUsed="1"/>
+    <w:lsdException w:name="List 2" w:semiHidden="1" w:unhideWhenUsed="1"/>
+    <w:lsdException w:name="List 3" w:semiHidden="1" w:unhideWhenUsed="1"/>
+    <w:lsdException w:name="List 4" w:semiHidden="1" w:unhideWhenUsed="1"/>
+    <w:lsdException w:name="List 5" w:semiHidden="1" w:unhideWhenUsed="1"/>
+    <w:lsdException w:name="List Bullet 2" w:semiHidden="1" w:unhideWhenUsed="1"/>
+    <w:lsdException w:name="List Bullet 3" w:semiHidden="1" w:unhideWhenUsed="1"/>
+    <w:lsdException w:name="List Bullet 4" w:semiHidden="1" w:unhideWhenUsed="1"/>
+    <w:lsdException w:name="List Bullet 5" w:semiHidden="1" w:unhideWhenUsed="1"/>
+    <w:lsdException w:name="List Number 2" w:semiHidden="1" w:unhideWhenUsed="1"/>
+    <w:lsdException w:name="List Number 3" w:semiHidden="1" w:unhideWhenUsed="1"/>
+    <w:lsdException w:name="List Number 4" w:semiHidden="1" w:unhideWhenUsed="1"/>
+    <w:lsdException w:name="List Number 5" w:semiHidden="1" w:unhideWhenUsed="1"/>
+    <w:lsdException w:name="Title" w:uiPriority="10" w:qFormat="1"/>
+    <w:lsdException w:name="Closing" w:semiHidden="1" w:unhideWhenUsed="1"/>
+    <w:lsdException w:name="Signature" w:semiHidden="1" w:unhideWhenUsed="1"/>
+    <w:lsdException w:name="Default Paragraph Font" w:semiHidden="1" w:uiPriority="1" w:unhideWhenUsed="1"/>
+    <w:lsdException w:name="Body Text" w:semiHidden="1" w:unhideWhenUsed="1"/>
+    <w:lsdException w:name="Body Text Indent" w:semiHidden="1" w:unhideWhenUsed="1"/>
+    <w:lsdException w:name="List Continue" w:semiHidden="1" w:unhideWhenUsed="1"/>
+    <w:lsdException w:name="List Continue 2" w:semiHidden="1" w:unhideWhenUsed="1"/>
+    <w:lsdException w:name="List Continue 3" w:semiHidden="1" w:unhideWhenUsed="1"/>
+    <w:lsdException w:name="List Continue 4" w:semiHidden="1" w:unhideWhenUsed="1"/>
+    <w:lsdException w:name="List Continue 5" w:semiHidden="1" w:unhideWhenUsed="1"/>
+    <w:lsdException w:name="Message Header" w:semiHidden="1" w:unhideWhenUsed="1"/>
+    <w:lsdException w:name="Subtitle" w:uiPriority="11" w:qFormat="1"/>
+    <w:lsdException w:name="Salutation" w:semiHidden="1" w:unhideWhenUsed="1"/>
+    <w:lsdException w:name="Date" w:semiHidden="1" w:unhideWhenUsed="1"/>
+    <w:lsdException w:name="Body Text First Indent" w:semiHidden="1" w:unhideWhenUsed="1"/>
+    <w:lsdException w:name="Body Text First Indent 2" w:semiHidden="1" w:unhideWhenUsed="1"/>
+    <w:lsdException w:name="Note Heading" w:semiHidden="1" w:unhideWhenUsed="1"/>
+    <w:lsdException w:name="Body Text 2" w:semiHidden="1" w:unhideWhenUsed="1"/>
+    <w:lsdException w:name="Body Text 3" w:semiHidden="1" w:unhideWhenUsed="1"/>
+    <w:lsdException w:name="Body Text Indent 2" w:semiHidden="1" w:unhideWhenUsed="1"/>
+    <w:lsdException w:name="Body Text Indent 3" w:semiHidden="1" w:unhideWhenUsed="1"/>
+    <w:lsdException w:name="Block Text" w:semiHidden="1" w:unhideWhenUsed="1"/>
+    <w:lsdException w:name="Hyperlink" w:semiHidden="1" w:unhideWhenUsed="1"/>
+    <w:lsdException w:name="FollowedHyperlink" w:semiHidden="1" w:unhideWhenUsed="1"/>
+    <w:lsdException w:name="Strong" w:uiPriority="22" w:qFormat="1"/>
+    <w:lsdException w:name="Emphasis" w:uiPriority="20" w:qFormat="1"/>
+    <w:lsdException w:name="Document Map" w:semiHidden="1" w:unhideWhenUsed="1"/>
+    <w:lsdException w:name="Plain Text" w:semiHidden="1" w:unhideWhenUsed="1"/>
+    <w:lsdException w:name="E-mail Signature" w:semiHidden="1" w:unhideWhenUsed="1"/>
+    <w:lsdException w:name="HTML Top of Form" w:semiHidden="1" w:unhideWhenUsed="1"/>
+    <w:lsdException w:name="HTML Bottom of Form" w:semiHidden="1" w:unhideWhenUsed="1"/>
+    <w:lsdException w:name="Normal (Web)" w:semiHidden="1" w:unhideWhenUsed="1"/>
+    <w:lsdException w:name="HTML Acronym" w:semiHidden="1" w:unhideWhenUsed="1"/>
+    <w:lsdException w:name="HTML Address" w:semiHidden="1" w:unhideWhenUsed="1"/>
+    <w:lsdException w:name="HTML Cite" w:semiHidden="1" w:unhideWhenUsed="1"/>
+    <w:lsdException w:name="HTML Code" w:semiHidden="1" w:unhideWhenUsed="1"/>
+    <w:lsdException w:name="HTML Definition" w:semiHidden="1" w:unhideWhenUsed="1"/>
+    <w:lsdException w:name="HTML Keyboard" w:semiHidden="1" w:unhideWhenUsed="1"/>
+    <w:lsdException w:name="HTML Preformatted" w:semiHidden="1" w:unhideWhenUsed="1"/>
+    <w:lsdException w:name="HTML Sample" w:semiHidden="1" w:unhideWhenUsed="1"/>
+    <w:lsdException w:name="HTML Typewriter" w:semiHidden="1" w:unhideWhenUsed="1"/>
+    <w:lsdException w:name="HTML Variable" w:semiHidden="1" w:unhideWhenUsed="1"/>
+    <w:lsdException w:name="Normal Table" w:semiHidden="1" w:unhideWhenUsed="1"/>
+    <w:lsdException w:name="annotation subject" w:semiHidden="1" w:unhideWhenUsed="1"/>
+    <w:lsdException w:name="No List" w:semiHidden="1" w:unhideWhenUsed="1"/>
+    <w:lsdException w:name="Outline List 1" w:semiHidden="1" w:unhideWhenUsed="1"/>
+    <w:lsdException w:name="Outline List 2" w:semiHidden="1" w:unhideWhenUsed="1"/>
+    <w:lsdException w:name="Outline List 3" w:semiHidden="1" w:unhideWhenUsed="1"/>
+    <w:lsdException w:name="Table Simple 1" w:semiHidden="1" w:unhideWhenUsed="1"/>
+    <w:lsdException w:name="Table Simple 2" w:semiHidden="1" w:unhideWhenUsed="1"/>
+    <w:lsdException w:name="Table Simple 3" w:semiHidden="1" w:unhideWhenUsed="1"/>
+    <w:lsdException w:name="Table Classic 1" w:semiHidden="1" w:unhideWhenUsed="1"/>
+    <w:lsdException w:name="Table Classic 2" w:semiHidden="1" w:unhideWhenUsed="1"/>
+    <w:lsdException w:name="Table Classic 3" w:semiHidden="1" w:unhideWhenUsed="1"/>
+    <w:lsdException w:name="Table Classic 4" w:semiHidden="1" w:unhideWhenUsed="1"/>
+    <w:lsdException w:name="Table Colorful 1" w:semiHidden="1" w:unhideWhenUsed="1"/>
+    <w:lsdException w:name="Table Colorful 2" w:semiHidden="1" w:unhideWhenUsed="1"/>
+    <w:lsdException w:name="Table Colorful 3" w:semiHidden="1" w:unhideWhenUsed="1"/>
+    <w:lsdException w:name="Table Columns 1" w:semiHidden="1" w:unhideWhenUsed="1"/>
+    <w:lsdException w:name="Table Columns 2" w:semiHidden="1" w:unhideWhenUsed="1"/>
+    <w:lsdException w:name="Table Columns 3" w:semiHidden="1" w:unhideWhenUsed="1"/>
+    <w:lsdException w:name="Table Columns 4" w:semiHidden="1" w:unhideWhenUsed="1"/>
+    <w:lsdException w:name="Table Columns 5" w:semiHidden="1" w:unhideWhenUsed="1"/>
+    <w:lsdException w:name="Table Grid 1" w:semiHidden="1" w:unhideWhenUsed="1"/>
+    <w:lsdException w:name="Table Grid 2" w:semiHidden="1" w:unhideWhenUsed="1"/>
+    <w:lsdException w:name="Table Grid 3" w:semiHidden="1" w:unhideWhenUsed="1"/>
+    <w:lsdException w:name="Table Grid 4" w:semiHidden="1" w:unhideWhenUsed="1"/>
+    <w:lsdException w:name="Table Grid 5" w:semiHidden="1" w:unhideWhenUsed="1"/>
+    <w:lsdException w:name="Table Grid 6" w:semiHidden="1" w:unhideWhenUsed="1"/>
+    <w:lsdException w:name="Table Grid 7" w:semiHidden="1" w:unhideWhenUsed="1"/>
+    <w:lsdException w:name="Table Grid 8" w:semiHidden="1" w:unhideWhenUsed="1"/>
+    <w:lsdException w:name="Table List 1" w:semiHidden="1" w:unhideWhenUsed="1"/>
+    <w:lsdException w:name="Table List 2" w:semiHidden="1" w:unhideWhenUsed="1"/>
+    <w:lsdException w:name="Table List 3" w:semiHidden="1" w:unhideWhenUsed="1"/>
+    <w:lsdException w:name="Table List 4" w:semiHidden="1" w:unhideWhenUsed="1"/>
+    <w:lsdException w:name="Table List 5" w:semiHidden="1" w:unhideWhenUsed="1"/>
+    <w:lsdException w:name="Table List 6" w:semiHidden="1" w:unhideWhenUsed="1"/>
+    <w:lsdException w:name="Table List 7" w:semiHidden="1" w:unhideWhenUsed="1"/>
+    <w:lsdException w:name="Table List 8" w:semiHidden="1" w:unhideWhenUsed="1"/>
+    <w:lsdException w:name="Table 3D effects 1" w:semiHidden="1" w:unhideWhenUsed="1"/>
+    <w:lsdException w:name="Table 3D effects 2" w:semiHidden="1" w:unhideWhenUsed="1"/>
+    <w:lsdException w:name="Table 3D effects 3" w:semiHidden="1" w:unhideWhenUsed="1"/>
+    <w:lsdException w:name="Table Contemporary" w:semiHidden="1" w:unhideWhenUsed="1"/>
+    <w:lsdException w:name="Table Elegant" w:semiHidden="1" w:unhideWhenUsed="1"/>
+    <w:lsdException w:name="Table Professional" w:semiHidden="1" w:unhideWhenUsed="1"/>
+    <w:lsdException w:name="Table Subtle 1" w:semiHidden="1" w:unhideWhenUsed="1"/>
+    <w:lsdException w:name="Table Subtle 2" w:semiHidden="1" w:unhideWhenUsed="1"/>
+    <w:lsdException w:name="Table Web 1" w:semiHidden="1" w:unhideWhenUsed="1"/>
+    <w:lsdException w:name="Table Web 2" w:semiHidden="1" w:unhideWhenUsed="1"/>
+    <w:lsdException w:name="Table Web 3" w:semiHidden="1" w:unhideWhenUsed="1"/>
+    <w:lsdException w:name="Balloon Text" w:semiHidden="1" w:unhideWhenUsed="1"/>
+    <w:lsdException w:name="Table Grid" w:uiPriority="59"/>
+    <w:lsdException w:name="Table Theme" w:semiHidden="1" w:unhideWhenUsed="1"/>
+    <w:lsdException w:name="Note Level 1" w:semiHidden="1" w:unhideWhenUsed="1"/>
+    <w:lsdException w:name="Note Level 2" w:semiHidden="1" w:unhideWhenUsed="1"/>
+    <w:lsdException w:name="Note Level 3" w:semiHidden="1" w:unhideWhenUsed="1"/>
+    <w:lsdException w:name="Note Level 4" w:semiHidden="1" w:unhideWhenUsed="1"/>
+    <w:lsdException w:name="Note Level 5" w:semiHidden="1" w:unhideWhenUsed="1"/>
+    <w:lsdException w:name="Note Level 6" w:semiHidden="1" w:unhideWhenUsed="1"/>
+    <w:lsdException w:name="Note Level 7" w:semiHidden="1" w:unhideWhenUsed="1"/>
+    <w:lsdException w:name="Note Level 8" w:semiHidden="1" w:unhideWhenUsed="1"/>
+    <w:lsdException w:name="Note Level 9" w:semiHidden="1" w:unhideWhenUsed="1"/>
+    <w:lsdException w:name="Placeholder Text" w:semiHidden="1"/>
+    <w:lsdException w:name="No Spacing" w:uiPriority="1" w:qFormat="1"/>
+    <w:lsdException w:name="Light Shading" w:uiPriority="60"/>
+    <w:lsdException w:name="Light List" w:uiPriority="61"/>
+    <w:lsdException w:name="Light Grid" w:uiPriority="62"/>
+    <w:lsdException w:name="Medium Shading 1" w:uiPriority="63"/>
+    <w:lsdException w:name="Medium Shading 2" w:uiPriority="64"/>
+    <w:lsdException w:name="Medium List 1" w:uiPriority="65"/>
+    <w:lsdException w:name="Medium List 2" w:uiPriority="66"/>
+    <w:lsdException w:name="Medium Grid 1" w:uiPriority="67"/>
+    <w:lsdException w:name="Medium Grid 2" w:uiPriority="68"/>
+    <w:lsdException w:name="Medium Grid 3" w:uiPriority="69"/>
+    <w:lsdException w:name="Dark List" w:uiPriority="70"/>
+    <w:lsdException w:name="Colorful Shading" w:uiPriority="71"/>
+    <w:lsdException w:name="Colorful List" w:uiPriority="72"/>
+    <w:lsdException w:name="Colorful Grid" w:uiPriority="73"/>
+    <w:lsdException w:name="Light Shading Accent 1" w:uiPriority="60"/>
+    <w:lsdException w:name="Light List Accent 1" w:uiPriority="61"/>
+    <w:lsdException w:name="Light Grid Accent 1" w:uiPriority="62"/>
+    <w:lsdException w:name="Medium Shading 1 Accent 1" w:uiPriority="63"/>
+    <w:lsdException w:name="Medium Shading 2 Accent 1" w:uiPriority="64"/>
+    <w:lsdException w:name="Medium List 1 Accent 1" w:uiPriority="65"/>
+    <w:lsdException w:name="Revision" w:semiHidden="1"/>
+    <w:lsdException w:name="List Paragraph" w:uiPriority="34" w:qFormat="1"/>
+    <w:lsdException w:name="Quote" w:uiPriority="29" w:qFormat="1"/>
+    <w:lsdException w:name="Intense Quote" w:uiPriority="30" w:qFormat="1"/>
+    <w:lsdException w:name="Medium List 2 Accent 1" w:uiPriority="66"/>
+    <w:lsdException w:name="Medium Grid 1 Accent 1" w:uiPriority="67"/>
+    <w:lsdException w:name="Medium Grid 2 Accent 1" w:uiPriority="68"/>
+    <w:lsdException w:name="Medium Grid 3 Accent 1" w:uiPriority="69"/>
+    <w:lsdException w:name="Dark List Accent 1" w:uiPriority="70"/>
+    <w:lsdException w:name="Colorful Shading Accent 1" w:uiPriority="71"/>
+    <w:lsdException w:name="Colorful List Accent 1" w:uiPriority="72"/>
+    <w:lsdException w:name="Colorful Grid Accent 1" w:uiPriority="73"/>
+    <w:lsdException w:name="Light Shading Accent 2" w:uiPriority="60"/>
+    <w:lsdException w:name="Light List Accent 2" w:uiPriority="61"/>
+    <w:lsdException w:name="Light Grid Accent 2" w:uiPriority="62"/>
+    <w:lsdException w:name="Medium Shading 1 Accent 2" w:uiPriority="63"/>
+    <w:lsdException w:name="Medium Shading 2 Accent 2" w:uiPriority="64"/>
+    <w:lsdException w:name="Medium List 1 Accent 2" w:uiPriority="65"/>
+    <w:lsdException w:name="Medium List 2 Accent 2" w:uiPriority="66"/>
+    <w:lsdException w:name="Medium Grid 1 Accent 2" w:uiPriority="67"/>
+    <w:lsdException w:name="Medium Grid 2 Accent 2" w:uiPriority="68"/>
+    <w:lsdException w:name="Medium Grid 3 Accent 2" w:uiPriority="69"/>
+    <w:lsdException w:name="Dark List Accent 2" w:uiPriority="70"/>
+    <w:lsdException w:name="Colorful Shading Accent 2" w:uiPriority="71"/>
+    <w:lsdException w:name="Colorful List Accent 2" w:uiPriority="72"/>
+    <w:lsdException w:name="Colorful Grid Accent 2" w:uiPriority="73"/>
+    <w:lsdException w:name="Light Shading Accent 3" w:uiPriority="60"/>
+    <w:lsdException w:name="Light List Accent 3" w:uiPriority="61"/>
+    <w:lsdException w:name="Light Grid Accent 3" w:uiPriority="62"/>
+    <w:lsdException w:name="Medium Shading 1 Accent 3" w:uiPriority="63"/>
+    <w:lsdException w:name="Medium Shading 2 Accent 3" w:uiPriority="64"/>
+    <w:lsdException w:name="Medium List 1 Accent 3" w:uiPriority="65"/>
+    <w:lsdException w:name="Medium List 2 Accent 3" w:uiPriority="66"/>
+    <w:lsdException w:name="Medium Grid 1 Accent 3" w:uiPriority="67"/>
+    <w:lsdException w:name="Medium Grid 2 Accent 3" w:uiPriority="68"/>
+    <w:lsdException w:name="Medium Grid 3 Accent 3" w:uiPriority="69"/>
+    <w:lsdException w:name="Dark List Accent 3" w:uiPriority="70"/>
+    <w:lsdException w:name="Colorful Shading Accent 3" w:uiPriority="71"/>
+    <w:lsdException w:name="Colorful List Accent 3" w:uiPriority="72"/>
+    <w:lsdException w:name="Colorful Grid Accent 3" w:uiPriority="73"/>
+    <w:lsdException w:name="Light Shading Accent 4" w:uiPriority="60"/>
+    <w:lsdException w:name="Light List Accent 4" w:uiPriority="61"/>
+    <w:lsdException w:name="Light Grid Accent 4" w:uiPriority="62"/>
+    <w:lsdException w:name="Medium Shading 1 Accent 4" w:uiPriority="63"/>
+    <w:lsdException w:name="Medium Shading 2 Accent 4" w:uiPriority="64"/>
+    <w:lsdException w:name="Medium List 1 Accent 4" w:uiPriority="65"/>
+    <w:lsdException w:name="Medium List 2 Accent 4" w:uiPriority="66"/>
+    <w:lsdException w:name="Medium Grid 1 Accent 4" w:uiPriority="67"/>
+    <w:lsdException w:name="Medium Grid 2 Accent 4" w:uiPriority="68"/>
+    <w:lsdException w:name="Medium Grid 3 Accent 4" w:uiPriority="69"/>
+    <w:lsdException w:name="Dark List Accent 4" w:uiPriority="70"/>
+    <w:lsdException w:name="Colorful Shading Accent 4" w:uiPriority="71"/>
+    <w:lsdException w:name="Colorful List Accent 4" w:uiPriority="72"/>
+    <w:lsdException w:name="Colorful Grid Accent 4" w:uiPriority="73"/>
+    <w:lsdException w:name="Light Shading Accent 5" w:uiPriority="60"/>
+    <w:lsdException w:name="Light List Accent 5" w:uiPriority="61"/>
+    <w:lsdException w:name="Light Grid Accent 5" w:uiPriority="62"/>
+    <w:lsdException w:name="Medium Shading 1 Accent 5" w:uiPriority="63"/>
+    <w:lsdException w:name="Medium Shading 2 Accent 5" w:uiPriority="64"/>
+    <w:lsdException w:name="Medium List 1 Accent 5" w:uiPriority="65"/>
+    <w:lsdException w:name="Medium List 2 Accent 5" w:uiPriority="66"/>
+    <w:lsdException w:name="Medium Grid 1 Accent 5" w:uiPriority="67"/>
+    <w:lsdException w:name="Medium Grid 2 Accent 5" w:uiPriority="68"/>
+    <w:lsdException w:name="Medium Grid 3 Accent 5" w:uiPriority="69"/>
+    <w:lsdException w:name="Dark List Accent 5" w:uiPriority="70"/>
+    <w:lsdException w:name="Colorful Shading Accent 5" w:uiPriority="71"/>
+    <w:lsdException w:name="Colorful List Accent 5" w:uiPriority="72"/>
+    <w:lsdException w:name="Colorful Grid Accent 5" w:uiPriority="73"/>
+    <w:lsdException w:name="Light Shading Accent 6" w:uiPriority="60"/>
+    <w:lsdException w:name="Light List Accent 6" w:uiPriority="61"/>
+    <w:lsdException w:name="Light Grid Accent 6" w:uiPriority="62"/>
+    <w:lsdException w:name="Medium Shading 1 Accent 6" w:uiPriority="63"/>
+    <w:lsdException w:name="Medium Shading 2 Accent 6" w:uiPriority="64"/>
+    <w:lsdException w:name="Medium List 1 Accent 6" w:uiPriority="65"/>
+    <w:lsdException w:name="Medium List 2 Accent 6" w:uiPriority="66"/>
+    <w:lsdException w:name="Medium Grid 1 Accent 6" w:uiPriority="67"/>
+    <w:lsdException w:name="Medium Grid 2 Accent 6" w:uiPriority="68"/>
+    <w:lsdException w:name="Medium Grid 3 Accent 6" w:uiPriority="69"/>
+    <w:lsdException w:name="Dark List Accent 6" w:uiPriority="70"/>
+    <w:lsdException w:name="Colorful Shading Accent 6" w:uiPriority="71"/>
+    <w:lsdException w:name="Colorful List Accent 6" w:uiPriority="72"/>
+    <w:lsdException w:name="Colorful Grid Accent 6" w:uiPriority="73"/>
+    <w:lsdException w:name="Subtle Emphasis" w:uiPriority="19" w:qFormat="1"/>
+    <w:lsdException w:name="Intense Emphasis" w:uiPriority="21" w:qFormat="1"/>
+    <w:lsdException w:name="Subtle Reference" w:uiPriority="31" w:qFormat="1"/>
+    <w:lsdException w:name="Intense Reference" w:uiPriority="32" w:qFormat="1"/>
+    <w:lsdException w:name="Book Title" w:uiPriority="33" w:qFormat="1"/>
+    <w:lsdException w:name="Bibliography" w:semiHidden="1" w:uiPriority="37" w:unhideWhenUsed="1"/>
+    <w:lsdException w:name="TOC Heading" w:semiHidden="1" w:uiPriority="39" w:unhideWhenUsed="1" w:qFormat="1"/>
+    <w:lsdException w:name="Plain Table 1" w:uiPriority="41"/>
+    <w:lsdException w:name="Plain Table 2" w:uiPriority="42"/>
+    <w:lsdException w:name="Plain Table 3" w:uiPriority="43"/>
+    <w:lsdException w:name="Plain Table 4" w:uiPriority="44"/>
+    <w:lsdException w:name="Plain Table 5" w:uiPriority="45"/>
+    <w:lsdException w:name="Grid Table Light" w:uiPriority="40"/>
+    <w:lsdException w:name="Grid Table 1 Light" w:uiPriority="46"/>
+    <w:lsdException w:name="Grid Table 2" w:uiPriority="47"/>
+    <w:lsdException w:name="Grid Table 3" w:uiPriority="48"/>
+    <w:lsdException w:name="Grid Table 4" w:uiPriority="49"/>
+    <w:lsdException w:name="Grid Table 5 Dark" w:uiPriority="50"/>
+    <w:lsdException w:name="Grid Table 6 Colorful" w:uiPriority="51"/>
+    <w:lsdException w:name="Grid Table 7 Colorful" w:uiPriority="52"/>
+    <w:lsdException w:name="Grid Table 1 Light Accent 1" w:uiPriority="46"/>
+    <w:lsdException w:name="Grid Table 2 Accent 1" w:uiPriority="47"/>
+    <w:lsdException w:name="Grid Table 3 Accent 1" w:uiPriority="48"/>
+    <w:lsdException w:name="Grid Table 4 Accent 1" w:uiPriority="49"/>
+    <w:lsdException w:name="Grid Table 5 Dark Accent 1" w:uiPriority="50"/>
+    <w:lsdException w:name="Grid Table 6 Colorful Accent 1" w:uiPriority="51"/>
+    <w:lsdException w:name="Grid Table 7 Colorful Accent 1" w:uiPriority="52"/>
+    <w:lsdException w:name="Grid Table 1 Light Accent 2" w:uiPriority="46"/>
+    <w:lsdException w:name="Grid Table 2 Accent 2" w:uiPriority="47"/>
+    <w:lsdException w:name="Grid Table 3 Accent 2" w:uiPriority="48"/>
+    <w:lsdException w:name="Grid Table 4 Accent 2" w:uiPriority="49"/>
+    <w:lsdException w:name="Grid Table 5 Dark Accent 2" w:uiPriority="50"/>
+    <w:lsdException w:name="Grid Table 6 Colorful Accent 2" w:uiPriority="51"/>
+    <w:lsdException w:name="Grid Table 7 Colorful Accent 2" w:uiPriority="52"/>
+    <w:lsdException w:name="Grid Table 1 Light Accent 3" w:uiPriority="46"/>
+    <w:lsdException w:name="Grid Table 2 Accent 3" w:uiPriority="47"/>
+    <w:lsdException w:name="Grid Table 3 Accent 3" w:uiPriority="48"/>
+    <w:lsdException w:name="Grid Table 4 Accent 3" w:uiPriority="49"/>
+    <w:lsdException w:name="Grid Table 5 Dark Accent 3" w:uiPriority="50"/>
+    <w:lsdException w:name="Grid Table 6 Colorful Accent 3" w:uiPriority="51"/>
+    <w:lsdException w:name="Grid Table 7 Colorful Accent 3" w:uiPriority="52"/>
+    <w:lsdException w:name="Grid Table 1 Light Accent 4" w:uiPriority="46"/>
+    <w:lsdException w:name="Grid Table 2 Accent 4" w:uiPriority="47"/>
+    <w:lsdException w:name="Grid Table 3 Accent 4" w:uiPriority="48"/>
+    <w:lsdException w:name="Grid Table 4 Accent 4" w:uiPriority="49"/>
+    <w:lsdException w:name="Grid Table 5 Dark Accent 4" w:uiPriority="50"/>
+    <w:lsdException w:name="Grid Table 6 Colorful Accent 4" w:uiPriority="51"/>
+    <w:lsdException w:name="Grid Table 7 Colorful Accent 4" w:uiPriority="52"/>
+    <w:lsdException w:name="Grid Table 1 Light Accent 5" w:uiPriority="46"/>
+    <w:lsdException w:name="Grid Table 2 Accent 5" w:uiPriority="47"/>
+    <w:lsdException w:name="Grid Table 3 Accent 5" w:uiPriority="48"/>
+    <w:lsdException w:name="Grid Table 4 Accent 5" w:uiPriority="49"/>
+    <w:lsdException w:name="Grid Table 5 Dark Accent 5" w:uiPriority="50"/>
+    <w:lsdException w:name="Grid Table 6 Colorful Accent 5" w:uiPriority="51"/>
+    <w:lsdException w:name="Grid Table 7 Colorful Accent 5" w:uiPriority="52"/>
+    <w:lsdException w:name="Grid Table 1 Light Accent 6" w:uiPriority="46"/>
+    <w:lsdException w:name="Grid Table 2 Accent 6" w:uiPriority="47"/>
+    <w:lsdException w:name="Grid Table 3 Accent 6" w:uiPriority="48"/>
+    <w:lsdException w:name="Grid Table 4 Accent 6" w:uiPriority="49"/>
+    <w:lsdException w:name="Grid Table 5 Dark Accent 6" w:uiPriority="50"/>
+    <w:lsdException w:name="Grid Table 6 Colorful Accent 6" w:uiPriority="51"/>
+    <w:lsdException w:name="Grid Table 7 Colorful Accent 6" w:uiPriority="52"/>
+    <w:lsdException w:name="List Table 1 Light" w:uiPriority="46"/>
+    <w:lsdException w:name="List Table 2" w:uiPriority="47"/>
+    <w:lsdException w:name="List Table 3" w:uiPriority="48"/>
+    <w:lsdException w:name="List Table 4" w:uiPriority="49"/>
+    <w:lsdException w:name="List Table 5 Dark" w:uiPriority="50"/>
+    <w:lsdException w:name="List Table 6 Colorful" w:uiPriority="51"/>
+    <w:lsdException w:name="List Table 7 Colorful" w:uiPriority="52"/>
+    <w:lsdException w:name="List Table 1 Light Accent 1" w:uiPriority="46"/>
+    <w:lsdException w:name="List Table 2 Accent 1" w:uiPriority="47"/>
+    <w:lsdException w:name="List Table 3 Accent 1" w:uiPriority="48"/>
+    <w:lsdException w:name="List Table 4 Accent 1" w:uiPriority="49"/>
+    <w:lsdException w:name="List Table 5 Dark Accent 1" w:uiPriority="50"/>
+    <w:lsdException w:name="List Table 6 Colorful Accent 1" w:uiPriority="51"/>
+    <w:lsdException w:name="List Table 7 Colorful Accent 1" w:uiPriority="52"/>
+    <w:lsdException w:name="List Table 1 Light Accent 2" w:uiPriority="46"/>
+    <w:lsdException w:name="List Table 2 Accent 2" w:uiPriority="47"/>
+    <w:lsdException w:name="List Table 3 Accent 2" w:uiPriority="48"/>
+    <w:lsdException w:name="List Table 4 Accent 2" w:uiPriority="49"/>
+    <w:lsdException w:name="List Table 5 Dark Accent 2" w:uiPriority="50"/>
+    <w:lsdException w:name="List Table 6 Colorful Accent 2" w:uiPriority="51"/>
+    <w:lsdException w:name="List Table 7 Colorful Accent 2" w:uiPriority="52"/>
+    <w:lsdException w:name="List Table 1 Light Accent 3" w:uiPriority="46"/>
+    <w:lsdException w:name="List Table 2 Accent 3" w:uiPriority="47"/>
+    <w:lsdException w:name="List Table 3 Accent 3" w:uiPriority="48"/>
+    <w:lsdException w:name="List Table 4 Accent 3" w:uiPriority="49"/>
+    <w:lsdException w:name="List Table 5 Dark Accent 3" w:uiPriority="50"/>
+    <w:lsdException w:name="List Table 6 Colorful Accent 3" w:uiPriority="51"/>
+    <w:lsdException w:name="List Table 7 Colorful Accent 3" w:uiPriority="52"/>
+    <w:lsdException w:name="List Table 1 Light Accent 4" w:uiPriority="46"/>
+    <w:lsdException w:name="List Table 2 Accent 4" w:uiPriority="47"/>
+    <w:lsdException w:name="List Table 3 Accent 4" w:uiPriority="48"/>
+    <w:lsdException w:name="List Table 4 Accent 4" w:uiPriority="49"/>
+    <w:lsdException w:name="List Table 5 Dark Accent 4" w:uiPriority="50"/>
+    <w:lsdException w:name="List Table 6 Colorful Accent 4" w:uiPriority="51"/>
+    <w:lsdException w:name="List Table 7 Colorful Accent 4" w:uiPriority="52"/>
+    <w:lsdException w:name="List Table 1 Light Accent 5" w:uiPriority="46"/>
+    <w:lsdException w:name="List Table 2 Accent 5" w:uiPriority="47"/>
+    <w:lsdException w:name="List Table 3 Accent 5" w:uiPriority="48"/>
+    <w:lsdException w:name="List Table 4 Accent 5" w:uiPriority="49"/>
+    <w:lsdException w:name="List Table 5 Dark Accent 5" w:uiPriority="50"/>
+    <w:lsdException w:name="List Table 6 Colorful Accent 5" w:uiPriority="51"/>
+    <w:lsdException w:name="List Table 7 Colorful Accent 5" w:uiPriority="52"/>
+    <w:lsdException w:name="List Table 1 Light Accent 6" w:uiPriority="46"/>
+    <w:lsdException w:name="List Table 2 Accent 6" w:uiPriority="47"/>
+    <w:lsdException w:name="List Table 3 Accent 6" w:uiPriority="48"/>
+    <w:lsdException w:name="List Table 4 Accent 6" w:uiPriority="49"/>
+    <w:lsdException w:name="List Table 5 Dark Accent 6" w:uiPriority="50"/>
+    <w:lsdException w:name="List Table 6 Colorful Accent 6" w:uiPriority="51"/>
+    <w:lsdException w:name="List Table 7 Colorful Accent 6" w:uiPriority="52"/>
   </w:latentStyles>
   <w:style w:type="paragraph" w:default="1" w:styleId="Standard">
     <w:name w:val="Normal"/>
@@ -539,7 +996,6 @@
     <w:uiPriority w:val="99"/>
     <w:semiHidden/>
     <w:unhideWhenUsed/>
-    <w:qFormat/>
     <w:tblPr>
       <w:tblInd w:w="0" w:type="dxa"/>
       <w:tblCellMar>

</xml_diff>

<commit_message>
0013138: generic export buttons & favorite
* query for export favorites
* generic export btn for grid
* generic export btn for editDialog

!usermanual

Change-Id: I86dab63c3376255a894cc463fa9f65b5ab5ba892
Reviewed-on: http://gerrit.tine20.com/customers/4755
Reviewed-by: Paul Mehrer <p.mehrer@metaways.de>
Tested-by: Paul Mehrer <p.mehrer@metaways.de>
</commit_message>
<xml_diff>
--- a/tine20/Addressbook/Export/templates/addressbook_contact_letter.docx
+++ b/tine20/Addressbook/Export/templates/addressbook_contact_letter.docx
@@ -1,14 +1,14 @@
 
 <file path=word/document.xml><?xml version="1.0" encoding="utf-8"?>
-<w:document xmlns:r="http://schemas.openxmlformats.org/officeDocument/2006/relationships" xmlns:wp="http://schemas.openxmlformats.org/drawingml/2006/wordprocessingDrawing" xmlns:w="http://schemas.openxmlformats.org/wordprocessingml/2006/main" xmlns:w10="urn:schemas-microsoft-com:office:word" xmlns:w14="http://schemas.microsoft.com/office/word/2010/wordml" xmlns:wps="http://schemas.microsoft.com/office/word/2010/wordprocessingShape" xmlns:wpg="http://schemas.microsoft.com/office/word/2010/wordprocessingGroup" xmlns:mc="http://schemas.openxmlformats.org/markup-compatibility/2006" xmlns:v="urn:schemas-microsoft-com:vml" xmlns:o="urn:schemas-microsoft-com:office:office" xmlns:m="http://schemas.openxmlformats.org/officeDocument/2006/math" mc:Ignorable="w14">
+<w:document xmlns:wpc="http://schemas.microsoft.com/office/word/2010/wordprocessingCanvas" xmlns:mo="http://schemas.microsoft.com/office/mac/office/2008/main" xmlns:mc="http://schemas.openxmlformats.org/markup-compatibility/2006" xmlns:mv="urn:schemas-microsoft-com:mac:vml" xmlns:o="urn:schemas-microsoft-com:office:office" xmlns:r="http://schemas.openxmlformats.org/officeDocument/2006/relationships" xmlns:m="http://schemas.openxmlformats.org/officeDocument/2006/math" xmlns:v="urn:schemas-microsoft-com:vml" xmlns:wp14="http://schemas.microsoft.com/office/word/2010/wordprocessingDrawing" xmlns:wp="http://schemas.openxmlformats.org/drawingml/2006/wordprocessingDrawing" xmlns:w10="urn:schemas-microsoft-com:office:word" xmlns:w="http://schemas.openxmlformats.org/wordprocessingml/2006/main" xmlns:w14="http://schemas.microsoft.com/office/word/2010/wordml" xmlns:w15="http://schemas.microsoft.com/office/word/2012/wordml" xmlns:wpg="http://schemas.microsoft.com/office/word/2010/wordprocessingGroup" xmlns:wpi="http://schemas.microsoft.com/office/word/2010/wordprocessingInk" xmlns:wne="http://schemas.microsoft.com/office/word/2006/wordml" xmlns:wps="http://schemas.microsoft.com/office/word/2010/wordprocessingShape" mc:Ignorable="w14 w15 wp14">
   <w:body>
     <w:p>
-      <w:pPr>
-        <w:pStyle w:val="Normal.0"/>
-      </w:pPr>
-      <w:r>
+      <w:r>
+        <w:rPr>
+          <w:noProof/>
+        </w:rPr>
         <w:drawing>
-          <wp:anchor distT="57150" distB="57150" distL="57150" distR="57150" simplePos="0" relativeHeight="251659264" behindDoc="0" locked="0" layoutInCell="1" allowOverlap="1">
+          <wp:anchor distT="57150" distB="57150" distL="57150" distR="57150" simplePos="0" relativeHeight="251659264" behindDoc="0" locked="0" layoutInCell="1" allowOverlap="1" wp14:anchorId="1A156CF3" wp14:editId="430175A0">
             <wp:simplePos x="0" y="0"/>
             <wp:positionH relativeFrom="page">
               <wp:posOffset>4273549</wp:posOffset>
@@ -18,7 +18,7 @@
             </wp:positionV>
             <wp:extent cx="2476500" cy="314325"/>
             <wp:effectExtent l="0" t="0" r="0" b="0"/>
-            <wp:wrapSquare wrapText="bothSides" distL="57150" distR="57150" distT="57150" distB="57150"/>
+            <wp:wrapSquare wrapText="bothSides" distT="57150" distB="57150" distL="57150" distR="57150"/>
             <wp:docPr id="1073741825" name="officeArt object" descr="logo.png"/>
             <wp:cNvGraphicFramePr/>
             <a:graphic xmlns:a="http://schemas.openxmlformats.org/drawingml/2006/main">
@@ -31,7 +31,7 @@
                     </pic:cNvPicPr>
                   </pic:nvPicPr>
                   <pic:blipFill>
-                    <a:blip r:embed="rId4">
+                    <a:blip r:embed="rId6">
                       <a:extLst/>
                     </a:blip>
                     <a:stretch>
@@ -61,26 +61,22 @@
     </w:p>
     <w:p>
       <w:pPr>
-        <w:pStyle w:val="Normal.0"/>
         <w:rPr>
           <w:lang w:val="en-US"/>
         </w:rPr>
       </w:pPr>
     </w:p>
     <w:p>
-      <w:pPr>
-        <w:pStyle w:val="Normal.0"/>
-      </w:pPr>
-      <w:r>
-        <w:rPr>
-          <w:rFonts w:ascii="Calibri" w:cs="Calibri" w:hAnsi="Calibri" w:eastAsia="Calibri"/>
-          <w:b w:val="1"/>
-          <w:bCs w:val="1"/>
+      <w:r>
+        <w:rPr>
+          <w:b/>
+          <w:bCs/>
+          <w:noProof/>
         </w:rPr>
         <mc:AlternateContent>
           <mc:Choice Requires="wps">
             <w:drawing>
-              <wp:anchor distT="57150" distB="57150" distL="57150" distR="57150" simplePos="0" relativeHeight="251661312" behindDoc="0" locked="0" layoutInCell="1" allowOverlap="1">
+              <wp:anchor distT="57150" distB="57150" distL="57150" distR="57150" simplePos="0" relativeHeight="251661312" behindDoc="0" locked="0" layoutInCell="1" allowOverlap="1" wp14:anchorId="2A0A62AD" wp14:editId="6B7861BC">
                 <wp:simplePos x="0" y="0"/>
                 <wp:positionH relativeFrom="page">
                   <wp:posOffset>910588</wp:posOffset>
@@ -90,7 +86,7 @@
                 </wp:positionV>
                 <wp:extent cx="3135631" cy="1716404"/>
                 <wp:effectExtent l="0" t="0" r="0" b="0"/>
-                <wp:wrapSquare wrapText="bothSides" distL="57150" distR="57150" distT="57150" distB="57150"/>
+                <wp:wrapSquare wrapText="bothSides" distT="57150" distB="57150" distL="57150" distR="57150"/>
                 <wp:docPr id="1073741826" name="officeArt object" descr="officeArt object"/>
                 <wp:cNvGraphicFramePr/>
                 <a:graphic xmlns:a="http://schemas.openxmlformats.org/drawingml/2006/main">
@@ -121,35 +117,45 @@
                         <w:txbxContent>
                           <w:p>
                             <w:pPr>
-                              <w:pStyle w:val="Normal.0"/>
                               <w:rPr>
-                                <w:rFonts w:ascii="Calibri" w:cs="Calibri" w:hAnsi="Calibri" w:eastAsia="Calibri"/>
-                                <w:b w:val="1"/>
-                                <w:bCs w:val="1"/>
+                                <w:b/>
+                                <w:bCs/>
                                 <w:lang w:val="en-US"/>
                               </w:rPr>
                             </w:pPr>
                             <w:r>
                               <w:rPr>
-                                <w:rFonts w:ascii="Calibri" w:cs="Calibri" w:hAnsi="Calibri" w:eastAsia="Calibri"/>
-                                <w:b w:val="1"/>
-                                <w:bCs w:val="1"/>
-                                <w:rtl w:val="0"/>
+                                <w:b/>
+                                <w:bCs/>
                                 <w:lang w:val="en-US"/>
                               </w:rPr>
-                              <w:t>${company}</w:t>
+                              <w:t>${</w:t>
+                            </w:r>
+                            <w:r>
+                              <w:rPr>
+                                <w:b/>
+                                <w:bCs/>
+                                <w:lang w:val="en-US"/>
+                              </w:rPr>
+                              <w:t>twig:record.org_name</w:t>
+                            </w:r>
+                            <w:r>
+                              <w:rPr>
+                                <w:b/>
+                                <w:bCs/>
+                                <w:lang w:val="en-US"/>
+                              </w:rPr>
+                              <w:t>}</w:t>
                             </w:r>
                           </w:p>
                           <w:p>
                             <w:pPr>
-                              <w:pStyle w:val="Normal.0"/>
                               <w:rPr>
                                 <w:lang w:val="en-US"/>
                               </w:rPr>
                             </w:pPr>
                             <w:r>
                               <w:rPr>
-                                <w:rtl w:val="0"/>
                                 <w:lang w:val="en-US"/>
                               </w:rPr>
                               <w:t>${firstname} ${lastname}</w:t>
@@ -157,26 +163,20 @@
                           </w:p>
                           <w:p>
                             <w:pPr>
-                              <w:pStyle w:val="Normal.0"/>
                               <w:rPr>
                                 <w:lang w:val="en-US"/>
                               </w:rPr>
                             </w:pPr>
                             <w:r>
                               <w:rPr>
-                                <w:rtl w:val="0"/>
                                 <w:lang w:val="en-US"/>
                               </w:rPr>
                               <w:t>${street}</w:t>
                             </w:r>
                           </w:p>
                           <w:p>
-                            <w:pPr>
-                              <w:pStyle w:val="Normal.0"/>
-                            </w:pPr>
                             <w:r>
                               <w:rPr>
-                                <w:rtl w:val="0"/>
                                 <w:lang w:val="en-US"/>
                               </w:rPr>
                               <w:t>${postalcode} ${locality}</w:t>
@@ -195,107 +195,174 @@
           </mc:Choice>
           <mc:Fallback>
             <w:pict>
-              <v:rect id="_x0000_s1026" style="visibility:visible;position:absolute;margin-left:71.7pt;margin-top:169.2pt;width:246.9pt;height:135.1pt;z-index:251661312;mso-position-horizontal:absolute;mso-position-horizontal-relative:page;mso-position-vertical:absolute;mso-position-vertical-relative:page;mso-wrap-distance-left:4.5pt;mso-wrap-distance-top:4.5pt;mso-wrap-distance-right:4.5pt;mso-wrap-distance-bottom:4.5pt;">
-                <v:fill color="#FFFFFF" opacity="100.0%" type="solid"/>
-                <v:stroke filltype="solid" color="#000000" opacity="100.0%" weight="0.2pt" dashstyle="solid" endcap="flat" joinstyle="round" linestyle="single" startarrow="none" startarrowwidth="medium" startarrowlength="medium" endarrow="none" endarrowwidth="medium" endarrowlength="medium"/>
-                <v:textbox>
+              <v:rect w14:anchorId="2A0A62AD" id="officeArt object" o:spid="_x0000_s1026" alt="officeArt object" style="position:absolute;margin-left:71.7pt;margin-top:169.2pt;width:246.9pt;height:135.15pt;z-index:251661312;visibility:visible;mso-wrap-style:square;mso-wrap-distance-left:4.5pt;mso-wrap-distance-top:4.5pt;mso-wrap-distance-right:4.5pt;mso-wrap-distance-bottom:4.5pt;mso-position-horizontal:absolute;mso-position-horizontal-relative:page;mso-position-vertical:absolute;mso-position-vertical-relative:page;v-text-anchor:top" o:gfxdata="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" strokeweight=".25pt">
+                <v:stroke joinstyle="round"/>
+                <v:textbox inset="45718emu,45718emu,45718emu,45718emu">
                   <w:txbxContent>
                     <w:p>
                       <w:pPr>
-                        <w:pStyle w:val="Normal.0"/>
                         <w:rPr>
-                          <w:rFonts w:ascii="Calibri" w:cs="Calibri" w:hAnsi="Calibri" w:eastAsia="Calibri"/>
-                          <w:b w:val="1"/>
-                          <w:bCs w:val="1"/>
+                          <w:b/>
+                          <w:bCs/>
                           <w:lang w:val="en-US"/>
                         </w:rPr>
                       </w:pPr>
                       <w:r>
                         <w:rPr>
-                          <w:rFonts w:ascii="Calibri" w:cs="Calibri" w:hAnsi="Calibri" w:eastAsia="Calibri"/>
-                          <w:b w:val="1"/>
-                          <w:bCs w:val="1"/>
-                          <w:rtl w:val="0"/>
+                          <w:b/>
+                          <w:bCs/>
                           <w:lang w:val="en-US"/>
                         </w:rPr>
-                        <w:t>${company}</w:t>
+                        <w:t>${</w:t>
+                      </w:r>
+                      <w:proofErr w:type="spellStart"/>
+                      <w:proofErr w:type="gramStart"/>
+                      <w:r>
+                        <w:rPr>
+                          <w:b/>
+                          <w:bCs/>
+                          <w:lang w:val="en-US"/>
+                        </w:rPr>
+                        <w:t>twig:record.org</w:t>
+                      </w:r>
+                      <w:proofErr w:type="gramEnd"/>
+                      <w:r>
+                        <w:rPr>
+                          <w:b/>
+                          <w:bCs/>
+                          <w:lang w:val="en-US"/>
+                        </w:rPr>
+                        <w:t>_name</w:t>
+                      </w:r>
+                      <w:proofErr w:type="spellEnd"/>
+                      <w:r>
+                        <w:rPr>
+                          <w:b/>
+                          <w:bCs/>
+                          <w:lang w:val="en-US"/>
+                        </w:rPr>
+                        <w:t>}</w:t>
                       </w:r>
                     </w:p>
                     <w:p>
                       <w:pPr>
-                        <w:pStyle w:val="Normal.0"/>
                         <w:rPr>
                           <w:lang w:val="en-US"/>
                         </w:rPr>
                       </w:pPr>
                       <w:r>
                         <w:rPr>
-                          <w:rtl w:val="0"/>
                           <w:lang w:val="en-US"/>
                         </w:rPr>
-                        <w:t>${firstname} ${lastname}</w:t>
+                        <w:t>${</w:t>
+                      </w:r>
+                      <w:proofErr w:type="spellStart"/>
+                      <w:r>
+                        <w:rPr>
+                          <w:lang w:val="en-US"/>
+                        </w:rPr>
+                        <w:t>firstname</w:t>
+                      </w:r>
+                      <w:proofErr w:type="spellEnd"/>
+                      <w:r>
+                        <w:rPr>
+                          <w:lang w:val="en-US"/>
+                        </w:rPr>
+                        <w:t>} ${</w:t>
+                      </w:r>
+                      <w:proofErr w:type="spellStart"/>
+                      <w:r>
+                        <w:rPr>
+                          <w:lang w:val="en-US"/>
+                        </w:rPr>
+                        <w:t>lastname</w:t>
+                      </w:r>
+                      <w:proofErr w:type="spellEnd"/>
+                      <w:r>
+                        <w:rPr>
+                          <w:lang w:val="en-US"/>
+                        </w:rPr>
+                        <w:t>}</w:t>
                       </w:r>
                     </w:p>
                     <w:p>
                       <w:pPr>
-                        <w:pStyle w:val="Normal.0"/>
                         <w:rPr>
                           <w:lang w:val="en-US"/>
                         </w:rPr>
                       </w:pPr>
                       <w:r>
                         <w:rPr>
-                          <w:rtl w:val="0"/>
                           <w:lang w:val="en-US"/>
                         </w:rPr>
                         <w:t>${street}</w:t>
                       </w:r>
                     </w:p>
                     <w:p>
-                      <w:pPr>
-                        <w:pStyle w:val="Normal.0"/>
-                      </w:pPr>
                       <w:r>
                         <w:rPr>
-                          <w:rtl w:val="0"/>
                           <w:lang w:val="en-US"/>
                         </w:rPr>
-                        <w:t>${postalcode} ${locality}</w:t>
+                        <w:t>${</w:t>
+                      </w:r>
+                      <w:proofErr w:type="spellStart"/>
+                      <w:r>
+                        <w:rPr>
+                          <w:lang w:val="en-US"/>
+                        </w:rPr>
+                        <w:t>postalcode</w:t>
+                      </w:r>
+                      <w:proofErr w:type="spellEnd"/>
+                      <w:r>
+                        <w:rPr>
+                          <w:lang w:val="en-US"/>
+                        </w:rPr>
+                        <w:t>} ${locality}</w:t>
                       </w:r>
                     </w:p>
                   </w:txbxContent>
                 </v:textbox>
-                <w10:wrap type="square" side="bothSides" anchorx="page" anchory="page"/>
+                <w10:wrap type="square" anchorx="page" anchory="page"/>
               </v:rect>
             </w:pict>
           </mc:Fallback>
         </mc:AlternateContent>
       </w:r>
+      <w:r>
+        <w:t>${</w:t>
+      </w:r>
+      <w:r>
+        <w:t>RECORD</w:t>
+      </w:r>
+      <w:r>
+        <w:t>_BLOCK</w:t>
+      </w:r>
+      <w:r>
+        <w:t>}</w:t>
+      </w:r>
     </w:p>
     <w:p>
       <w:pPr>
-        <w:pStyle w:val="Normal.0"/>
-        <w:rPr>
-          <w:rFonts w:ascii="Calibri" w:cs="Calibri" w:hAnsi="Calibri" w:eastAsia="Calibri"/>
-          <w:b w:val="1"/>
-          <w:bCs w:val="1"/>
-          <w:color w:val="008bcf"/>
+        <w:rPr>
+          <w:b/>
+          <w:bCs/>
+          <w:color w:val="008BCF"/>
           <w:sz w:val="16"/>
           <w:szCs w:val="16"/>
-          <w:u w:color="008bcf"/>
+          <w:u w:color="008BCF"/>
+          <w:lang w:val="en-US"/>
         </w:rPr>
       </w:pPr>
       <w:r>
         <w:rPr>
-          <w:rFonts w:ascii="Calibri" w:cs="Calibri" w:hAnsi="Calibri" w:eastAsia="Calibri"/>
-          <w:b w:val="1"/>
-          <w:bCs w:val="1"/>
-          <w:lang w:val="de-DE"/>
+          <w:b/>
+          <w:bCs/>
+          <w:noProof/>
         </w:rPr>
         <mc:AlternateContent>
           <mc:Choice Requires="wps">
             <w:drawing>
-              <wp:anchor distT="57150" distB="57150" distL="57150" distR="57150" simplePos="0" relativeHeight="251660288" behindDoc="0" locked="0" layoutInCell="1" allowOverlap="1">
+              <wp:anchor distT="57150" distB="57150" distL="57150" distR="57150" simplePos="0" relativeHeight="251660288" behindDoc="0" locked="0" layoutInCell="1" allowOverlap="1" wp14:anchorId="044A4FCE" wp14:editId="31E43188">
                 <wp:simplePos x="0" y="0"/>
                 <wp:positionH relativeFrom="page">
                   <wp:posOffset>4368164</wp:posOffset>
@@ -305,7 +372,7 @@
                 </wp:positionV>
                 <wp:extent cx="2426337" cy="934087"/>
                 <wp:effectExtent l="0" t="0" r="0" b="0"/>
-                <wp:wrapSquare wrapText="bothSides" distL="57150" distR="57150" distT="57150" distB="57150"/>
+                <wp:wrapSquare wrapText="bothSides" distT="57150" distB="57150" distL="57150" distR="57150"/>
                 <wp:docPr id="1073741827" name="officeArt object" descr="officeArt object"/>
                 <wp:cNvGraphicFramePr/>
                 <a:graphic xmlns:a="http://schemas.openxmlformats.org/drawingml/2006/main">
@@ -335,30 +402,52 @@
                       <wps:txbx>
                         <w:txbxContent>
                           <w:p>
-                            <w:pPr>
-                              <w:pStyle w:val="Normal.0"/>
-                            </w:pPr>
                             <w:r>
-                              <w:rPr>
-                                <w:rtl w:val="0"/>
-                              </w:rPr>
                               <w:t>Datum:</w:t>
+                            </w:r>
+                            <w:r>
                               <w:tab/>
+                            </w:r>
+                            <w:r>
                               <w:tab/>
+                            </w:r>
+                            <w:r>
                               <w:tab/>
-                              <w:t>${export_date}</w:t>
+                              <w:t>${</w:t>
+                            </w:r>
+                            <w:r>
+                              <w:t>twig:</w:t>
+                            </w:r>
+                            <w:r>
+                              <w:t>export</w:t>
+                            </w:r>
+                            <w:r>
+                              <w:t>.</w:t>
+                            </w:r>
+                            <w:r>
+                              <w:t>date</w:t>
+                            </w:r>
+                            <w:r>
+                              <w:t>.format(</w:t>
+                            </w:r>
+                            <w:r>
+                              <w:t>'d.m.Y'</w:t>
+                            </w:r>
+                            <w:r>
+                              <w:t>)</w:t>
+                            </w:r>
+                            <w:r>
+                              <w:t>}</w:t>
                             </w:r>
                           </w:p>
                           <w:p>
-                            <w:pPr>
-                              <w:pStyle w:val="Normal.0"/>
-                            </w:pPr>
                             <w:r>
-                              <w:rPr>
-                                <w:rtl w:val="0"/>
-                              </w:rPr>
                               <w:t>Anzahl Seiten:</w:t>
+                            </w:r>
+                            <w:r>
                               <w:tab/>
+                            </w:r>
+                            <w:r>
                               <w:tab/>
                               <w:t>1</w:t>
                             </w:r>
@@ -376,43 +465,79 @@
           </mc:Choice>
           <mc:Fallback>
             <w:pict>
-              <v:rect id="_x0000_s1027" style="visibility:visible;position:absolute;margin-left:344.0pt;margin-top:169.9pt;width:191.1pt;height:73.6pt;z-index:251660288;mso-position-horizontal:absolute;mso-position-horizontal-relative:page;mso-position-vertical:absolute;mso-position-vertical-relative:page;mso-wrap-distance-left:4.5pt;mso-wrap-distance-top:4.5pt;mso-wrap-distance-right:4.5pt;mso-wrap-distance-bottom:4.5pt;">
-                <v:fill color="#FFFFFF" opacity="100.0%" type="solid"/>
-                <v:stroke filltype="solid" color="#000000" opacity="100.0%" weight="0.2pt" dashstyle="solid" endcap="flat" joinstyle="round" linestyle="single" startarrow="none" startarrowwidth="medium" startarrowlength="medium" endarrow="none" endarrowwidth="medium" endarrowlength="medium"/>
-                <v:textbox>
+              <v:rect w14:anchorId="044A4FCE" id="_x0000_s1027" alt="officeArt object" style="position:absolute;margin-left:343.95pt;margin-top:169.95pt;width:191.05pt;height:73.55pt;z-index:251660288;visibility:visible;mso-wrap-style:square;mso-wrap-distance-left:4.5pt;mso-wrap-distance-top:4.5pt;mso-wrap-distance-right:4.5pt;mso-wrap-distance-bottom:4.5pt;mso-position-horizontal:absolute;mso-position-horizontal-relative:page;mso-position-vertical:absolute;mso-position-vertical-relative:page;v-text-anchor:top" o:gfxdata="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" strokeweight=".25pt">
+                <v:stroke joinstyle="round"/>
+                <v:textbox inset="45718emu,45718emu,45718emu,45718emu">
                   <w:txbxContent>
                     <w:p>
-                      <w:pPr>
-                        <w:pStyle w:val="Normal.0"/>
-                      </w:pPr>
-                      <w:r>
-                        <w:rPr>
-                          <w:rtl w:val="0"/>
-                        </w:rPr>
+                      <w:r>
                         <w:t>Datum:</w:t>
+                      </w:r>
+                      <w:r>
                         <w:tab/>
+                      </w:r>
+                      <w:r>
                         <w:tab/>
+                      </w:r>
+                      <w:r>
                         <w:tab/>
-                        <w:t>${export_date}</w:t>
+                        <w:t>${</w:t>
+                      </w:r>
+                      <w:proofErr w:type="spellStart"/>
+                      <w:proofErr w:type="gramStart"/>
+                      <w:r>
+                        <w:t>twig:</w:t>
+                      </w:r>
+                      <w:r>
+                        <w:t>export</w:t>
+                      </w:r>
+                      <w:proofErr w:type="gramEnd"/>
+                      <w:r>
+                        <w:t>.</w:t>
+                      </w:r>
+                      <w:r>
+                        <w:t>date</w:t>
+                      </w:r>
+                      <w:r>
+                        <w:t>.format</w:t>
+                      </w:r>
+                      <w:proofErr w:type="spellEnd"/>
+                      <w:r>
+                        <w:t>(</w:t>
+                      </w:r>
+                      <w:r>
+                        <w:t>'</w:t>
+                      </w:r>
+                      <w:proofErr w:type="spellStart"/>
+                      <w:r>
+                        <w:t>d.m.Y</w:t>
+                      </w:r>
+                      <w:proofErr w:type="spellEnd"/>
+                      <w:r>
+                        <w:t>'</w:t>
+                      </w:r>
+                      <w:r>
+                        <w:t>)</w:t>
+                      </w:r>
+                      <w:r>
+                        <w:t>}</w:t>
                       </w:r>
                     </w:p>
                     <w:p>
-                      <w:pPr>
-                        <w:pStyle w:val="Normal.0"/>
-                      </w:pPr>
-                      <w:r>
-                        <w:rPr>
-                          <w:rtl w:val="0"/>
-                        </w:rPr>
+                      <w:r>
                         <w:t>Anzahl Seiten:</w:t>
+                      </w:r>
+                      <w:r>
                         <w:tab/>
+                      </w:r>
+                      <w:r>
                         <w:tab/>
                         <w:t>1</w:t>
                       </w:r>
                     </w:p>
                   </w:txbxContent>
                 </v:textbox>
-                <w10:wrap type="square" side="bothSides" anchorx="page" anchory="page"/>
+                <w10:wrap type="square" anchorx="page" anchory="page"/>
               </v:rect>
             </w:pict>
           </mc:Fallback>
@@ -420,14 +545,12 @@
       </w:r>
       <w:r>
         <w:rPr>
-          <w:rFonts w:ascii="Calibri" w:cs="Calibri" w:hAnsi="Calibri" w:eastAsia="Calibri"/>
-          <w:b w:val="1"/>
-          <w:bCs w:val="1"/>
-          <w:color w:val="008bcf"/>
+          <w:b/>
+          <w:bCs/>
+          <w:color w:val="008BCF"/>
           <w:sz w:val="16"/>
           <w:szCs w:val="16"/>
-          <w:u w:color="008bcf"/>
-          <w:rtl w:val="0"/>
+          <w:u w:color="008BCF"/>
           <w:lang w:val="en-US"/>
         </w:rPr>
         <w:t>Metaways Infosystems GmbH, Pickhuben 2, D-20457 Hamburg</w:t>
@@ -435,177 +558,124 @@
     </w:p>
     <w:p>
       <w:pPr>
-        <w:pStyle w:val="Normal.0"/>
-        <w:rPr>
-          <w:rFonts w:ascii="Calibri" w:cs="Calibri" w:hAnsi="Calibri" w:eastAsia="Calibri"/>
-          <w:b w:val="1"/>
-          <w:bCs w:val="1"/>
+        <w:rPr>
+          <w:b/>
+          <w:bCs/>
           <w:lang w:val="en-US"/>
         </w:rPr>
       </w:pPr>
     </w:p>
     <w:p>
       <w:pPr>
-        <w:pStyle w:val="Normal.0"/>
-        <w:rPr>
-          <w:rFonts w:ascii="Calibri" w:cs="Calibri" w:hAnsi="Calibri" w:eastAsia="Calibri"/>
-          <w:b w:val="1"/>
-          <w:bCs w:val="1"/>
+        <w:rPr>
+          <w:b/>
+          <w:bCs/>
           <w:lang w:val="en-US"/>
         </w:rPr>
       </w:pPr>
     </w:p>
     <w:p>
       <w:pPr>
-        <w:pStyle w:val="Normal.0"/>
-        <w:rPr>
-          <w:rFonts w:ascii="Calibri" w:cs="Calibri" w:hAnsi="Calibri" w:eastAsia="Calibri"/>
-          <w:b w:val="1"/>
-          <w:bCs w:val="1"/>
+        <w:rPr>
+          <w:b/>
+          <w:bCs/>
           <w:lang w:val="en-US"/>
         </w:rPr>
       </w:pPr>
     </w:p>
     <w:p>
       <w:pPr>
-        <w:pStyle w:val="Normal.0"/>
-        <w:rPr>
-          <w:rFonts w:ascii="Calibri" w:cs="Calibri" w:hAnsi="Calibri" w:eastAsia="Calibri"/>
-          <w:b w:val="1"/>
-          <w:bCs w:val="1"/>
+        <w:rPr>
+          <w:b/>
+          <w:bCs/>
           <w:sz w:val="36"/>
           <w:szCs w:val="36"/>
         </w:rPr>
       </w:pPr>
       <w:r>
         <w:rPr>
-          <w:rFonts w:ascii="Calibri" w:cs="Calibri" w:hAnsi="Calibri" w:eastAsia="Calibri"/>
-          <w:b w:val="1"/>
-          <w:bCs w:val="1"/>
+          <w:b/>
+          <w:bCs/>
           <w:sz w:val="36"/>
           <w:szCs w:val="36"/>
-          <w:rtl w:val="0"/>
-          <w:lang w:val="de-DE"/>
         </w:rPr>
         <w:t>&lt;Thema&gt;</w:t>
       </w:r>
     </w:p>
     <w:p>
       <w:pPr>
-        <w:pStyle w:val="Normal.0"/>
-        <w:rPr>
-          <w:rFonts w:ascii="Calibri" w:cs="Calibri" w:hAnsi="Calibri" w:eastAsia="Calibri"/>
-          <w:b w:val="1"/>
-          <w:bCs w:val="1"/>
+        <w:rPr>
+          <w:b/>
+          <w:bCs/>
         </w:rPr>
       </w:pPr>
     </w:p>
     <w:p>
       <w:pPr>
-        <w:pStyle w:val="Normal.0"/>
-        <w:rPr>
-          <w:rFonts w:ascii="Calibri" w:cs="Calibri" w:hAnsi="Calibri" w:eastAsia="Calibri"/>
-          <w:b w:val="1"/>
-          <w:bCs w:val="1"/>
+        <w:rPr>
+          <w:b/>
+          <w:bCs/>
         </w:rPr>
       </w:pPr>
       <w:r>
         <w:rPr>
-          <w:rFonts w:ascii="Calibri" w:cs="Calibri" w:hAnsi="Calibri" w:eastAsia="Calibri"/>
-          <w:b w:val="1"/>
-          <w:bCs w:val="1"/>
-          <w:rtl w:val="0"/>
-          <w:lang w:val="de-DE"/>
+          <w:b/>
+          <w:bCs/>
         </w:rPr>
         <w:t>${salutation_letter},</w:t>
       </w:r>
     </w:p>
     <w:p>
       <w:pPr>
-        <w:pStyle w:val="Normal.0"/>
-        <w:rPr>
-          <w:rFonts w:ascii="Calibri" w:cs="Calibri" w:hAnsi="Calibri" w:eastAsia="Calibri"/>
-          <w:b w:val="1"/>
-          <w:bCs w:val="1"/>
+        <w:rPr>
+          <w:b/>
+          <w:bCs/>
         </w:rPr>
       </w:pPr>
     </w:p>
     <w:p>
       <w:pPr>
-        <w:pStyle w:val="Normal.0"/>
-        <w:rPr>
-          <w:rFonts w:ascii="Calibri" w:cs="Calibri" w:hAnsi="Calibri" w:eastAsia="Calibri"/>
-          <w:b w:val="1"/>
-          <w:bCs w:val="1"/>
+        <w:rPr>
+          <w:b/>
+          <w:bCs/>
         </w:rPr>
       </w:pPr>
     </w:p>
     <w:p>
       <w:pPr>
-        <w:pStyle w:val="Normal.0"/>
-        <w:rPr>
-          <w:rFonts w:ascii="Calibri" w:cs="Calibri" w:hAnsi="Calibri" w:eastAsia="Calibri"/>
-          <w:b w:val="1"/>
-          <w:bCs w:val="1"/>
+        <w:rPr>
+          <w:b/>
+          <w:bCs/>
         </w:rPr>
       </w:pPr>
     </w:p>
     <w:p>
       <w:pPr>
-        <w:pStyle w:val="Normal.0"/>
-        <w:rPr>
-          <w:rFonts w:ascii="Calibri" w:cs="Calibri" w:hAnsi="Calibri" w:eastAsia="Calibri"/>
-          <w:b w:val="1"/>
-          <w:bCs w:val="1"/>
+        <w:rPr>
+          <w:b/>
+          <w:bCs/>
         </w:rPr>
       </w:pPr>
       <w:r>
         <w:rPr>
-          <w:rFonts w:ascii="Calibri" w:cs="Calibri" w:hAnsi="Calibri" w:eastAsia="Calibri"/>
-          <w:b w:val="1"/>
-          <w:bCs w:val="1"/>
-          <w:rtl w:val="0"/>
-          <w:lang w:val="de-DE"/>
-        </w:rPr>
-        <w:t>Mit freundlichen Gr</w:t>
-      </w:r>
-      <w:r>
-        <w:rPr>
-          <w:rFonts w:ascii="Calibri" w:cs="Calibri" w:hAnsi="Calibri" w:eastAsia="Calibri"/>
-          <w:b w:val="1"/>
-          <w:bCs w:val="1"/>
-          <w:rtl w:val="0"/>
-          <w:lang w:val="de-DE"/>
-        </w:rPr>
-        <w:t>üß</w:t>
-      </w:r>
-      <w:r>
-        <w:rPr>
-          <w:rFonts w:ascii="Calibri" w:cs="Calibri" w:hAnsi="Calibri" w:eastAsia="Calibri"/>
-          <w:b w:val="1"/>
-          <w:bCs w:val="1"/>
-          <w:rtl w:val="0"/>
-          <w:lang w:val="de-DE"/>
-        </w:rPr>
-        <w:t>en</w:t>
+          <w:b/>
+          <w:bCs/>
+        </w:rPr>
+        <w:t>Mit freundlichen Grüßen</w:t>
       </w:r>
     </w:p>
     <w:p>
       <w:pPr>
-        <w:pStyle w:val="Normal.0"/>
-        <w:rPr>
-          <w:rFonts w:ascii="Calibri" w:cs="Calibri" w:hAnsi="Calibri" w:eastAsia="Calibri"/>
-          <w:b w:val="1"/>
-          <w:bCs w:val="1"/>
+        <w:rPr>
+          <w:b/>
+          <w:bCs/>
           <w:lang w:val="en-US"/>
         </w:rPr>
       </w:pPr>
       <w:r>
         <w:rPr>
-          <w:rFonts w:ascii="Calibri" w:cs="Calibri" w:hAnsi="Calibri" w:eastAsia="Calibri"/>
-          <w:b w:val="1"/>
-          <w:bCs w:val="1"/>
-          <w:rtl w:val="0"/>
+          <w:b/>
+          <w:bCs/>
           <w:lang w:val="en-US"/>
         </w:rPr>
         <w:t>i.A. ${export_account}</w:t>
@@ -613,97 +683,224 @@
     </w:p>
     <w:p>
       <w:pPr>
-        <w:pStyle w:val="Normal.0"/>
+        <w:rPr>
+          <w:b/>
+          <w:bCs/>
+          <w:lang w:val="en-US"/>
+        </w:rPr>
       </w:pPr>
       <w:r>
         <w:rPr>
-          <w:rFonts w:ascii="Calibri" w:cs="Calibri" w:hAnsi="Calibri" w:eastAsia="Calibri"/>
-          <w:b w:val="1"/>
-          <w:bCs w:val="1"/>
-          <w:rtl w:val="0"/>
+          <w:b/>
+          <w:bCs/>
           <w:lang w:val="en-US"/>
         </w:rPr>
         <w:t>Metaways Infosystems GmbH</w:t>
+      </w:r>
+    </w:p>
+    <w:p>
+      <w:pPr>
+        <w:rPr>
+          <w:lang w:val="en-US"/>
+        </w:rPr>
+      </w:pPr>
+      <w:r>
+        <w:rPr>
+          <w:lang w:val="en-US"/>
+        </w:rPr>
+        <w:t>${/</w:t>
+      </w:r>
+      <w:r>
+        <w:rPr>
+          <w:lang w:val="en-US"/>
+        </w:rPr>
+        <w:t>RECORD</w:t>
+      </w:r>
+      <w:r>
+        <w:rPr>
+          <w:lang w:val="en-US"/>
+        </w:rPr>
+        <w:t>_BLOCK</w:t>
+      </w:r>
+      <w:r>
+        <w:rPr>
+          <w:lang w:val="en-US"/>
+        </w:rPr>
+        <w:t>}</w:t>
+      </w:r>
+    </w:p>
+    <w:p>
+      <w:pPr>
+        <w:rPr>
+          <w:lang w:val="en-US"/>
+        </w:rPr>
+      </w:pPr>
+      <w:r>
+        <w:rPr>
+          <w:lang w:val="en-US"/>
+        </w:rPr>
+        <w:t>${</w:t>
+      </w:r>
+      <w:r>
+        <w:rPr>
+          <w:lang w:val="en-US"/>
+        </w:rPr>
+        <w:t>RECORD</w:t>
+      </w:r>
+      <w:r>
+        <w:rPr>
+          <w:lang w:val="en-US"/>
+        </w:rPr>
+        <w:t>_SEPARATOR</w:t>
+      </w:r>
+      <w:r>
+        <w:rPr>
+          <w:lang w:val="en-US"/>
+        </w:rPr>
+        <w:t>}</w:t>
+      </w:r>
+    </w:p>
+    <w:p>
+      <w:pPr>
+        <w:spacing w:after="0" w:line="240" w:lineRule="auto"/>
+        <w:rPr>
+          <w:lang w:val="en-US"/>
+        </w:rPr>
+      </w:pPr>
+      <w:r>
+        <w:rPr>
+          <w:lang w:val="en-US"/>
+        </w:rPr>
+        <w:br w:type="page"/>
+      </w:r>
+    </w:p>
+    <w:p>
+      <w:pPr>
+        <w:rPr>
+          <w:lang w:val="en-US"/>
+        </w:rPr>
+      </w:pPr>
+      <w:r>
+        <w:rPr>
+          <w:lang w:val="en-US"/>
+        </w:rPr>
+        <w:lastRenderedPageBreak/>
+        <w:t>${/</w:t>
+      </w:r>
+      <w:r>
+        <w:rPr>
+          <w:lang w:val="en-US"/>
+        </w:rPr>
+        <w:t>RECORD</w:t>
+      </w:r>
+      <w:r>
+        <w:rPr>
+          <w:lang w:val="en-US"/>
+        </w:rPr>
+        <w:t>_SEPARATOR</w:t>
+      </w:r>
+      <w:bookmarkStart w:id="0" w:name="_GoBack"/>
+      <w:bookmarkEnd w:id="0"/>
+      <w:r>
+        <w:rPr>
+          <w:lang w:val="en-US"/>
+        </w:rPr>
+        <w:t>}</w:t>
       </w:r>
     </w:p>
     <w:sectPr>
-      <w:headerReference w:type="default" r:id="rId5"/>
-      <w:footerReference w:type="default" r:id="rId6"/>
-      <w:pgSz w:w="11900" w:h="16840" w:orient="portrait"/>
-      <w:pgMar w:top="1417" w:right="1417" w:bottom="1134" w:left="1417" w:header="708" w:footer="708"/>
-      <w:bidi w:val="0"/>
+      <w:headerReference w:type="default" r:id="rId7"/>
+      <w:footerReference w:type="default" r:id="rId8"/>
+      <w:pgSz w:w="11900" w:h="16840"/>
+      <w:pgMar w:top="1417" w:right="1417" w:bottom="1134" w:left="1417" w:header="708" w:footer="708" w:gutter="0"/>
+      <w:cols w:space="720"/>
     </w:sectPr>
   </w:body>
 </w:document>
 </file>
 
+<file path=word/endnotes.xml><?xml version="1.0" encoding="utf-8"?>
+<w:endnotes xmlns:wpc="http://schemas.microsoft.com/office/word/2010/wordprocessingCanvas" xmlns:mo="http://schemas.microsoft.com/office/mac/office/2008/main" xmlns:mc="http://schemas.openxmlformats.org/markup-compatibility/2006" xmlns:mv="urn:schemas-microsoft-com:mac:vml" xmlns:o="urn:schemas-microsoft-com:office:office" xmlns:r="http://schemas.openxmlformats.org/officeDocument/2006/relationships" xmlns:m="http://schemas.openxmlformats.org/officeDocument/2006/math" xmlns:v="urn:schemas-microsoft-com:vml" xmlns:wp14="http://schemas.microsoft.com/office/word/2010/wordprocessingDrawing" xmlns:wp="http://schemas.openxmlformats.org/drawingml/2006/wordprocessingDrawing" xmlns:w10="urn:schemas-microsoft-com:office:word" xmlns:w="http://schemas.openxmlformats.org/wordprocessingml/2006/main" xmlns:w14="http://schemas.microsoft.com/office/word/2010/wordml" xmlns:w15="http://schemas.microsoft.com/office/word/2012/wordml" xmlns:wpg="http://schemas.microsoft.com/office/word/2010/wordprocessingGroup" xmlns:wpi="http://schemas.microsoft.com/office/word/2010/wordprocessingInk" xmlns:wne="http://schemas.microsoft.com/office/word/2006/wordml" xmlns:wps="http://schemas.microsoft.com/office/word/2010/wordprocessingShape" mc:Ignorable="w14 w15 wp14">
+  <w:endnote w:type="separator" w:id="-1">
+    <w:p>
+      <w:pPr>
+        <w:spacing w:after="0" w:line="240" w:lineRule="auto"/>
+      </w:pPr>
+      <w:r>
+        <w:separator/>
+      </w:r>
+    </w:p>
+  </w:endnote>
+  <w:endnote w:type="continuationSeparator" w:id="0">
+    <w:p>
+      <w:pPr>
+        <w:spacing w:after="0" w:line="240" w:lineRule="auto"/>
+      </w:pPr>
+      <w:r>
+        <w:continuationSeparator/>
+      </w:r>
+    </w:p>
+  </w:endnote>
+</w:endnotes>
+</file>
+
 <file path=word/footer1.xml><?xml version="1.0" encoding="utf-8"?>
-<w:ftr xmlns:r="http://schemas.openxmlformats.org/officeDocument/2006/relationships" xmlns:wp="http://schemas.openxmlformats.org/drawingml/2006/wordprocessingDrawing" xmlns:w="http://schemas.openxmlformats.org/wordprocessingml/2006/main" xmlns:w10="urn:schemas-microsoft-com:office:word" xmlns:w14="http://schemas.microsoft.com/office/word/2010/wordml" xmlns:wps="http://schemas.microsoft.com/office/word/2010/wordprocessingShape" xmlns:wpg="http://schemas.microsoft.com/office/word/2010/wordprocessingGroup" xmlns:mc="http://schemas.openxmlformats.org/markup-compatibility/2006" xmlns:v="urn:schemas-microsoft-com:vml" xmlns:o="urn:schemas-microsoft-com:office:office" xmlns:m="http://schemas.openxmlformats.org/officeDocument/2006/math" mc:Ignorable="w14">
+<w:ftr xmlns:wpc="http://schemas.microsoft.com/office/word/2010/wordprocessingCanvas" xmlns:mo="http://schemas.microsoft.com/office/mac/office/2008/main" xmlns:mc="http://schemas.openxmlformats.org/markup-compatibility/2006" xmlns:mv="urn:schemas-microsoft-com:mac:vml" xmlns:o="urn:schemas-microsoft-com:office:office" xmlns:r="http://schemas.openxmlformats.org/officeDocument/2006/relationships" xmlns:m="http://schemas.openxmlformats.org/officeDocument/2006/math" xmlns:v="urn:schemas-microsoft-com:vml" xmlns:wp14="http://schemas.microsoft.com/office/word/2010/wordprocessingDrawing" xmlns:wp="http://schemas.openxmlformats.org/drawingml/2006/wordprocessingDrawing" xmlns:w10="urn:schemas-microsoft-com:office:word" xmlns:w="http://schemas.openxmlformats.org/wordprocessingml/2006/main" xmlns:w14="http://schemas.microsoft.com/office/word/2010/wordml" xmlns:w15="http://schemas.microsoft.com/office/word/2012/wordml" xmlns:wpg="http://schemas.microsoft.com/office/word/2010/wordprocessingGroup" xmlns:wpi="http://schemas.microsoft.com/office/word/2010/wordprocessingInk" xmlns:wne="http://schemas.microsoft.com/office/word/2006/wordml" xmlns:wps="http://schemas.microsoft.com/office/word/2010/wordprocessingShape" mc:Ignorable="w14 w15 wp14">
   <w:p>
     <w:pPr>
-      <w:pStyle w:val="Header &amp; Footer"/>
-      <w:bidi w:val="0"/>
+      <w:pStyle w:val="HeaderFooter"/>
     </w:pPr>
-    <w:r/>
   </w:p>
 </w:ftr>
 </file>
 
+<file path=word/footnotes.xml><?xml version="1.0" encoding="utf-8"?>
+<w:footnotes xmlns:wpc="http://schemas.microsoft.com/office/word/2010/wordprocessingCanvas" xmlns:mo="http://schemas.microsoft.com/office/mac/office/2008/main" xmlns:mc="http://schemas.openxmlformats.org/markup-compatibility/2006" xmlns:mv="urn:schemas-microsoft-com:mac:vml" xmlns:o="urn:schemas-microsoft-com:office:office" xmlns:r="http://schemas.openxmlformats.org/officeDocument/2006/relationships" xmlns:m="http://schemas.openxmlformats.org/officeDocument/2006/math" xmlns:v="urn:schemas-microsoft-com:vml" xmlns:wp14="http://schemas.microsoft.com/office/word/2010/wordprocessingDrawing" xmlns:wp="http://schemas.openxmlformats.org/drawingml/2006/wordprocessingDrawing" xmlns:w10="urn:schemas-microsoft-com:office:word" xmlns:w="http://schemas.openxmlformats.org/wordprocessingml/2006/main" xmlns:w14="http://schemas.microsoft.com/office/word/2010/wordml" xmlns:w15="http://schemas.microsoft.com/office/word/2012/wordml" xmlns:wpg="http://schemas.microsoft.com/office/word/2010/wordprocessingGroup" xmlns:wpi="http://schemas.microsoft.com/office/word/2010/wordprocessingInk" xmlns:wne="http://schemas.microsoft.com/office/word/2006/wordml" xmlns:wps="http://schemas.microsoft.com/office/word/2010/wordprocessingShape" mc:Ignorable="w14 w15 wp14">
+  <w:footnote w:type="separator" w:id="-1">
+    <w:p>
+      <w:pPr>
+        <w:spacing w:after="0" w:line="240" w:lineRule="auto"/>
+      </w:pPr>
+      <w:r>
+        <w:separator/>
+      </w:r>
+    </w:p>
+  </w:footnote>
+  <w:footnote w:type="continuationSeparator" w:id="0">
+    <w:p>
+      <w:pPr>
+        <w:spacing w:after="0" w:line="240" w:lineRule="auto"/>
+      </w:pPr>
+      <w:r>
+        <w:continuationSeparator/>
+      </w:r>
+    </w:p>
+  </w:footnote>
+</w:footnotes>
+</file>
+
 <file path=word/header1.xml><?xml version="1.0" encoding="utf-8"?>
-<w:hdr xmlns:r="http://schemas.openxmlformats.org/officeDocument/2006/relationships" xmlns:wp="http://schemas.openxmlformats.org/drawingml/2006/wordprocessingDrawing" xmlns:w="http://schemas.openxmlformats.org/wordprocessingml/2006/main" xmlns:w10="urn:schemas-microsoft-com:office:word" xmlns:w14="http://schemas.microsoft.com/office/word/2010/wordml" xmlns:wps="http://schemas.microsoft.com/office/word/2010/wordprocessingShape" xmlns:wpg="http://schemas.microsoft.com/office/word/2010/wordprocessingGroup" xmlns:mc="http://schemas.openxmlformats.org/markup-compatibility/2006" xmlns:v="urn:schemas-microsoft-com:vml" xmlns:o="urn:schemas-microsoft-com:office:office" xmlns:m="http://schemas.openxmlformats.org/officeDocument/2006/math" mc:Ignorable="w14">
+<w:hdr xmlns:wpc="http://schemas.microsoft.com/office/word/2010/wordprocessingCanvas" xmlns:mo="http://schemas.microsoft.com/office/mac/office/2008/main" xmlns:mc="http://schemas.openxmlformats.org/markup-compatibility/2006" xmlns:mv="urn:schemas-microsoft-com:mac:vml" xmlns:o="urn:schemas-microsoft-com:office:office" xmlns:r="http://schemas.openxmlformats.org/officeDocument/2006/relationships" xmlns:m="http://schemas.openxmlformats.org/officeDocument/2006/math" xmlns:v="urn:schemas-microsoft-com:vml" xmlns:wp14="http://schemas.microsoft.com/office/word/2010/wordprocessingDrawing" xmlns:wp="http://schemas.openxmlformats.org/drawingml/2006/wordprocessingDrawing" xmlns:w10="urn:schemas-microsoft-com:office:word" xmlns:w="http://schemas.openxmlformats.org/wordprocessingml/2006/main" xmlns:w14="http://schemas.microsoft.com/office/word/2010/wordml" xmlns:w15="http://schemas.microsoft.com/office/word/2012/wordml" xmlns:wpg="http://schemas.microsoft.com/office/word/2010/wordprocessingGroup" xmlns:wpi="http://schemas.microsoft.com/office/word/2010/wordprocessingInk" xmlns:wne="http://schemas.microsoft.com/office/word/2006/wordml" xmlns:wps="http://schemas.microsoft.com/office/word/2010/wordprocessingShape" mc:Ignorable="w14 w15 wp14">
   <w:p>
     <w:pPr>
-      <w:pStyle w:val="Header &amp; Footer"/>
-      <w:bidi w:val="0"/>
+      <w:pStyle w:val="HeaderFooter"/>
     </w:pPr>
-    <w:r/>
   </w:p>
 </w:hdr>
 </file>
 
 <file path=word/styles.xml><?xml version="1.0" encoding="utf-8"?>
-<w:styles xmlns:w="http://schemas.openxmlformats.org/wordprocessingml/2006/main" xmlns:mc="http://schemas.openxmlformats.org/markup-compatibility/2006" xmlns:w14="http://schemas.microsoft.com/office/word/2010/wordml" mc:Ignorable="w14">
+<w:styles xmlns:mc="http://schemas.openxmlformats.org/markup-compatibility/2006" xmlns:r="http://schemas.openxmlformats.org/officeDocument/2006/relationships" xmlns:w="http://schemas.openxmlformats.org/wordprocessingml/2006/main" xmlns:w14="http://schemas.microsoft.com/office/word/2010/wordml" xmlns:w15="http://schemas.microsoft.com/office/word/2012/wordml" mc:Ignorable="w14 w15">
   <w:docDefaults>
     <w:rPrDefault>
       <w:rPr>
-        <w:rFonts w:ascii="Times New Roman" w:cs="Times New Roman" w:hAnsi="Times New Roman" w:eastAsia="Arial Unicode MS"/>
-        <w:b w:val="0"/>
-        <w:bCs w:val="0"/>
-        <w:i w:val="0"/>
-        <w:iCs w:val="0"/>
-        <w:caps w:val="0"/>
-        <w:smallCaps w:val="0"/>
-        <w:strike w:val="0"/>
-        <w:dstrike w:val="0"/>
-        <w:outline w:val="0"/>
-        <w:emboss w:val="0"/>
-        <w:imprint w:val="0"/>
-        <w:vanish w:val="0"/>
-        <w:color w:val="auto"/>
-        <w:spacing w:val="0"/>
-        <w:w w:val="100"/>
-        <w:kern w:val="0"/>
-        <w:position w:val="0"/>
-        <w:sz w:val="20"/>
-        <w:szCs w:val="20"/>
-        <w:u w:val="none" w:color="auto"/>
+        <w:rFonts w:ascii="Times New Roman" w:eastAsia="Arial Unicode MS" w:hAnsi="Times New Roman" w:cs="Times New Roman"/>
         <w:bdr w:val="nil"/>
-        <w:vertAlign w:val="baseline"/>
-        <w:lang/>
+        <w:lang w:val="de-DE" w:eastAsia="de-DE" w:bidi="ar-SA"/>
       </w:rPr>
     </w:rPrDefault>
     <w:pPrDefault>
       <w:pPr>
-        <w:keepNext w:val="0"/>
-        <w:keepLines w:val="0"/>
-        <w:pageBreakBefore w:val="0"/>
-        <w:framePr w:anchorLock="0" w:w="0" w:h="0" w:vSpace="0" w:hSpace="0" w:xAlign="left" w:y="0" w:hRule="exact" w:vAnchor="margin"/>
-        <w:widowControl w:val="1"/>
-        <w:numPr>
-          <w:ilvl w:val="0"/>
-          <w:numId w:val="0"/>
-        </w:numPr>
-        <w:suppressLineNumbers w:val="0"/>
         <w:pBdr>
           <w:top w:val="nil"/>
           <w:left w:val="nil"/>
@@ -712,145 +909,470 @@
           <w:between w:val="nil"/>
           <w:bar w:val="nil"/>
         </w:pBdr>
-        <w:shd w:val="clear" w:color="auto" w:fill="auto"/>
-        <w:suppressAutoHyphens w:val="0"/>
-        <w:spacing w:before="0" w:beforeAutospacing="0" w:after="0" w:afterAutospacing="0" w:line="240" w:lineRule="auto"/>
-        <w:ind w:left="0" w:right="0" w:firstLine="0"/>
-        <w:jc w:val="left"/>
-        <w:outlineLvl w:val="9"/>
       </w:pPr>
     </w:pPrDefault>
   </w:docDefaults>
-  <w:style w:type="paragraph" w:default="1" w:styleId="Normal">
+  <w:latentStyles w:defLockedState="0" w:defUIPriority="99" w:defSemiHidden="0" w:defUnhideWhenUsed="0" w:defQFormat="0" w:count="382">
+    <w:lsdException w:name="Normal" w:uiPriority="0" w:qFormat="1"/>
+    <w:lsdException w:name="heading 1" w:uiPriority="9" w:qFormat="1"/>
+    <w:lsdException w:name="heading 2" w:semiHidden="1" w:uiPriority="9" w:unhideWhenUsed="1" w:qFormat="1"/>
+    <w:lsdException w:name="heading 3" w:semiHidden="1" w:uiPriority="9" w:unhideWhenUsed="1" w:qFormat="1"/>
+    <w:lsdException w:name="heading 4" w:semiHidden="1" w:uiPriority="9" w:unhideWhenUsed="1" w:qFormat="1"/>
+    <w:lsdException w:name="heading 5" w:semiHidden="1" w:uiPriority="9" w:unhideWhenUsed="1" w:qFormat="1"/>
+    <w:lsdException w:name="heading 6" w:semiHidden="1" w:uiPriority="9" w:unhideWhenUsed="1" w:qFormat="1"/>
+    <w:lsdException w:name="heading 7" w:semiHidden="1" w:uiPriority="9" w:unhideWhenUsed="1" w:qFormat="1"/>
+    <w:lsdException w:name="heading 8" w:semiHidden="1" w:uiPriority="9" w:unhideWhenUsed="1" w:qFormat="1"/>
+    <w:lsdException w:name="heading 9" w:semiHidden="1" w:uiPriority="9" w:unhideWhenUsed="1" w:qFormat="1"/>
+    <w:lsdException w:name="index 1" w:semiHidden="1" w:unhideWhenUsed="1"/>
+    <w:lsdException w:name="index 2" w:semiHidden="1" w:unhideWhenUsed="1"/>
+    <w:lsdException w:name="index 3" w:semiHidden="1" w:unhideWhenUsed="1"/>
+    <w:lsdException w:name="index 4" w:semiHidden="1" w:unhideWhenUsed="1"/>
+    <w:lsdException w:name="index 5" w:semiHidden="1" w:unhideWhenUsed="1"/>
+    <w:lsdException w:name="index 6" w:semiHidden="1" w:unhideWhenUsed="1"/>
+    <w:lsdException w:name="index 7" w:semiHidden="1" w:unhideWhenUsed="1"/>
+    <w:lsdException w:name="index 8" w:semiHidden="1" w:unhideWhenUsed="1"/>
+    <w:lsdException w:name="index 9" w:semiHidden="1" w:unhideWhenUsed="1"/>
+    <w:lsdException w:name="toc 1" w:semiHidden="1" w:uiPriority="39" w:unhideWhenUsed="1"/>
+    <w:lsdException w:name="toc 2" w:semiHidden="1" w:uiPriority="39" w:unhideWhenUsed="1"/>
+    <w:lsdException w:name="toc 3" w:semiHidden="1" w:uiPriority="39" w:unhideWhenUsed="1"/>
+    <w:lsdException w:name="toc 4" w:semiHidden="1" w:uiPriority="39" w:unhideWhenUsed="1"/>
+    <w:lsdException w:name="toc 5" w:semiHidden="1" w:uiPriority="39" w:unhideWhenUsed="1"/>
+    <w:lsdException w:name="toc 6" w:semiHidden="1" w:uiPriority="39" w:unhideWhenUsed="1"/>
+    <w:lsdException w:name="toc 7" w:semiHidden="1" w:uiPriority="39" w:unhideWhenUsed="1"/>
+    <w:lsdException w:name="toc 8" w:semiHidden="1" w:uiPriority="39" w:unhideWhenUsed="1"/>
+    <w:lsdException w:name="toc 9" w:semiHidden="1" w:uiPriority="39" w:unhideWhenUsed="1"/>
+    <w:lsdException w:name="Normal Indent" w:semiHidden="1" w:unhideWhenUsed="1"/>
+    <w:lsdException w:name="footnote text" w:semiHidden="1" w:unhideWhenUsed="1"/>
+    <w:lsdException w:name="annotation text" w:semiHidden="1" w:unhideWhenUsed="1"/>
+    <w:lsdException w:name="header" w:semiHidden="1" w:unhideWhenUsed="1"/>
+    <w:lsdException w:name="footer" w:semiHidden="1" w:unhideWhenUsed="1"/>
+    <w:lsdException w:name="index heading" w:semiHidden="1" w:unhideWhenUsed="1"/>
+    <w:lsdException w:name="caption" w:semiHidden="1" w:uiPriority="35" w:unhideWhenUsed="1" w:qFormat="1"/>
+    <w:lsdException w:name="table of figures" w:semiHidden="1" w:unhideWhenUsed="1"/>
+    <w:lsdException w:name="envelope address" w:semiHidden="1" w:unhideWhenUsed="1"/>
+    <w:lsdException w:name="envelope return" w:semiHidden="1" w:unhideWhenUsed="1"/>
+    <w:lsdException w:name="footnote reference" w:semiHidden="1" w:unhideWhenUsed="1"/>
+    <w:lsdException w:name="annotation reference" w:semiHidden="1" w:unhideWhenUsed="1"/>
+    <w:lsdException w:name="line number" w:semiHidden="1" w:unhideWhenUsed="1"/>
+    <w:lsdException w:name="page number" w:semiHidden="1" w:unhideWhenUsed="1"/>
+    <w:lsdException w:name="endnote reference" w:semiHidden="1" w:unhideWhenUsed="1"/>
+    <w:lsdException w:name="endnote text" w:semiHidden="1" w:unhideWhenUsed="1"/>
+    <w:lsdException w:name="table of authorities" w:semiHidden="1" w:unhideWhenUsed="1"/>
+    <w:lsdException w:name="macro" w:semiHidden="1" w:unhideWhenUsed="1"/>
+    <w:lsdException w:name="toa heading" w:semiHidden="1" w:unhideWhenUsed="1"/>
+    <w:lsdException w:name="List" w:semiHidden="1" w:unhideWhenUsed="1"/>
+    <w:lsdException w:name="List Bullet" w:semiHidden="1" w:unhideWhenUsed="1"/>
+    <w:lsdException w:name="List Number" w:semiHidden="1" w:unhideWhenUsed="1"/>
+    <w:lsdException w:name="List 2" w:semiHidden="1" w:unhideWhenUsed="1"/>
+    <w:lsdException w:name="List 3" w:semiHidden="1" w:unhideWhenUsed="1"/>
+    <w:lsdException w:name="List 4" w:semiHidden="1" w:unhideWhenUsed="1"/>
+    <w:lsdException w:name="List 5" w:semiHidden="1" w:unhideWhenUsed="1"/>
+    <w:lsdException w:name="List Bullet 2" w:semiHidden="1" w:unhideWhenUsed="1"/>
+    <w:lsdException w:name="List Bullet 3" w:semiHidden="1" w:unhideWhenUsed="1"/>
+    <w:lsdException w:name="List Bullet 4" w:semiHidden="1" w:unhideWhenUsed="1"/>
+    <w:lsdException w:name="List Bullet 5" w:semiHidden="1" w:unhideWhenUsed="1"/>
+    <w:lsdException w:name="List Number 2" w:semiHidden="1" w:unhideWhenUsed="1"/>
+    <w:lsdException w:name="List Number 3" w:semiHidden="1" w:unhideWhenUsed="1"/>
+    <w:lsdException w:name="List Number 4" w:semiHidden="1" w:unhideWhenUsed="1"/>
+    <w:lsdException w:name="List Number 5" w:semiHidden="1" w:unhideWhenUsed="1"/>
+    <w:lsdException w:name="Title" w:uiPriority="10" w:qFormat="1"/>
+    <w:lsdException w:name="Closing" w:semiHidden="1" w:unhideWhenUsed="1"/>
+    <w:lsdException w:name="Signature" w:semiHidden="1" w:unhideWhenUsed="1"/>
+    <w:lsdException w:name="Default Paragraph Font" w:semiHidden="1" w:uiPriority="1" w:unhideWhenUsed="1"/>
+    <w:lsdException w:name="Body Text" w:semiHidden="1" w:unhideWhenUsed="1"/>
+    <w:lsdException w:name="Body Text Indent" w:semiHidden="1" w:unhideWhenUsed="1"/>
+    <w:lsdException w:name="List Continue" w:semiHidden="1" w:unhideWhenUsed="1"/>
+    <w:lsdException w:name="List Continue 2" w:semiHidden="1" w:unhideWhenUsed="1"/>
+    <w:lsdException w:name="List Continue 3" w:semiHidden="1" w:unhideWhenUsed="1"/>
+    <w:lsdException w:name="List Continue 4" w:semiHidden="1" w:unhideWhenUsed="1"/>
+    <w:lsdException w:name="List Continue 5" w:semiHidden="1" w:unhideWhenUsed="1"/>
+    <w:lsdException w:name="Message Header" w:semiHidden="1" w:unhideWhenUsed="1"/>
+    <w:lsdException w:name="Subtitle" w:uiPriority="11" w:qFormat="1"/>
+    <w:lsdException w:name="Salutation" w:semiHidden="1" w:unhideWhenUsed="1"/>
+    <w:lsdException w:name="Date" w:semiHidden="1" w:unhideWhenUsed="1"/>
+    <w:lsdException w:name="Body Text First Indent" w:semiHidden="1" w:unhideWhenUsed="1"/>
+    <w:lsdException w:name="Body Text First Indent 2" w:semiHidden="1" w:unhideWhenUsed="1"/>
+    <w:lsdException w:name="Note Heading" w:semiHidden="1" w:unhideWhenUsed="1"/>
+    <w:lsdException w:name="Body Text 2" w:semiHidden="1" w:unhideWhenUsed="1"/>
+    <w:lsdException w:name="Body Text 3" w:semiHidden="1" w:unhideWhenUsed="1"/>
+    <w:lsdException w:name="Body Text Indent 2" w:semiHidden="1" w:unhideWhenUsed="1"/>
+    <w:lsdException w:name="Body Text Indent 3" w:semiHidden="1" w:unhideWhenUsed="1"/>
+    <w:lsdException w:name="Block Text" w:semiHidden="1" w:unhideWhenUsed="1"/>
+    <w:lsdException w:name="Hyperlink" w:semiHidden="1" w:unhideWhenUsed="1"/>
+    <w:lsdException w:name="FollowedHyperlink" w:semiHidden="1" w:unhideWhenUsed="1"/>
+    <w:lsdException w:name="Strong" w:uiPriority="22" w:qFormat="1"/>
+    <w:lsdException w:name="Emphasis" w:uiPriority="20" w:qFormat="1"/>
+    <w:lsdException w:name="Document Map" w:semiHidden="1" w:unhideWhenUsed="1"/>
+    <w:lsdException w:name="Plain Text" w:semiHidden="1" w:unhideWhenUsed="1"/>
+    <w:lsdException w:name="E-mail Signature" w:semiHidden="1" w:unhideWhenUsed="1"/>
+    <w:lsdException w:name="HTML Top of Form" w:semiHidden="1" w:unhideWhenUsed="1"/>
+    <w:lsdException w:name="HTML Bottom of Form" w:semiHidden="1" w:unhideWhenUsed="1"/>
+    <w:lsdException w:name="Normal (Web)" w:semiHidden="1" w:unhideWhenUsed="1"/>
+    <w:lsdException w:name="HTML Acronym" w:semiHidden="1" w:unhideWhenUsed="1"/>
+    <w:lsdException w:name="HTML Address" w:semiHidden="1" w:unhideWhenUsed="1"/>
+    <w:lsdException w:name="HTML Cite" w:semiHidden="1" w:unhideWhenUsed="1"/>
+    <w:lsdException w:name="HTML Code" w:semiHidden="1" w:unhideWhenUsed="1"/>
+    <w:lsdException w:name="HTML Definition" w:semiHidden="1" w:unhideWhenUsed="1"/>
+    <w:lsdException w:name="HTML Keyboard" w:semiHidden="1" w:unhideWhenUsed="1"/>
+    <w:lsdException w:name="HTML Preformatted" w:semiHidden="1" w:unhideWhenUsed="1"/>
+    <w:lsdException w:name="HTML Sample" w:semiHidden="1" w:unhideWhenUsed="1"/>
+    <w:lsdException w:name="HTML Typewriter" w:semiHidden="1" w:unhideWhenUsed="1"/>
+    <w:lsdException w:name="HTML Variable" w:semiHidden="1" w:unhideWhenUsed="1"/>
+    <w:lsdException w:name="Normal Table" w:semiHidden="1" w:unhideWhenUsed="1"/>
+    <w:lsdException w:name="annotation subject" w:semiHidden="1" w:unhideWhenUsed="1"/>
+    <w:lsdException w:name="No List" w:semiHidden="1" w:unhideWhenUsed="1"/>
+    <w:lsdException w:name="Outline List 1" w:semiHidden="1" w:unhideWhenUsed="1"/>
+    <w:lsdException w:name="Outline List 2" w:semiHidden="1" w:unhideWhenUsed="1"/>
+    <w:lsdException w:name="Outline List 3" w:semiHidden="1" w:unhideWhenUsed="1"/>
+    <w:lsdException w:name="Table Simple 1" w:semiHidden="1" w:unhideWhenUsed="1"/>
+    <w:lsdException w:name="Table Simple 2" w:semiHidden="1" w:unhideWhenUsed="1"/>
+    <w:lsdException w:name="Table Simple 3" w:semiHidden="1" w:unhideWhenUsed="1"/>
+    <w:lsdException w:name="Table Classic 1" w:semiHidden="1" w:unhideWhenUsed="1"/>
+    <w:lsdException w:name="Table Classic 2" w:semiHidden="1" w:unhideWhenUsed="1"/>
+    <w:lsdException w:name="Table Classic 3" w:semiHidden="1" w:unhideWhenUsed="1"/>
+    <w:lsdException w:name="Table Classic 4" w:semiHidden="1" w:unhideWhenUsed="1"/>
+    <w:lsdException w:name="Table Colorful 1" w:semiHidden="1" w:unhideWhenUsed="1"/>
+    <w:lsdException w:name="Table Colorful 2" w:semiHidden="1" w:unhideWhenUsed="1"/>
+    <w:lsdException w:name="Table Colorful 3" w:semiHidden="1" w:unhideWhenUsed="1"/>
+    <w:lsdException w:name="Table Columns 1" w:semiHidden="1" w:unhideWhenUsed="1"/>
+    <w:lsdException w:name="Table Columns 2" w:semiHidden="1" w:unhideWhenUsed="1"/>
+    <w:lsdException w:name="Table Columns 3" w:semiHidden="1" w:unhideWhenUsed="1"/>
+    <w:lsdException w:name="Table Columns 4" w:semiHidden="1" w:unhideWhenUsed="1"/>
+    <w:lsdException w:name="Table Columns 5" w:semiHidden="1" w:unhideWhenUsed="1"/>
+    <w:lsdException w:name="Table Grid 1" w:semiHidden="1" w:unhideWhenUsed="1"/>
+    <w:lsdException w:name="Table Grid 2" w:semiHidden="1" w:unhideWhenUsed="1"/>
+    <w:lsdException w:name="Table Grid 3" w:semiHidden="1" w:unhideWhenUsed="1"/>
+    <w:lsdException w:name="Table Grid 4" w:semiHidden="1" w:unhideWhenUsed="1"/>
+    <w:lsdException w:name="Table Grid 5" w:semiHidden="1" w:unhideWhenUsed="1"/>
+    <w:lsdException w:name="Table Grid 6" w:semiHidden="1" w:unhideWhenUsed="1"/>
+    <w:lsdException w:name="Table Grid 7" w:semiHidden="1" w:unhideWhenUsed="1"/>
+    <w:lsdException w:name="Table Grid 8" w:semiHidden="1" w:unhideWhenUsed="1"/>
+    <w:lsdException w:name="Table List 1" w:semiHidden="1" w:unhideWhenUsed="1"/>
+    <w:lsdException w:name="Table List 2" w:semiHidden="1" w:unhideWhenUsed="1"/>
+    <w:lsdException w:name="Table List 3" w:semiHidden="1" w:unhideWhenUsed="1"/>
+    <w:lsdException w:name="Table List 4" w:semiHidden="1" w:unhideWhenUsed="1"/>
+    <w:lsdException w:name="Table List 5" w:semiHidden="1" w:unhideWhenUsed="1"/>
+    <w:lsdException w:name="Table List 6" w:semiHidden="1" w:unhideWhenUsed="1"/>
+    <w:lsdException w:name="Table List 7" w:semiHidden="1" w:unhideWhenUsed="1"/>
+    <w:lsdException w:name="Table List 8" w:semiHidden="1" w:unhideWhenUsed="1"/>
+    <w:lsdException w:name="Table 3D effects 1" w:semiHidden="1" w:unhideWhenUsed="1"/>
+    <w:lsdException w:name="Table 3D effects 2" w:semiHidden="1" w:unhideWhenUsed="1"/>
+    <w:lsdException w:name="Table 3D effects 3" w:semiHidden="1" w:unhideWhenUsed="1"/>
+    <w:lsdException w:name="Table Contemporary" w:semiHidden="1" w:unhideWhenUsed="1"/>
+    <w:lsdException w:name="Table Elegant" w:semiHidden="1" w:unhideWhenUsed="1"/>
+    <w:lsdException w:name="Table Professional" w:semiHidden="1" w:unhideWhenUsed="1"/>
+    <w:lsdException w:name="Table Subtle 1" w:semiHidden="1" w:unhideWhenUsed="1"/>
+    <w:lsdException w:name="Table Subtle 2" w:semiHidden="1" w:unhideWhenUsed="1"/>
+    <w:lsdException w:name="Table Web 1" w:semiHidden="1" w:unhideWhenUsed="1"/>
+    <w:lsdException w:name="Table Web 2" w:semiHidden="1" w:unhideWhenUsed="1"/>
+    <w:lsdException w:name="Table Web 3" w:semiHidden="1" w:unhideWhenUsed="1"/>
+    <w:lsdException w:name="Balloon Text" w:semiHidden="1" w:unhideWhenUsed="1"/>
+    <w:lsdException w:name="Table Grid" w:uiPriority="39"/>
+    <w:lsdException w:name="Table Theme" w:semiHidden="1" w:unhideWhenUsed="1"/>
+    <w:lsdException w:name="Note Level 1" w:semiHidden="1" w:unhideWhenUsed="1"/>
+    <w:lsdException w:name="Note Level 2" w:semiHidden="1" w:unhideWhenUsed="1"/>
+    <w:lsdException w:name="Note Level 3" w:semiHidden="1" w:unhideWhenUsed="1"/>
+    <w:lsdException w:name="Note Level 4" w:semiHidden="1" w:unhideWhenUsed="1"/>
+    <w:lsdException w:name="Note Level 5" w:semiHidden="1" w:unhideWhenUsed="1"/>
+    <w:lsdException w:name="Note Level 6" w:semiHidden="1" w:unhideWhenUsed="1"/>
+    <w:lsdException w:name="Note Level 7" w:semiHidden="1" w:unhideWhenUsed="1"/>
+    <w:lsdException w:name="Note Level 8" w:semiHidden="1" w:unhideWhenUsed="1"/>
+    <w:lsdException w:name="Note Level 9" w:semiHidden="1" w:unhideWhenUsed="1"/>
+    <w:lsdException w:name="Placeholder Text" w:semiHidden="1"/>
+    <w:lsdException w:name="No Spacing" w:uiPriority="1" w:qFormat="1"/>
+    <w:lsdException w:name="Light Shading" w:uiPriority="60"/>
+    <w:lsdException w:name="Light List" w:uiPriority="61"/>
+    <w:lsdException w:name="Light Grid" w:uiPriority="62"/>
+    <w:lsdException w:name="Medium Shading 1" w:uiPriority="63"/>
+    <w:lsdException w:name="Medium Shading 2" w:uiPriority="64"/>
+    <w:lsdException w:name="Medium List 1" w:uiPriority="65"/>
+    <w:lsdException w:name="Medium List 2" w:uiPriority="66"/>
+    <w:lsdException w:name="Medium Grid 1" w:uiPriority="67"/>
+    <w:lsdException w:name="Medium Grid 2" w:uiPriority="68"/>
+    <w:lsdException w:name="Medium Grid 3" w:uiPriority="69"/>
+    <w:lsdException w:name="Dark List" w:uiPriority="70"/>
+    <w:lsdException w:name="Colorful Shading" w:uiPriority="71"/>
+    <w:lsdException w:name="Colorful List" w:uiPriority="72"/>
+    <w:lsdException w:name="Colorful Grid" w:uiPriority="73"/>
+    <w:lsdException w:name="Light Shading Accent 1" w:uiPriority="60"/>
+    <w:lsdException w:name="Light List Accent 1" w:uiPriority="61"/>
+    <w:lsdException w:name="Light Grid Accent 1" w:uiPriority="62"/>
+    <w:lsdException w:name="Medium Shading 1 Accent 1" w:uiPriority="63"/>
+    <w:lsdException w:name="Medium Shading 2 Accent 1" w:uiPriority="64"/>
+    <w:lsdException w:name="Medium List 1 Accent 1" w:uiPriority="65"/>
+    <w:lsdException w:name="Revision" w:semiHidden="1"/>
+    <w:lsdException w:name="List Paragraph" w:uiPriority="34" w:qFormat="1"/>
+    <w:lsdException w:name="Quote" w:uiPriority="29" w:qFormat="1"/>
+    <w:lsdException w:name="Intense Quote" w:uiPriority="30" w:qFormat="1"/>
+    <w:lsdException w:name="Medium List 2 Accent 1" w:uiPriority="66"/>
+    <w:lsdException w:name="Medium Grid 1 Accent 1" w:uiPriority="67"/>
+    <w:lsdException w:name="Medium Grid 2 Accent 1" w:uiPriority="68"/>
+    <w:lsdException w:name="Medium Grid 3 Accent 1" w:uiPriority="69"/>
+    <w:lsdException w:name="Dark List Accent 1" w:uiPriority="70"/>
+    <w:lsdException w:name="Colorful Shading Accent 1" w:uiPriority="71"/>
+    <w:lsdException w:name="Colorful List Accent 1" w:uiPriority="72"/>
+    <w:lsdException w:name="Colorful Grid Accent 1" w:uiPriority="73"/>
+    <w:lsdException w:name="Light Shading Accent 2" w:uiPriority="60"/>
+    <w:lsdException w:name="Light List Accent 2" w:uiPriority="61"/>
+    <w:lsdException w:name="Light Grid Accent 2" w:uiPriority="62"/>
+    <w:lsdException w:name="Medium Shading 1 Accent 2" w:uiPriority="63"/>
+    <w:lsdException w:name="Medium Shading 2 Accent 2" w:uiPriority="64"/>
+    <w:lsdException w:name="Medium List 1 Accent 2" w:uiPriority="65"/>
+    <w:lsdException w:name="Medium List 2 Accent 2" w:uiPriority="66"/>
+    <w:lsdException w:name="Medium Grid 1 Accent 2" w:uiPriority="67"/>
+    <w:lsdException w:name="Medium Grid 2 Accent 2" w:uiPriority="68"/>
+    <w:lsdException w:name="Medium Grid 3 Accent 2" w:uiPriority="69"/>
+    <w:lsdException w:name="Dark List Accent 2" w:uiPriority="70"/>
+    <w:lsdException w:name="Colorful Shading Accent 2" w:uiPriority="71"/>
+    <w:lsdException w:name="Colorful List Accent 2" w:uiPriority="72"/>
+    <w:lsdException w:name="Colorful Grid Accent 2" w:uiPriority="73"/>
+    <w:lsdException w:name="Light Shading Accent 3" w:uiPriority="60"/>
+    <w:lsdException w:name="Light List Accent 3" w:uiPriority="61"/>
+    <w:lsdException w:name="Light Grid Accent 3" w:uiPriority="62"/>
+    <w:lsdException w:name="Medium Shading 1 Accent 3" w:uiPriority="63"/>
+    <w:lsdException w:name="Medium Shading 2 Accent 3" w:uiPriority="64"/>
+    <w:lsdException w:name="Medium List 1 Accent 3" w:uiPriority="65"/>
+    <w:lsdException w:name="Medium List 2 Accent 3" w:uiPriority="66"/>
+    <w:lsdException w:name="Medium Grid 1 Accent 3" w:uiPriority="67"/>
+    <w:lsdException w:name="Medium Grid 2 Accent 3" w:uiPriority="68"/>
+    <w:lsdException w:name="Medium Grid 3 Accent 3" w:uiPriority="69"/>
+    <w:lsdException w:name="Dark List Accent 3" w:uiPriority="70"/>
+    <w:lsdException w:name="Colorful Shading Accent 3" w:uiPriority="71"/>
+    <w:lsdException w:name="Colorful List Accent 3" w:uiPriority="72"/>
+    <w:lsdException w:name="Colorful Grid Accent 3" w:uiPriority="73"/>
+    <w:lsdException w:name="Light Shading Accent 4" w:uiPriority="60"/>
+    <w:lsdException w:name="Light List Accent 4" w:uiPriority="61"/>
+    <w:lsdException w:name="Light Grid Accent 4" w:uiPriority="62"/>
+    <w:lsdException w:name="Medium Shading 1 Accent 4" w:uiPriority="63"/>
+    <w:lsdException w:name="Medium Shading 2 Accent 4" w:uiPriority="64"/>
+    <w:lsdException w:name="Medium List 1 Accent 4" w:uiPriority="65"/>
+    <w:lsdException w:name="Medium List 2 Accent 4" w:uiPriority="66"/>
+    <w:lsdException w:name="Medium Grid 1 Accent 4" w:uiPriority="67"/>
+    <w:lsdException w:name="Medium Grid 2 Accent 4" w:uiPriority="68"/>
+    <w:lsdException w:name="Medium Grid 3 Accent 4" w:uiPriority="69"/>
+    <w:lsdException w:name="Dark List Accent 4" w:uiPriority="70"/>
+    <w:lsdException w:name="Colorful Shading Accent 4" w:uiPriority="71"/>
+    <w:lsdException w:name="Colorful List Accent 4" w:uiPriority="72"/>
+    <w:lsdException w:name="Colorful Grid Accent 4" w:uiPriority="73"/>
+    <w:lsdException w:name="Light Shading Accent 5" w:uiPriority="60"/>
+    <w:lsdException w:name="Light List Accent 5" w:uiPriority="61"/>
+    <w:lsdException w:name="Light Grid Accent 5" w:uiPriority="62"/>
+    <w:lsdException w:name="Medium Shading 1 Accent 5" w:uiPriority="63"/>
+    <w:lsdException w:name="Medium Shading 2 Accent 5" w:uiPriority="64"/>
+    <w:lsdException w:name="Medium List 1 Accent 5" w:uiPriority="65"/>
+    <w:lsdException w:name="Medium List 2 Accent 5" w:uiPriority="66"/>
+    <w:lsdException w:name="Medium Grid 1 Accent 5" w:uiPriority="67"/>
+    <w:lsdException w:name="Medium Grid 2 Accent 5" w:uiPriority="68"/>
+    <w:lsdException w:name="Medium Grid 3 Accent 5" w:uiPriority="69"/>
+    <w:lsdException w:name="Dark List Accent 5" w:uiPriority="70"/>
+    <w:lsdException w:name="Colorful Shading Accent 5" w:uiPriority="71"/>
+    <w:lsdException w:name="Colorful List Accent 5" w:uiPriority="72"/>
+    <w:lsdException w:name="Colorful Grid Accent 5" w:uiPriority="73"/>
+    <w:lsdException w:name="Light Shading Accent 6" w:uiPriority="60"/>
+    <w:lsdException w:name="Light List Accent 6" w:uiPriority="61"/>
+    <w:lsdException w:name="Light Grid Accent 6" w:uiPriority="62"/>
+    <w:lsdException w:name="Medium Shading 1 Accent 6" w:uiPriority="63"/>
+    <w:lsdException w:name="Medium Shading 2 Accent 6" w:uiPriority="64"/>
+    <w:lsdException w:name="Medium List 1 Accent 6" w:uiPriority="65"/>
+    <w:lsdException w:name="Medium List 2 Accent 6" w:uiPriority="66"/>
+    <w:lsdException w:name="Medium Grid 1 Accent 6" w:uiPriority="67"/>
+    <w:lsdException w:name="Medium Grid 2 Accent 6" w:uiPriority="68"/>
+    <w:lsdException w:name="Medium Grid 3 Accent 6" w:uiPriority="69"/>
+    <w:lsdException w:name="Dark List Accent 6" w:uiPriority="70"/>
+    <w:lsdException w:name="Colorful Shading Accent 6" w:uiPriority="71"/>
+    <w:lsdException w:name="Colorful List Accent 6" w:uiPriority="72"/>
+    <w:lsdException w:name="Colorful Grid Accent 6" w:uiPriority="73"/>
+    <w:lsdException w:name="Subtle Emphasis" w:uiPriority="19" w:qFormat="1"/>
+    <w:lsdException w:name="Intense Emphasis" w:uiPriority="21" w:qFormat="1"/>
+    <w:lsdException w:name="Subtle Reference" w:uiPriority="31" w:qFormat="1"/>
+    <w:lsdException w:name="Intense Reference" w:uiPriority="32" w:qFormat="1"/>
+    <w:lsdException w:name="Book Title" w:uiPriority="33" w:qFormat="1"/>
+    <w:lsdException w:name="Bibliography" w:semiHidden="1" w:uiPriority="37" w:unhideWhenUsed="1"/>
+    <w:lsdException w:name="TOC Heading" w:semiHidden="1" w:uiPriority="39" w:unhideWhenUsed="1" w:qFormat="1"/>
+    <w:lsdException w:name="Plain Table 1" w:uiPriority="41"/>
+    <w:lsdException w:name="Plain Table 2" w:uiPriority="42"/>
+    <w:lsdException w:name="Plain Table 3" w:uiPriority="43"/>
+    <w:lsdException w:name="Plain Table 4" w:uiPriority="44"/>
+    <w:lsdException w:name="Plain Table 5" w:uiPriority="45"/>
+    <w:lsdException w:name="Grid Table Light" w:uiPriority="40"/>
+    <w:lsdException w:name="Grid Table 1 Light" w:uiPriority="46"/>
+    <w:lsdException w:name="Grid Table 2" w:uiPriority="47"/>
+    <w:lsdException w:name="Grid Table 3" w:uiPriority="48"/>
+    <w:lsdException w:name="Grid Table 4" w:uiPriority="49"/>
+    <w:lsdException w:name="Grid Table 5 Dark" w:uiPriority="50"/>
+    <w:lsdException w:name="Grid Table 6 Colorful" w:uiPriority="51"/>
+    <w:lsdException w:name="Grid Table 7 Colorful" w:uiPriority="52"/>
+    <w:lsdException w:name="Grid Table 1 Light Accent 1" w:uiPriority="46"/>
+    <w:lsdException w:name="Grid Table 2 Accent 1" w:uiPriority="47"/>
+    <w:lsdException w:name="Grid Table 3 Accent 1" w:uiPriority="48"/>
+    <w:lsdException w:name="Grid Table 4 Accent 1" w:uiPriority="49"/>
+    <w:lsdException w:name="Grid Table 5 Dark Accent 1" w:uiPriority="50"/>
+    <w:lsdException w:name="Grid Table 6 Colorful Accent 1" w:uiPriority="51"/>
+    <w:lsdException w:name="Grid Table 7 Colorful Accent 1" w:uiPriority="52"/>
+    <w:lsdException w:name="Grid Table 1 Light Accent 2" w:uiPriority="46"/>
+    <w:lsdException w:name="Grid Table 2 Accent 2" w:uiPriority="47"/>
+    <w:lsdException w:name="Grid Table 3 Accent 2" w:uiPriority="48"/>
+    <w:lsdException w:name="Grid Table 4 Accent 2" w:uiPriority="49"/>
+    <w:lsdException w:name="Grid Table 5 Dark Accent 2" w:uiPriority="50"/>
+    <w:lsdException w:name="Grid Table 6 Colorful Accent 2" w:uiPriority="51"/>
+    <w:lsdException w:name="Grid Table 7 Colorful Accent 2" w:uiPriority="52"/>
+    <w:lsdException w:name="Grid Table 1 Light Accent 3" w:uiPriority="46"/>
+    <w:lsdException w:name="Grid Table 2 Accent 3" w:uiPriority="47"/>
+    <w:lsdException w:name="Grid Table 3 Accent 3" w:uiPriority="48"/>
+    <w:lsdException w:name="Grid Table 4 Accent 3" w:uiPriority="49"/>
+    <w:lsdException w:name="Grid Table 5 Dark Accent 3" w:uiPriority="50"/>
+    <w:lsdException w:name="Grid Table 6 Colorful Accent 3" w:uiPriority="51"/>
+    <w:lsdException w:name="Grid Table 7 Colorful Accent 3" w:uiPriority="52"/>
+    <w:lsdException w:name="Grid Table 1 Light Accent 4" w:uiPriority="46"/>
+    <w:lsdException w:name="Grid Table 2 Accent 4" w:uiPriority="47"/>
+    <w:lsdException w:name="Grid Table 3 Accent 4" w:uiPriority="48"/>
+    <w:lsdException w:name="Grid Table 4 Accent 4" w:uiPriority="49"/>
+    <w:lsdException w:name="Grid Table 5 Dark Accent 4" w:uiPriority="50"/>
+    <w:lsdException w:name="Grid Table 6 Colorful Accent 4" w:uiPriority="51"/>
+    <w:lsdException w:name="Grid Table 7 Colorful Accent 4" w:uiPriority="52"/>
+    <w:lsdException w:name="Grid Table 1 Light Accent 5" w:uiPriority="46"/>
+    <w:lsdException w:name="Grid Table 2 Accent 5" w:uiPriority="47"/>
+    <w:lsdException w:name="Grid Table 3 Accent 5" w:uiPriority="48"/>
+    <w:lsdException w:name="Grid Table 4 Accent 5" w:uiPriority="49"/>
+    <w:lsdException w:name="Grid Table 5 Dark Accent 5" w:uiPriority="50"/>
+    <w:lsdException w:name="Grid Table 6 Colorful Accent 5" w:uiPriority="51"/>
+    <w:lsdException w:name="Grid Table 7 Colorful Accent 5" w:uiPriority="52"/>
+    <w:lsdException w:name="Grid Table 1 Light Accent 6" w:uiPriority="46"/>
+    <w:lsdException w:name="Grid Table 2 Accent 6" w:uiPriority="47"/>
+    <w:lsdException w:name="Grid Table 3 Accent 6" w:uiPriority="48"/>
+    <w:lsdException w:name="Grid Table 4 Accent 6" w:uiPriority="49"/>
+    <w:lsdException w:name="Grid Table 5 Dark Accent 6" w:uiPriority="50"/>
+    <w:lsdException w:name="Grid Table 6 Colorful Accent 6" w:uiPriority="51"/>
+    <w:lsdException w:name="Grid Table 7 Colorful Accent 6" w:uiPriority="52"/>
+    <w:lsdException w:name="List Table 1 Light" w:uiPriority="46"/>
+    <w:lsdException w:name="List Table 2" w:uiPriority="47"/>
+    <w:lsdException w:name="List Table 3" w:uiPriority="48"/>
+    <w:lsdException w:name="List Table 4" w:uiPriority="49"/>
+    <w:lsdException w:name="List Table 5 Dark" w:uiPriority="50"/>
+    <w:lsdException w:name="List Table 6 Colorful" w:uiPriority="51"/>
+    <w:lsdException w:name="List Table 7 Colorful" w:uiPriority="52"/>
+    <w:lsdException w:name="List Table 1 Light Accent 1" w:uiPriority="46"/>
+    <w:lsdException w:name="List Table 2 Accent 1" w:uiPriority="47"/>
+    <w:lsdException w:name="List Table 3 Accent 1" w:uiPriority="48"/>
+    <w:lsdException w:name="List Table 4 Accent 1" w:uiPriority="49"/>
+    <w:lsdException w:name="List Table 5 Dark Accent 1" w:uiPriority="50"/>
+    <w:lsdException w:name="List Table 6 Colorful Accent 1" w:uiPriority="51"/>
+    <w:lsdException w:name="List Table 7 Colorful Accent 1" w:uiPriority="52"/>
+    <w:lsdException w:name="List Table 1 Light Accent 2" w:uiPriority="46"/>
+    <w:lsdException w:name="List Table 2 Accent 2" w:uiPriority="47"/>
+    <w:lsdException w:name="List Table 3 Accent 2" w:uiPriority="48"/>
+    <w:lsdException w:name="List Table 4 Accent 2" w:uiPriority="49"/>
+    <w:lsdException w:name="List Table 5 Dark Accent 2" w:uiPriority="50"/>
+    <w:lsdException w:name="List Table 6 Colorful Accent 2" w:uiPriority="51"/>
+    <w:lsdException w:name="List Table 7 Colorful Accent 2" w:uiPriority="52"/>
+    <w:lsdException w:name="List Table 1 Light Accent 3" w:uiPriority="46"/>
+    <w:lsdException w:name="List Table 2 Accent 3" w:uiPriority="47"/>
+    <w:lsdException w:name="List Table 3 Accent 3" w:uiPriority="48"/>
+    <w:lsdException w:name="List Table 4 Accent 3" w:uiPriority="49"/>
+    <w:lsdException w:name="List Table 5 Dark Accent 3" w:uiPriority="50"/>
+    <w:lsdException w:name="List Table 6 Colorful Accent 3" w:uiPriority="51"/>
+    <w:lsdException w:name="List Table 7 Colorful Accent 3" w:uiPriority="52"/>
+    <w:lsdException w:name="List Table 1 Light Accent 4" w:uiPriority="46"/>
+    <w:lsdException w:name="List Table 2 Accent 4" w:uiPriority="47"/>
+    <w:lsdException w:name="List Table 3 Accent 4" w:uiPriority="48"/>
+    <w:lsdException w:name="List Table 4 Accent 4" w:uiPriority="49"/>
+    <w:lsdException w:name="List Table 5 Dark Accent 4" w:uiPriority="50"/>
+    <w:lsdException w:name="List Table 6 Colorful Accent 4" w:uiPriority="51"/>
+    <w:lsdException w:name="List Table 7 Colorful Accent 4" w:uiPriority="52"/>
+    <w:lsdException w:name="List Table 1 Light Accent 5" w:uiPriority="46"/>
+    <w:lsdException w:name="List Table 2 Accent 5" w:uiPriority="47"/>
+    <w:lsdException w:name="List Table 3 Accent 5" w:uiPriority="48"/>
+    <w:lsdException w:name="List Table 4 Accent 5" w:uiPriority="49"/>
+    <w:lsdException w:name="List Table 5 Dark Accent 5" w:uiPriority="50"/>
+    <w:lsdException w:name="List Table 6 Colorful Accent 5" w:uiPriority="51"/>
+    <w:lsdException w:name="List Table 7 Colorful Accent 5" w:uiPriority="52"/>
+    <w:lsdException w:name="List Table 1 Light Accent 6" w:uiPriority="46"/>
+    <w:lsdException w:name="List Table 2 Accent 6" w:uiPriority="47"/>
+    <w:lsdException w:name="List Table 3 Accent 6" w:uiPriority="48"/>
+    <w:lsdException w:name="List Table 4 Accent 6" w:uiPriority="49"/>
+    <w:lsdException w:name="List Table 5 Dark Accent 6" w:uiPriority="50"/>
+    <w:lsdException w:name="List Table 6 Colorful Accent 6" w:uiPriority="51"/>
+    <w:lsdException w:name="List Table 7 Colorful Accent 6" w:uiPriority="52"/>
+    <w:lsdException w:name="Mention" w:semiHidden="1" w:unhideWhenUsed="1"/>
+    <w:lsdException w:name="Smart Hyperlink" w:semiHidden="1" w:unhideWhenUsed="1"/>
+  </w:latentStyles>
+  <w:style w:type="paragraph" w:default="1" w:styleId="Standard">
     <w:name w:val="Normal"/>
-    <w:next w:val="Normal"/>
-    <w:pPr/>
+    <w:pPr>
+      <w:spacing w:after="200" w:line="276" w:lineRule="auto"/>
+    </w:pPr>
     <w:rPr>
-      <w:sz w:val="24"/>
-      <w:szCs w:val="24"/>
-      <w:lang w:val="en-US" w:eastAsia="en-US" w:bidi="ar-SA"/>
+      <w:rFonts w:ascii="Calibri" w:eastAsia="Calibri" w:hAnsi="Calibri" w:cs="Calibri"/>
+      <w:color w:val="000000"/>
+      <w:sz w:val="22"/>
+      <w:szCs w:val="22"/>
+      <w:u w:color="000000"/>
     </w:rPr>
   </w:style>
-  <w:style w:type="character" w:default="1" w:styleId="Default Paragraph Font">
+  <w:style w:type="character" w:default="1" w:styleId="Absatz-Standardschriftart">
     <w:name w:val="Default Paragraph Font"/>
-    <w:next w:val="Default Paragraph Font"/>
+    <w:uiPriority w:val="1"/>
+    <w:semiHidden/>
+    <w:unhideWhenUsed/>
   </w:style>
-  <w:style w:type="character" w:styleId="Hyperlink">
+  <w:style w:type="table" w:default="1" w:styleId="NormaleTabelle">
+    <w:name w:val="Normal Table"/>
+    <w:uiPriority w:val="99"/>
+    <w:semiHidden/>
+    <w:unhideWhenUsed/>
+    <w:tblPr>
+      <w:tblInd w:w="0" w:type="dxa"/>
+      <w:tblCellMar>
+        <w:top w:w="0" w:type="dxa"/>
+        <w:left w:w="108" w:type="dxa"/>
+        <w:bottom w:w="0" w:type="dxa"/>
+        <w:right w:w="108" w:type="dxa"/>
+      </w:tblCellMar>
+    </w:tblPr>
+  </w:style>
+  <w:style w:type="numbering" w:default="1" w:styleId="KeineListe">
+    <w:name w:val="No List"/>
+    <w:uiPriority w:val="99"/>
+    <w:semiHidden/>
+    <w:unhideWhenUsed/>
+  </w:style>
+  <w:style w:type="character" w:styleId="Link">
     <w:name w:val="Hyperlink"/>
     <w:rPr>
       <w:u w:val="single"/>
     </w:rPr>
   </w:style>
-  <w:style w:type="table" w:default="1" w:styleId="Table Normal">
+  <w:style w:type="table" w:customStyle="1" w:styleId="TableNormal">
     <w:name w:val="Table Normal"/>
-    <w:next w:val="Table Normal"/>
-    <w:pPr/>
     <w:tblPr>
       <w:tblInd w:w="0" w:type="dxa"/>
+      <w:tblCellMar>
+        <w:top w:w="0" w:type="dxa"/>
+        <w:left w:w="0" w:type="dxa"/>
+        <w:bottom w:w="0" w:type="dxa"/>
+        <w:right w:w="0" w:type="dxa"/>
+      </w:tblCellMar>
     </w:tblPr>
-    <w:trPr/>
-    <w:tcPr/>
-    <w:tblStylePr w:type="firstRow"/>
-    <w:tblStylePr w:type="lastRow"/>
-    <w:tblStylePr w:type="firstCol"/>
-    <w:tblStylePr w:type="lastCol"/>
-    <w:tblStylePr w:type="band1Vert"/>
-    <w:tblStylePr w:type="band2Vert"/>
-    <w:tblStylePr w:type="band1Horz"/>
-    <w:tblStylePr w:type="band2Horz"/>
-    <w:tblStylePr w:type="neCell"/>
-    <w:tblStylePr w:type="nwCell"/>
-    <w:tblStylePr w:type="seCell"/>
-    <w:tblStylePr w:type="swCell"/>
   </w:style>
-  <w:style w:type="numbering" w:default="1" w:styleId="No List">
-    <w:name w:val="No List"/>
-    <w:next w:val="No List"/>
-    <w:pPr/>
-  </w:style>
-  <w:style w:type="paragraph" w:styleId="Header &amp; Footer">
+  <w:style w:type="paragraph" w:customStyle="1" w:styleId="HeaderFooter">
     <w:name w:val="Header &amp; Footer"/>
-    <w:next w:val="Header &amp; Footer"/>
     <w:pPr>
-      <w:keepNext w:val="0"/>
-      <w:keepLines w:val="0"/>
-      <w:pageBreakBefore w:val="0"/>
-      <w:widowControl w:val="1"/>
-      <w:shd w:val="clear" w:color="auto" w:fill="auto"/>
       <w:tabs>
         <w:tab w:val="right" w:pos="9020"/>
       </w:tabs>
-      <w:suppressAutoHyphens w:val="0"/>
-      <w:bidi w:val="0"/>
-      <w:spacing w:before="0" w:after="0" w:line="240" w:lineRule="auto"/>
-      <w:ind w:left="0" w:right="0" w:firstLine="0"/>
-      <w:jc w:val="left"/>
-      <w:outlineLvl w:val="9"/>
     </w:pPr>
     <w:rPr>
-      <w:rFonts w:ascii="Helvetica" w:cs="Arial Unicode MS" w:hAnsi="Helvetica" w:eastAsia="Arial Unicode MS"/>
-      <w:b w:val="0"/>
-      <w:bCs w:val="0"/>
-      <w:i w:val="0"/>
-      <w:iCs w:val="0"/>
-      <w:caps w:val="0"/>
-      <w:smallCaps w:val="0"/>
-      <w:strike w:val="0"/>
-      <w:dstrike w:val="0"/>
-      <w:outline w:val="0"/>
+      <w:rFonts w:ascii="Helvetica" w:hAnsi="Helvetica" w:cs="Arial Unicode MS"/>
       <w:color w:val="000000"/>
-      <w:spacing w:val="0"/>
-      <w:kern w:val="0"/>
-      <w:position w:val="0"/>
       <w:sz w:val="24"/>
       <w:szCs w:val="24"/>
-      <w:u w:val="none"/>
-      <w:vertAlign w:val="baseline"/>
-    </w:rPr>
-  </w:style>
-  <w:style w:type="paragraph" w:styleId="Normal.0">
-    <w:name w:val="Normal"/>
-    <w:next w:val="Normal.0"/>
-    <w:pPr>
-      <w:keepNext w:val="0"/>
-      <w:keepLines w:val="0"/>
-      <w:pageBreakBefore w:val="0"/>
-      <w:widowControl w:val="1"/>
-      <w:shd w:val="clear" w:color="auto" w:fill="auto"/>
-      <w:suppressAutoHyphens w:val="0"/>
-      <w:bidi w:val="0"/>
-      <w:spacing w:before="0" w:after="200" w:line="276" w:lineRule="auto"/>
-      <w:ind w:left="0" w:right="0" w:firstLine="0"/>
-      <w:jc w:val="left"/>
-      <w:outlineLvl w:val="9"/>
-    </w:pPr>
-    <w:rPr>
-      <w:rFonts w:ascii="Calibri" w:cs="Calibri" w:hAnsi="Calibri" w:eastAsia="Calibri"/>
-      <w:b w:val="0"/>
-      <w:bCs w:val="0"/>
-      <w:i w:val="0"/>
-      <w:iCs w:val="0"/>
-      <w:caps w:val="0"/>
-      <w:smallCaps w:val="0"/>
-      <w:strike w:val="0"/>
-      <w:dstrike w:val="0"/>
-      <w:outline w:val="0"/>
-      <w:color w:val="000000"/>
-      <w:spacing w:val="0"/>
-      <w:kern w:val="0"/>
-      <w:position w:val="0"/>
-      <w:sz w:val="22"/>
-      <w:szCs w:val="22"/>
-      <w:u w:val="none" w:color="000000"/>
-      <w:vertAlign w:val="baseline"/>
-      <w:lang w:val="de-DE"/>
     </w:rPr>
   </w:style>
 </w:styles>
 </file>
 
 <file path=word/theme/theme1.xml><?xml version="1.0" encoding="utf-8"?>
-<a:theme xmlns:a="http://schemas.openxmlformats.org/drawingml/2006/main" xmlns:r="http://schemas.openxmlformats.org/officeDocument/2006/relationships" name="Larissa-Design">
+<a:theme xmlns:a="http://schemas.openxmlformats.org/drawingml/2006/main" name="Larissa-Design">
   <a:themeElements>
     <a:clrScheme name="Larissa-Design">
       <a:dk1>
@@ -976,7 +1498,7 @@
       <a:effectStyleLst>
         <a:effectStyle>
           <a:effectLst>
-            <a:outerShdw sx="100000" sy="100000" kx="0" ky="0" algn="b" rotWithShape="0" blurRad="38100" dist="23000" dir="5400000">
+            <a:outerShdw blurRad="38100" dist="23000" dir="5400000" rotWithShape="0">
               <a:srgbClr val="000000">
                 <a:alpha val="35000"/>
               </a:srgbClr>
@@ -985,7 +1507,7 @@
         </a:effectStyle>
         <a:effectStyle>
           <a:effectLst>
-            <a:outerShdw sx="100000" sy="100000" kx="0" ky="0" algn="b" rotWithShape="0" blurRad="38100" dist="23000" dir="5400000">
+            <a:outerShdw blurRad="38100" dist="23000" dir="5400000" rotWithShape="0">
               <a:srgbClr val="000000">
                 <a:alpha val="35000"/>
               </a:srgbClr>
@@ -994,7 +1516,7 @@
         </a:effectStyle>
         <a:effectStyle>
           <a:effectLst>
-            <a:outerShdw sx="100000" sy="100000" kx="0" ky="0" algn="b" rotWithShape="0" blurRad="38100" dist="23000" dir="5400000">
+            <a:outerShdw blurRad="38100" dist="23000" dir="5400000" rotWithShape="0">
               <a:srgbClr val="000000">
                 <a:alpha val="35000"/>
               </a:srgbClr>
@@ -1068,7 +1590,7 @@
           <a:round/>
         </a:ln>
         <a:effectLst>
-          <a:outerShdw sx="100000" sy="100000" kx="0" ky="0" algn="b" rotWithShape="0" blurRad="38100" dist="23000" dir="5400000">
+          <a:outerShdw blurRad="38100" dist="23000" dir="5400000" rotWithShape="0">
             <a:srgbClr val="000000">
               <a:alpha val="35000"/>
             </a:srgbClr>
@@ -1076,7 +1598,7 @@
         </a:effectLst>
         <a:sp3d/>
       </a:spPr>
-      <a:bodyPr rot="0" spcFirstLastPara="1" vertOverflow="overflow" horzOverflow="overflow" vert="horz" wrap="square" lIns="45718" tIns="45718" rIns="45718" bIns="45718" numCol="1" spcCol="38100" rtlCol="0" anchor="ctr" upright="0">
+      <a:bodyPr rot="0" spcFirstLastPara="1" vertOverflow="overflow" horzOverflow="overflow" vert="horz" wrap="square" lIns="45718" tIns="45718" rIns="45718" bIns="45718" numCol="1" spcCol="38100" rtlCol="0" anchor="ctr">
         <a:spAutoFit/>
       </a:bodyPr>
       <a:lstStyle>
@@ -1095,7 +1617,7 @@
           <a:buFontTx/>
           <a:buNone/>
           <a:tabLst/>
-          <a:defRPr b="0" baseline="0" cap="none" i="0" spc="0" strike="noStrike" sz="1800" u="none" kumimoji="0" normalizeH="0">
+          <a:defRPr kumimoji="0" sz="1800" b="0" i="0" u="none" strike="noStrike" cap="none" spc="0" normalizeH="0" baseline="0">
             <a:ln>
               <a:noFill/>
             </a:ln>
@@ -1125,7 +1647,7 @@
           <a:buFontTx/>
           <a:buNone/>
           <a:tabLst/>
-          <a:defRPr b="0" baseline="0" cap="none" i="0" spc="0" strike="noStrike" sz="1800" u="none" kumimoji="0" normalizeH="0">
+          <a:defRPr kumimoji="0" sz="1800" b="0" i="0" u="none" strike="noStrike" cap="none" spc="0" normalizeH="0" baseline="0">
             <a:ln>
               <a:noFill/>
             </a:ln>
@@ -1151,7 +1673,7 @@
           <a:buFontTx/>
           <a:buNone/>
           <a:tabLst/>
-          <a:defRPr b="0" baseline="0" cap="none" i="0" spc="0" strike="noStrike" sz="1800" u="none" kumimoji="0" normalizeH="0">
+          <a:defRPr kumimoji="0" sz="1800" b="0" i="0" u="none" strike="noStrike" cap="none" spc="0" normalizeH="0" baseline="0">
             <a:ln>
               <a:noFill/>
             </a:ln>
@@ -1177,7 +1699,7 @@
           <a:buFontTx/>
           <a:buNone/>
           <a:tabLst/>
-          <a:defRPr b="0" baseline="0" cap="none" i="0" spc="0" strike="noStrike" sz="1800" u="none" kumimoji="0" normalizeH="0">
+          <a:defRPr kumimoji="0" sz="1800" b="0" i="0" u="none" strike="noStrike" cap="none" spc="0" normalizeH="0" baseline="0">
             <a:ln>
               <a:noFill/>
             </a:ln>
@@ -1203,7 +1725,7 @@
           <a:buFontTx/>
           <a:buNone/>
           <a:tabLst/>
-          <a:defRPr b="0" baseline="0" cap="none" i="0" spc="0" strike="noStrike" sz="1800" u="none" kumimoji="0" normalizeH="0">
+          <a:defRPr kumimoji="0" sz="1800" b="0" i="0" u="none" strike="noStrike" cap="none" spc="0" normalizeH="0" baseline="0">
             <a:ln>
               <a:noFill/>
             </a:ln>
@@ -1229,7 +1751,7 @@
           <a:buFontTx/>
           <a:buNone/>
           <a:tabLst/>
-          <a:defRPr b="0" baseline="0" cap="none" i="0" spc="0" strike="noStrike" sz="1800" u="none" kumimoji="0" normalizeH="0">
+          <a:defRPr kumimoji="0" sz="1800" b="0" i="0" u="none" strike="noStrike" cap="none" spc="0" normalizeH="0" baseline="0">
             <a:ln>
               <a:noFill/>
             </a:ln>
@@ -1255,7 +1777,7 @@
           <a:buFontTx/>
           <a:buNone/>
           <a:tabLst/>
-          <a:defRPr b="0" baseline="0" cap="none" i="0" spc="0" strike="noStrike" sz="1800" u="none" kumimoji="0" normalizeH="0">
+          <a:defRPr kumimoji="0" sz="1800" b="0" i="0" u="none" strike="noStrike" cap="none" spc="0" normalizeH="0" baseline="0">
             <a:ln>
               <a:noFill/>
             </a:ln>
@@ -1281,7 +1803,7 @@
           <a:buFontTx/>
           <a:buNone/>
           <a:tabLst/>
-          <a:defRPr b="0" baseline="0" cap="none" i="0" spc="0" strike="noStrike" sz="1800" u="none" kumimoji="0" normalizeH="0">
+          <a:defRPr kumimoji="0" sz="1800" b="0" i="0" u="none" strike="noStrike" cap="none" spc="0" normalizeH="0" baseline="0">
             <a:ln>
               <a:noFill/>
             </a:ln>
@@ -1307,7 +1829,7 @@
           <a:buFontTx/>
           <a:buNone/>
           <a:tabLst/>
-          <a:defRPr b="0" baseline="0" cap="none" i="0" spc="0" strike="noStrike" sz="1800" u="none" kumimoji="0" normalizeH="0">
+          <a:defRPr kumimoji="0" sz="1800" b="0" i="0" u="none" strike="noStrike" cap="none" spc="0" normalizeH="0" baseline="0">
             <a:ln>
               <a:noFill/>
             </a:ln>
@@ -1333,7 +1855,7 @@
           <a:buFontTx/>
           <a:buNone/>
           <a:tabLst/>
-          <a:defRPr b="0" baseline="0" cap="none" i="0" spc="0" strike="noStrike" sz="1800" u="none" kumimoji="0" normalizeH="0">
+          <a:defRPr kumimoji="0" sz="1800" b="0" i="0" u="none" strike="noStrike" cap="none" spc="0" normalizeH="0" baseline="0">
             <a:ln>
               <a:noFill/>
             </a:ln>
@@ -1346,9 +1868,15 @@
         </a:lvl9pPr>
       </a:lstStyle>
       <a:style>
-        <a:lnRef idx="0"/>
-        <a:fillRef idx="0"/>
-        <a:effectRef idx="0"/>
+        <a:lnRef idx="0">
+          <a:scrgbClr r="0" g="0" b="0"/>
+        </a:lnRef>
+        <a:fillRef idx="0">
+          <a:scrgbClr r="0" g="0" b="0"/>
+        </a:fillRef>
+        <a:effectRef idx="0">
+          <a:scrgbClr r="0" g="0" b="0"/>
+        </a:effectRef>
         <a:fontRef idx="none"/>
       </a:style>
     </a:spDef>
@@ -1363,7 +1891,7 @@
           <a:round/>
         </a:ln>
         <a:effectLst>
-          <a:outerShdw sx="100000" sy="100000" kx="0" ky="0" algn="b" rotWithShape="0" blurRad="38100" dist="23000" dir="5400000">
+          <a:outerShdw blurRad="38100" dist="23000" dir="5400000" rotWithShape="0">
             <a:srgbClr val="000000">
               <a:alpha val="35000"/>
             </a:srgbClr>
@@ -1371,7 +1899,7 @@
         </a:effectLst>
         <a:sp3d/>
       </a:spPr>
-      <a:bodyPr rot="0" spcFirstLastPara="1" vertOverflow="overflow" horzOverflow="overflow" vert="horz" wrap="square" lIns="91439" tIns="45719" rIns="91439" bIns="45719" numCol="1" spcCol="38100" rtlCol="0" anchor="t" upright="0">
+      <a:bodyPr rot="0" spcFirstLastPara="1" vertOverflow="overflow" horzOverflow="overflow" vert="horz" wrap="square" lIns="91439" tIns="45719" rIns="91439" bIns="45719" numCol="1" spcCol="38100" rtlCol="0" anchor="t">
         <a:noAutofit/>
       </a:bodyPr>
       <a:lstStyle>
@@ -1390,7 +1918,7 @@
           <a:buFontTx/>
           <a:buNone/>
           <a:tabLst/>
-          <a:defRPr b="0" baseline="0" cap="none" i="0" spc="0" strike="noStrike" sz="1800" u="none" kumimoji="0" normalizeH="0">
+          <a:defRPr kumimoji="0" sz="1800" b="0" i="0" u="none" strike="noStrike" cap="none" spc="0" normalizeH="0" baseline="0">
             <a:ln>
               <a:noFill/>
             </a:ln>
@@ -1416,7 +1944,7 @@
           <a:buFontTx/>
           <a:buNone/>
           <a:tabLst/>
-          <a:defRPr b="0" baseline="0" cap="none" i="0" spc="0" strike="noStrike" sz="1800" u="none" kumimoji="0" normalizeH="0">
+          <a:defRPr kumimoji="0" sz="1800" b="0" i="0" u="none" strike="noStrike" cap="none" spc="0" normalizeH="0" baseline="0">
             <a:ln>
               <a:noFill/>
             </a:ln>
@@ -1442,7 +1970,7 @@
           <a:buFontTx/>
           <a:buNone/>
           <a:tabLst/>
-          <a:defRPr b="0" baseline="0" cap="none" i="0" spc="0" strike="noStrike" sz="1800" u="none" kumimoji="0" normalizeH="0">
+          <a:defRPr kumimoji="0" sz="1800" b="0" i="0" u="none" strike="noStrike" cap="none" spc="0" normalizeH="0" baseline="0">
             <a:ln>
               <a:noFill/>
             </a:ln>
@@ -1468,7 +1996,7 @@
           <a:buFontTx/>
           <a:buNone/>
           <a:tabLst/>
-          <a:defRPr b="0" baseline="0" cap="none" i="0" spc="0" strike="noStrike" sz="1800" u="none" kumimoji="0" normalizeH="0">
+          <a:defRPr kumimoji="0" sz="1800" b="0" i="0" u="none" strike="noStrike" cap="none" spc="0" normalizeH="0" baseline="0">
             <a:ln>
               <a:noFill/>
             </a:ln>
@@ -1494,7 +2022,7 @@
           <a:buFontTx/>
           <a:buNone/>
           <a:tabLst/>
-          <a:defRPr b="0" baseline="0" cap="none" i="0" spc="0" strike="noStrike" sz="1800" u="none" kumimoji="0" normalizeH="0">
+          <a:defRPr kumimoji="0" sz="1800" b="0" i="0" u="none" strike="noStrike" cap="none" spc="0" normalizeH="0" baseline="0">
             <a:ln>
               <a:noFill/>
             </a:ln>
@@ -1520,7 +2048,7 @@
           <a:buFontTx/>
           <a:buNone/>
           <a:tabLst/>
-          <a:defRPr b="0" baseline="0" cap="none" i="0" spc="0" strike="noStrike" sz="1800" u="none" kumimoji="0" normalizeH="0">
+          <a:defRPr kumimoji="0" sz="1800" b="0" i="0" u="none" strike="noStrike" cap="none" spc="0" normalizeH="0" baseline="0">
             <a:ln>
               <a:noFill/>
             </a:ln>
@@ -1546,7 +2074,7 @@
           <a:buFontTx/>
           <a:buNone/>
           <a:tabLst/>
-          <a:defRPr b="0" baseline="0" cap="none" i="0" spc="0" strike="noStrike" sz="1800" u="none" kumimoji="0" normalizeH="0">
+          <a:defRPr kumimoji="0" sz="1800" b="0" i="0" u="none" strike="noStrike" cap="none" spc="0" normalizeH="0" baseline="0">
             <a:ln>
               <a:noFill/>
             </a:ln>
@@ -1572,7 +2100,7 @@
           <a:buFontTx/>
           <a:buNone/>
           <a:tabLst/>
-          <a:defRPr b="0" baseline="0" cap="none" i="0" spc="0" strike="noStrike" sz="1800" u="none" kumimoji="0" normalizeH="0">
+          <a:defRPr kumimoji="0" sz="1800" b="0" i="0" u="none" strike="noStrike" cap="none" spc="0" normalizeH="0" baseline="0">
             <a:ln>
               <a:noFill/>
             </a:ln>
@@ -1598,7 +2126,7 @@
           <a:buFontTx/>
           <a:buNone/>
           <a:tabLst/>
-          <a:defRPr b="0" baseline="0" cap="none" i="0" spc="0" strike="noStrike" sz="1800" u="none" kumimoji="0" normalizeH="0">
+          <a:defRPr kumimoji="0" sz="1800" b="0" i="0" u="none" strike="noStrike" cap="none" spc="0" normalizeH="0" baseline="0">
             <a:ln>
               <a:noFill/>
             </a:ln>
@@ -1624,7 +2152,7 @@
           <a:buFontTx/>
           <a:buNone/>
           <a:tabLst/>
-          <a:defRPr b="0" baseline="0" cap="none" i="0" spc="0" strike="noStrike" sz="1800" u="none" kumimoji="0" normalizeH="0">
+          <a:defRPr kumimoji="0" sz="1800" b="0" i="0" u="none" strike="noStrike" cap="none" spc="0" normalizeH="0" baseline="0">
             <a:ln>
               <a:noFill/>
             </a:ln>
@@ -1637,9 +2165,15 @@
         </a:lvl9pPr>
       </a:lstStyle>
       <a:style>
-        <a:lnRef idx="0"/>
-        <a:fillRef idx="0"/>
-        <a:effectRef idx="0"/>
+        <a:lnRef idx="0">
+          <a:scrgbClr r="0" g="0" b="0"/>
+        </a:lnRef>
+        <a:fillRef idx="0">
+          <a:scrgbClr r="0" g="0" b="0"/>
+        </a:fillRef>
+        <a:effectRef idx="0">
+          <a:scrgbClr r="0" g="0" b="0"/>
+        </a:effectRef>
         <a:fontRef idx="none"/>
       </a:style>
     </a:lnDef>
@@ -1653,7 +2187,7 @@
         <a:effectLst/>
         <a:sp3d/>
       </a:spPr>
-      <a:bodyPr rot="0" spcFirstLastPara="1" vertOverflow="overflow" horzOverflow="overflow" vert="horz" wrap="square" lIns="45718" tIns="45718" rIns="45718" bIns="45718" numCol="1" spcCol="38100" rtlCol="0" anchor="t" upright="0">
+      <a:bodyPr rot="0" spcFirstLastPara="1" vertOverflow="overflow" horzOverflow="overflow" vert="horz" wrap="square" lIns="45718" tIns="45718" rIns="45718" bIns="45718" numCol="1" spcCol="38100" rtlCol="0" anchor="t">
         <a:spAutoFit/>
       </a:bodyPr>
       <a:lstStyle>
@@ -1672,7 +2206,7 @@
           <a:buFontTx/>
           <a:buNone/>
           <a:tabLst/>
-          <a:defRPr b="0" baseline="0" cap="none" i="0" spc="0" strike="noStrike" sz="1800" u="none" kumimoji="0" normalizeH="0">
+          <a:defRPr kumimoji="0" sz="1800" b="0" i="0" u="none" strike="noStrike" cap="none" spc="0" normalizeH="0" baseline="0">
             <a:ln>
               <a:noFill/>
             </a:ln>
@@ -1702,7 +2236,7 @@
           <a:buFontTx/>
           <a:buNone/>
           <a:tabLst/>
-          <a:defRPr b="0" baseline="0" cap="none" i="0" spc="0" strike="noStrike" sz="1800" u="none" kumimoji="0" normalizeH="0">
+          <a:defRPr kumimoji="0" sz="1800" b="0" i="0" u="none" strike="noStrike" cap="none" spc="0" normalizeH="0" baseline="0">
             <a:ln>
               <a:noFill/>
             </a:ln>
@@ -1728,7 +2262,7 @@
           <a:buFontTx/>
           <a:buNone/>
           <a:tabLst/>
-          <a:defRPr b="0" baseline="0" cap="none" i="0" spc="0" strike="noStrike" sz="1800" u="none" kumimoji="0" normalizeH="0">
+          <a:defRPr kumimoji="0" sz="1800" b="0" i="0" u="none" strike="noStrike" cap="none" spc="0" normalizeH="0" baseline="0">
             <a:ln>
               <a:noFill/>
             </a:ln>
@@ -1754,7 +2288,7 @@
           <a:buFontTx/>
           <a:buNone/>
           <a:tabLst/>
-          <a:defRPr b="0" baseline="0" cap="none" i="0" spc="0" strike="noStrike" sz="1800" u="none" kumimoji="0" normalizeH="0">
+          <a:defRPr kumimoji="0" sz="1800" b="0" i="0" u="none" strike="noStrike" cap="none" spc="0" normalizeH="0" baseline="0">
             <a:ln>
               <a:noFill/>
             </a:ln>
@@ -1780,7 +2314,7 @@
           <a:buFontTx/>
           <a:buNone/>
           <a:tabLst/>
-          <a:defRPr b="0" baseline="0" cap="none" i="0" spc="0" strike="noStrike" sz="1800" u="none" kumimoji="0" normalizeH="0">
+          <a:defRPr kumimoji="0" sz="1800" b="0" i="0" u="none" strike="noStrike" cap="none" spc="0" normalizeH="0" baseline="0">
             <a:ln>
               <a:noFill/>
             </a:ln>
@@ -1806,7 +2340,7 @@
           <a:buFontTx/>
           <a:buNone/>
           <a:tabLst/>
-          <a:defRPr b="0" baseline="0" cap="none" i="0" spc="0" strike="noStrike" sz="1800" u="none" kumimoji="0" normalizeH="0">
+          <a:defRPr kumimoji="0" sz="1800" b="0" i="0" u="none" strike="noStrike" cap="none" spc="0" normalizeH="0" baseline="0">
             <a:ln>
               <a:noFill/>
             </a:ln>
@@ -1832,7 +2366,7 @@
           <a:buFontTx/>
           <a:buNone/>
           <a:tabLst/>
-          <a:defRPr b="0" baseline="0" cap="none" i="0" spc="0" strike="noStrike" sz="1800" u="none" kumimoji="0" normalizeH="0">
+          <a:defRPr kumimoji="0" sz="1800" b="0" i="0" u="none" strike="noStrike" cap="none" spc="0" normalizeH="0" baseline="0">
             <a:ln>
               <a:noFill/>
             </a:ln>
@@ -1858,7 +2392,7 @@
           <a:buFontTx/>
           <a:buNone/>
           <a:tabLst/>
-          <a:defRPr b="0" baseline="0" cap="none" i="0" spc="0" strike="noStrike" sz="1800" u="none" kumimoji="0" normalizeH="0">
+          <a:defRPr kumimoji="0" sz="1800" b="0" i="0" u="none" strike="noStrike" cap="none" spc="0" normalizeH="0" baseline="0">
             <a:ln>
               <a:noFill/>
             </a:ln>
@@ -1884,7 +2418,7 @@
           <a:buFontTx/>
           <a:buNone/>
           <a:tabLst/>
-          <a:defRPr b="0" baseline="0" cap="none" i="0" spc="0" strike="noStrike" sz="1800" u="none" kumimoji="0" normalizeH="0">
+          <a:defRPr kumimoji="0" sz="1800" b="0" i="0" u="none" strike="noStrike" cap="none" spc="0" normalizeH="0" baseline="0">
             <a:ln>
               <a:noFill/>
             </a:ln>
@@ -1910,7 +2444,7 @@
           <a:buFontTx/>
           <a:buNone/>
           <a:tabLst/>
-          <a:defRPr b="0" baseline="0" cap="none" i="0" spc="0" strike="noStrike" sz="1800" u="none" kumimoji="0" normalizeH="0">
+          <a:defRPr kumimoji="0" sz="1800" b="0" i="0" u="none" strike="noStrike" cap="none" spc="0" normalizeH="0" baseline="0">
             <a:ln>
               <a:noFill/>
             </a:ln>
@@ -1923,12 +2457,19 @@
         </a:lvl9pPr>
       </a:lstStyle>
       <a:style>
-        <a:lnRef idx="0"/>
-        <a:fillRef idx="0"/>
-        <a:effectRef idx="0"/>
+        <a:lnRef idx="0">
+          <a:scrgbClr r="0" g="0" b="0"/>
+        </a:lnRef>
+        <a:fillRef idx="0">
+          <a:scrgbClr r="0" g="0" b="0"/>
+        </a:fillRef>
+        <a:effectRef idx="0">
+          <a:scrgbClr r="0" g="0" b="0"/>
+        </a:effectRef>
         <a:fontRef idx="none"/>
       </a:style>
     </a:txDef>
   </a:objectDefaults>
+  <a:extraClrSchemeLst/>
 </a:theme>
 </file>
</xml_diff>

<commit_message>
finally make serial letter export working
Change-Id: I397aa58de48efb41a7640b38e2547fcf1b937620
Reviewed-on: http://gerrit.tine20.com/customers/5511
Reviewed-by: Cornelius Weiss <c.weiss@metaways.de>
Tested-by: Cornelius Weiss <c.weiss@metaways.de>
</commit_message>
<xml_diff>
--- a/tine20/Addressbook/Export/templates/addressbook_contact_letter.docx
+++ b/tine20/Addressbook/Export/templates/addressbook_contact_letter.docx
@@ -42,8 +42,6 @@
           <w:lang w:val="en"/>
         </w:rPr>
       </w:pPr>
-      <w:bookmarkStart w:id="0" w:name="_GoBack"/>
-      <w:bookmarkEnd w:id="0"/>
     </w:p>
     <w:p>
       <w:pPr>
@@ -64,7 +62,7 @@
         <mc:AlternateContent>
           <mc:Choice Requires="wps">
             <w:drawing>
-              <wp:anchor distT="57150" distB="57150" distL="57150" distR="57150" simplePos="0" relativeHeight="251661312" behindDoc="0" locked="1" layoutInCell="1" allowOverlap="0" wp14:anchorId="425E3214" wp14:editId="5C9DE680">
+              <wp:anchor distT="57150" distB="57150" distL="57150" distR="57150" simplePos="0" relativeHeight="251660288" behindDoc="0" locked="1" layoutInCell="1" allowOverlap="0" wp14:anchorId="2DFCC346" wp14:editId="54DC10F9">
                 <wp:simplePos x="0" y="0"/>
                 <wp:positionH relativeFrom="page">
                   <wp:posOffset>5263515</wp:posOffset>
@@ -155,15 +153,7 @@
                                 <w:sz w:val="20"/>
                                 <w:szCs w:val="20"/>
                               </w:rPr>
-                              <w:t>timestamp</w:t>
-                            </w:r>
-                            <w:r>
-                              <w:rPr>
-                                <w:rFonts w:ascii="Times New Roman" w:hAnsi="Times New Roman" w:cs="Times New Roman"/>
-                                <w:sz w:val="20"/>
-                                <w:szCs w:val="20"/>
-                              </w:rPr>
-                              <w:t>.format</w:t>
+                              <w:t>timestamp.format</w:t>
                             </w:r>
                             <w:proofErr w:type="spellEnd"/>
                             <w:r>
@@ -212,11 +202,11 @@
           </mc:Choice>
           <mc:Fallback>
             <w:pict>
-              <v:shapetype w14:anchorId="425E3214" id="_x0000_t202" coordsize="21600,21600" o:spt="202" path="m0,0l0,21600,21600,21600,21600,0xe">
+              <v:shapetype w14:anchorId="2DFCC346" id="_x0000_t202" coordsize="21600,21600" o:spt="202" path="m0,0l0,21600,21600,21600,21600,0xe">
                 <v:stroke joinstyle="miter"/>
                 <v:path gradientshapeok="t" o:connecttype="rect"/>
               </v:shapetype>
-              <v:shape id="Rahmen2" o:spid="_x0000_s1026" type="#_x0000_t202" style="position:absolute;margin-left:414.45pt;margin-top:6.4pt;width:126.95pt;height:53.55pt;z-index:251661312;visibility:visible;mso-wrap-style:square;mso-width-percent:0;mso-height-percent:0;mso-wrap-distance-left:4.5pt;mso-wrap-distance-top:4.5pt;mso-wrap-distance-right:4.5pt;mso-wrap-distance-bottom:4.5pt;mso-position-horizontal:absolute;mso-position-horizontal-relative:page;mso-position-vertical:absolute;mso-position-vertical-relative:text;mso-width-percent:0;mso-height-percent:0;mso-width-relative:margin;mso-height-relative:margin;v-text-anchor:top" o:gfxdata="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" o:allowoverlap="f" filled="f" stroked="f" strokeweight=".25pt">
+              <v:shape id="Rahmen2" o:spid="_x0000_s1026" type="#_x0000_t202" style="position:absolute;margin-left:414.45pt;margin-top:6.4pt;width:126.95pt;height:53.55pt;z-index:251660288;visibility:visible;mso-wrap-style:square;mso-width-percent:0;mso-height-percent:0;mso-wrap-distance-left:4.5pt;mso-wrap-distance-top:4.5pt;mso-wrap-distance-right:4.5pt;mso-wrap-distance-bottom:4.5pt;mso-position-horizontal:absolute;mso-position-horizontal-relative:page;mso-position-vertical:absolute;mso-position-vertical-relative:text;mso-width-percent:0;mso-height-percent:0;mso-width-relative:margin;mso-height-relative:margin;v-text-anchor:top" o:gfxdata="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" o:allowoverlap="f" filled="f" stroked="f" strokeweight=".25pt">
                 <v:textbox inset="0,0,3.6pt">
                   <w:txbxContent>
                     <w:p>
@@ -259,15 +249,7 @@
                           <w:sz w:val="20"/>
                           <w:szCs w:val="20"/>
                         </w:rPr>
-                        <w:t>timestamp</w:t>
-                      </w:r>
-                      <w:r>
-                        <w:rPr>
-                          <w:rFonts w:ascii="Times New Roman" w:hAnsi="Times New Roman" w:cs="Times New Roman"/>
-                          <w:sz w:val="20"/>
-                          <w:szCs w:val="20"/>
-                        </w:rPr>
-                        <w:t>.format('d.m.Y</w:t>
+                        <w:t>timestamp.format('d.m.Y</w:t>
                       </w:r>
                       <w:r>
                         <w:rPr>
@@ -296,7 +278,7 @@
         <mc:AlternateContent>
           <mc:Choice Requires="wps">
             <w:drawing>
-              <wp:anchor distT="57150" distB="57150" distL="57150" distR="57150" simplePos="0" relativeHeight="251659264" behindDoc="0" locked="1" layoutInCell="1" allowOverlap="0" wp14:anchorId="7C30B6E8" wp14:editId="19842752">
+              <wp:anchor distT="57150" distB="57150" distL="57150" distR="57150" simplePos="0" relativeHeight="251659264" behindDoc="0" locked="1" layoutInCell="1" allowOverlap="0" wp14:anchorId="1983F14F" wp14:editId="75CD16CC">
                 <wp:simplePos x="0" y="0"/>
                 <wp:positionH relativeFrom="page">
                   <wp:posOffset>874395</wp:posOffset>
@@ -404,7 +386,7 @@
                               </w:rPr>
                               <w:t>${</w:t>
                             </w:r>
-                            <w:bookmarkStart w:id="1" w:name="__DdeLink__58_1843306154"/>
+                            <w:bookmarkStart w:id="0" w:name="__DdeLink__58_1843306154"/>
                             <w:proofErr w:type="spellStart"/>
                             <w:proofErr w:type="gramStart"/>
                             <w:r>
@@ -426,7 +408,7 @@
                               </w:rPr>
                               <w:t>.n_fn</w:t>
                             </w:r>
-                            <w:bookmarkEnd w:id="1"/>
+                            <w:bookmarkEnd w:id="0"/>
                             <w:proofErr w:type="spellEnd"/>
                             <w:r>
                               <w:rPr>
@@ -478,7 +460,7 @@
                               </w:rPr>
                               <w:t>${</w:t>
                             </w:r>
-                            <w:bookmarkStart w:id="2" w:name="__DdeLink__61_1843306154"/>
+                            <w:bookmarkStart w:id="1" w:name="__DdeLink__61_1843306154"/>
                             <w:proofErr w:type="spellStart"/>
                             <w:proofErr w:type="gramStart"/>
                             <w:r>
@@ -520,7 +502,7 @@
                               </w:rPr>
                               <w:t>_one_street</w:t>
                             </w:r>
-                            <w:bookmarkEnd w:id="2"/>
+                            <w:bookmarkEnd w:id="1"/>
                             <w:proofErr w:type="spellEnd"/>
                             <w:r>
                               <w:rPr>
@@ -641,7 +623,7 @@
           </mc:Choice>
           <mc:Fallback>
             <w:pict>
-              <v:shape w14:anchorId="7C30B6E8" id="Rahmen1" o:spid="_x0000_s1027" type="#_x0000_t202" style="position:absolute;margin-left:68.85pt;margin-top:6.4pt;width:246.85pt;height:89.55pt;z-index:251659264;visibility:visible;mso-wrap-style:square;mso-width-percent:0;mso-height-percent:0;mso-wrap-distance-left:4.5pt;mso-wrap-distance-top:4.5pt;mso-wrap-distance-right:4.5pt;mso-wrap-distance-bottom:4.5pt;mso-position-horizontal:absolute;mso-position-horizontal-relative:page;mso-position-vertical:absolute;mso-position-vertical-relative:text;mso-width-percent:0;mso-height-percent:0;mso-width-relative:margin;mso-height-relative:margin;v-text-anchor:top" o:gfxdata="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" o:allowoverlap="f" filled="f" stroked="f" strokeweight=".25pt">
+              <v:shape w14:anchorId="1983F14F" id="Rahmen1" o:spid="_x0000_s1027" type="#_x0000_t202" style="position:absolute;margin-left:68.85pt;margin-top:6.4pt;width:246.85pt;height:89.55pt;z-index:251659264;visibility:visible;mso-wrap-style:square;mso-width-percent:0;mso-height-percent:0;mso-wrap-distance-left:4.5pt;mso-wrap-distance-top:4.5pt;mso-wrap-distance-right:4.5pt;mso-wrap-distance-bottom:4.5pt;mso-position-horizontal:absolute;mso-position-horizontal-relative:page;mso-position-vertical:absolute;mso-position-vertical-relative:text;mso-width-percent:0;mso-height-percent:0;mso-width-relative:margin;mso-height-relative:margin;v-text-anchor:top" o:gfxdata="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" o:allowoverlap="f" filled="f" stroked="f" strokeweight=".25pt">
                 <v:textbox inset="0,0,3.6pt">
                   <w:txbxContent>
                     <w:p>
@@ -686,7 +668,7 @@
                         </w:rPr>
                         <w:t>${</w:t>
                       </w:r>
-                      <w:bookmarkStart w:id="2" w:name="__DdeLink__58_1843306154"/>
+                      <w:bookmarkStart w:id="3" w:name="__DdeLink__58_1843306154"/>
                       <w:r>
                         <w:rPr>
                           <w:rFonts w:ascii="Times New Roman" w:hAnsi="Times New Roman" w:cs="Times New Roman"/>
@@ -696,7 +678,7 @@
                         </w:rPr>
                         <w:t>twig:record.n_fn</w:t>
                       </w:r>
-                      <w:bookmarkEnd w:id="2"/>
+                      <w:bookmarkEnd w:id="3"/>
                       <w:r>
                         <w:rPr>
                           <w:rFonts w:ascii="Times New Roman" w:hAnsi="Times New Roman" w:cs="Times New Roman"/>
@@ -727,7 +709,7 @@
                         </w:rPr>
                         <w:t>${</w:t>
                       </w:r>
-                      <w:bookmarkStart w:id="3" w:name="__DdeLink__61_1843306154"/>
+                      <w:bookmarkStart w:id="4" w:name="__DdeLink__61_1843306154"/>
                       <w:r>
                         <w:rPr>
                           <w:rFonts w:ascii="Times New Roman" w:hAnsi="Times New Roman" w:cs="Times New Roman"/>
@@ -746,7 +728,7 @@
                         </w:rPr>
                         <w:t>adr_one_street</w:t>
                       </w:r>
-                      <w:bookmarkEnd w:id="3"/>
+                      <w:bookmarkEnd w:id="4"/>
                       <w:r>
                         <w:rPr>
                           <w:rFonts w:ascii="Times New Roman" w:hAnsi="Times New Roman" w:cs="Times New Roman"/>
@@ -896,11 +878,10 @@
       <w:pPr>
         <w:contextualSpacing/>
         <w:rPr>
-          <w:b/>
-          <w:bCs/>
-          <w:sz w:val="20"/>
-          <w:szCs w:val="20"/>
-          <w:lang w:val="en-US"/>
+          <w:bCs/>
+          <w:sz w:val="20"/>
+          <w:szCs w:val="20"/>
+          <w:lang w:val="en"/>
         </w:rPr>
       </w:pPr>
     </w:p>
@@ -912,7 +893,52 @@
           <w:bCs/>
           <w:sz w:val="20"/>
           <w:szCs w:val="20"/>
-          <w:lang w:val="en-US"/>
+          <w:lang w:val="en"/>
+        </w:rPr>
+      </w:pPr>
+      <w:proofErr w:type="spellStart"/>
+      <w:r>
+        <w:rPr>
+          <w:b/>
+          <w:bCs/>
+          <w:sz w:val="20"/>
+          <w:szCs w:val="20"/>
+          <w:lang w:val="en"/>
+        </w:rPr>
+        <w:t>Thema</w:t>
+      </w:r>
+      <w:proofErr w:type="spellEnd"/>
+      <w:r>
+        <w:rPr>
+          <w:b/>
+          <w:bCs/>
+          <w:sz w:val="20"/>
+          <w:szCs w:val="20"/>
+          <w:lang w:val="en"/>
+        </w:rPr>
+        <w:t xml:space="preserve"> des </w:t>
+      </w:r>
+      <w:proofErr w:type="spellStart"/>
+      <w:r>
+        <w:rPr>
+          <w:b/>
+          <w:bCs/>
+          <w:sz w:val="20"/>
+          <w:szCs w:val="20"/>
+          <w:lang w:val="en"/>
+        </w:rPr>
+        <w:t>Serienbriefes</w:t>
+      </w:r>
+      <w:proofErr w:type="spellEnd"/>
+    </w:p>
+    <w:p>
+      <w:pPr>
+        <w:contextualSpacing/>
+        <w:rPr>
+          <w:bCs/>
+          <w:sz w:val="20"/>
+          <w:szCs w:val="20"/>
+          <w:lang w:val="en"/>
         </w:rPr>
       </w:pPr>
     </w:p>
@@ -920,11 +946,10 @@
       <w:pPr>
         <w:contextualSpacing/>
         <w:rPr>
-          <w:b/>
-          <w:bCs/>
-          <w:sz w:val="20"/>
-          <w:szCs w:val="20"/>
-          <w:lang w:val="en-US"/>
+          <w:bCs/>
+          <w:sz w:val="20"/>
+          <w:szCs w:val="20"/>
+          <w:lang w:val="en"/>
         </w:rPr>
       </w:pPr>
     </w:p>
@@ -932,11 +957,119 @@
       <w:pPr>
         <w:contextualSpacing/>
         <w:rPr>
+          <w:bCs/>
+          <w:sz w:val="20"/>
+          <w:szCs w:val="20"/>
+          <w:lang w:val="en"/>
+        </w:rPr>
+      </w:pPr>
+      <w:r>
+        <w:rPr>
+          <w:bCs/>
+          <w:sz w:val="20"/>
+          <w:szCs w:val="20"/>
+          <w:lang w:val="en"/>
+        </w:rPr>
+        <w:t>${</w:t>
+      </w:r>
+      <w:proofErr w:type="spellStart"/>
+      <w:r>
+        <w:rPr>
+          <w:bCs/>
+          <w:sz w:val="20"/>
+          <w:szCs w:val="20"/>
+          <w:lang w:val="en"/>
+        </w:rPr>
+        <w:t>twig:record.salutation</w:t>
+      </w:r>
+      <w:proofErr w:type="spellEnd"/>
+      <w:r>
+        <w:rPr>
+          <w:bCs/>
+          <w:sz w:val="20"/>
+          <w:szCs w:val="20"/>
+          <w:lang w:val="en"/>
+        </w:rPr>
+        <w:t>} ${</w:t>
+      </w:r>
+      <w:proofErr w:type="spellStart"/>
+      <w:r>
+        <w:rPr>
+          <w:bCs/>
+          <w:sz w:val="20"/>
+          <w:szCs w:val="20"/>
+          <w:lang w:val="en"/>
+        </w:rPr>
+        <w:t>twig:record.</w:t>
+      </w:r>
+      <w:r>
+        <w:rPr>
+          <w:bCs/>
+          <w:sz w:val="20"/>
+          <w:szCs w:val="20"/>
+          <w:lang w:val="en"/>
+        </w:rPr>
+        <w:t>n_prefix</w:t>
+      </w:r>
+      <w:proofErr w:type="spellEnd"/>
+      <w:r>
+        <w:rPr>
+          <w:bCs/>
+          <w:sz w:val="20"/>
+          <w:szCs w:val="20"/>
+          <w:lang w:val="en"/>
+        </w:rPr>
+        <w:t>} ${</w:t>
+      </w:r>
+      <w:proofErr w:type="spellStart"/>
+      <w:r>
+        <w:rPr>
+          <w:bCs/>
+          <w:sz w:val="20"/>
+          <w:szCs w:val="20"/>
+          <w:lang w:val="en"/>
+        </w:rPr>
+        <w:t>twig:record.n_ln</w:t>
+      </w:r>
+      <w:proofErr w:type="spellEnd"/>
+      <w:r>
+        <w:rPr>
+          <w:bCs/>
+          <w:sz w:val="20"/>
+          <w:szCs w:val="20"/>
+          <w:lang w:val="en"/>
+        </w:rPr>
+        <w:t>},</w:t>
+      </w:r>
+    </w:p>
+    <w:p>
+      <w:pPr>
+        <w:contextualSpacing/>
+        <w:rPr>
           <w:b/>
           <w:bCs/>
           <w:sz w:val="20"/>
           <w:szCs w:val="20"/>
-          <w:lang w:val="en-US"/>
+        </w:rPr>
+      </w:pPr>
+      <w:r>
+        <w:rPr>
+          <w:b/>
+          <w:bCs/>
+          <w:noProof/>
+          <w:sz w:val="20"/>
+          <w:szCs w:val="20"/>
+        </w:rPr>
+        <w:t>Peggy Hötzel</w:t>
+      </w:r>
+    </w:p>
+    <w:p>
+      <w:pPr>
+        <w:contextualSpacing/>
+        <w:rPr>
+          <w:bCs/>
+          <w:sz w:val="20"/>
+          <w:szCs w:val="20"/>
         </w:rPr>
       </w:pPr>
     </w:p>
@@ -944,46 +1077,9 @@
       <w:pPr>
         <w:contextualSpacing/>
         <w:rPr>
-          <w:b/>
-          <w:bCs/>
-          <w:lang w:val="en-US"/>
-        </w:rPr>
-      </w:pPr>
-      <w:r>
-        <w:rPr>
-          <w:b/>
-          <w:bCs/>
-          <w:lang w:val="en-US"/>
-        </w:rPr>
-        <w:t>&lt;</w:t>
-      </w:r>
-      <w:proofErr w:type="spellStart"/>
-      <w:r>
-        <w:rPr>
-          <w:b/>
-          <w:bCs/>
-          <w:lang w:val="en-US"/>
-        </w:rPr>
-        <w:t>Thema</w:t>
-      </w:r>
-      <w:proofErr w:type="spellEnd"/>
-      <w:r>
-        <w:rPr>
-          <w:b/>
-          <w:bCs/>
-          <w:lang w:val="en-US"/>
-        </w:rPr>
-        <w:t>&gt;</w:t>
-      </w:r>
-    </w:p>
-    <w:p>
-      <w:pPr>
-        <w:contextualSpacing/>
-        <w:rPr>
-          <w:bCs/>
-          <w:sz w:val="20"/>
-          <w:szCs w:val="20"/>
-          <w:lang w:val="en-US"/>
+          <w:bCs/>
+          <w:sz w:val="20"/>
+          <w:szCs w:val="20"/>
         </w:rPr>
       </w:pPr>
     </w:p>
@@ -994,7 +1090,75 @@
           <w:bCs/>
           <w:sz w:val="20"/>
           <w:szCs w:val="20"/>
-          <w:lang w:val="en-US"/>
+        </w:rPr>
+      </w:pPr>
+      <w:r>
+        <w:rPr>
+          <w:bCs/>
+          <w:sz w:val="20"/>
+          <w:szCs w:val="20"/>
+        </w:rPr>
+        <w:t>Textinhalt des Briefes</w:t>
+      </w:r>
+      <w:r>
+        <w:rPr>
+          <w:bCs/>
+          <w:sz w:val="20"/>
+          <w:szCs w:val="20"/>
+        </w:rPr>
+        <w:br/>
+      </w:r>
+      <w:r>
+        <w:rPr>
+          <w:bCs/>
+          <w:sz w:val="20"/>
+          <w:szCs w:val="20"/>
+        </w:rPr>
+        <w:br/>
+      </w:r>
+      <w:r>
+        <w:rPr>
+          <w:bCs/>
+          <w:sz w:val="20"/>
+          <w:szCs w:val="20"/>
+        </w:rPr>
+        <w:br/>
+      </w:r>
+      <w:r>
+        <w:rPr>
+          <w:bCs/>
+          <w:sz w:val="20"/>
+          <w:szCs w:val="20"/>
+        </w:rPr>
+        <w:br/>
+      </w:r>
+      <w:r>
+        <w:rPr>
+          <w:bCs/>
+          <w:sz w:val="20"/>
+          <w:szCs w:val="20"/>
+        </w:rPr>
+        <w:br/>
+        <w:t xml:space="preserve">Bis </w:t>
+      </w:r>
+      <w:proofErr w:type="spellStart"/>
+      <w:r>
+        <w:rPr>
+          <w:bCs/>
+          <w:sz w:val="20"/>
+          <w:szCs w:val="20"/>
+        </w:rPr>
+        <w:t>denne</w:t>
+      </w:r>
+      <w:proofErr w:type="spellEnd"/>
+    </w:p>
+    <w:p>
+      <w:pPr>
+        <w:contextualSpacing/>
+        <w:rPr>
+          <w:bCs/>
+          <w:sz w:val="20"/>
+          <w:szCs w:val="20"/>
         </w:rPr>
       </w:pPr>
     </w:p>
@@ -1005,96 +1169,6 @@
           <w:bCs/>
           <w:sz w:val="20"/>
           <w:szCs w:val="20"/>
-          <w:lang w:val="en"/>
-        </w:rPr>
-      </w:pPr>
-      <w:r>
-        <w:rPr>
-          <w:bCs/>
-          <w:sz w:val="20"/>
-          <w:szCs w:val="20"/>
-          <w:lang w:val="en"/>
-        </w:rPr>
-        <w:t>${</w:t>
-      </w:r>
-      <w:proofErr w:type="spellStart"/>
-      <w:r>
-        <w:rPr>
-          <w:bCs/>
-          <w:sz w:val="20"/>
-          <w:szCs w:val="20"/>
-          <w:lang w:val="en"/>
-        </w:rPr>
-        <w:t>twig:record.salutation</w:t>
-      </w:r>
-      <w:proofErr w:type="spellEnd"/>
-      <w:r>
-        <w:rPr>
-          <w:bCs/>
-          <w:sz w:val="20"/>
-          <w:szCs w:val="20"/>
-          <w:lang w:val="en"/>
-        </w:rPr>
-        <w:t>} ${</w:t>
-      </w:r>
-      <w:proofErr w:type="spellStart"/>
-      <w:r>
-        <w:rPr>
-          <w:bCs/>
-          <w:sz w:val="20"/>
-          <w:szCs w:val="20"/>
-          <w:lang w:val="en"/>
-        </w:rPr>
-        <w:t>twig:record.</w:t>
-      </w:r>
-      <w:r>
-        <w:rPr>
-          <w:bCs/>
-          <w:sz w:val="20"/>
-          <w:szCs w:val="20"/>
-          <w:lang w:val="en"/>
-        </w:rPr>
-        <w:t>n_prefix</w:t>
-      </w:r>
-      <w:proofErr w:type="spellEnd"/>
-      <w:r>
-        <w:rPr>
-          <w:bCs/>
-          <w:sz w:val="20"/>
-          <w:szCs w:val="20"/>
-          <w:lang w:val="en"/>
-        </w:rPr>
-        <w:t>} ${</w:t>
-      </w:r>
-      <w:proofErr w:type="spellStart"/>
-      <w:r>
-        <w:rPr>
-          <w:bCs/>
-          <w:sz w:val="20"/>
-          <w:szCs w:val="20"/>
-          <w:lang w:val="en"/>
-        </w:rPr>
-        <w:t>twig:record.n_ln</w:t>
-      </w:r>
-      <w:proofErr w:type="spellEnd"/>
-      <w:r>
-        <w:rPr>
-          <w:bCs/>
-          <w:sz w:val="20"/>
-          <w:szCs w:val="20"/>
-          <w:lang w:val="en"/>
-        </w:rPr>
-        <w:t>},</w:t>
-      </w:r>
-    </w:p>
-    <w:p>
-      <w:pPr>
-        <w:contextualSpacing/>
-        <w:rPr>
-          <w:bCs/>
-          <w:sz w:val="20"/>
-          <w:szCs w:val="20"/>
-          <w:lang w:val="en"/>
         </w:rPr>
       </w:pPr>
     </w:p>
@@ -1105,7 +1179,165 @@
           <w:bCs/>
           <w:sz w:val="20"/>
           <w:szCs w:val="20"/>
-          <w:lang w:val="en"/>
+        </w:rPr>
+      </w:pPr>
+      <w:r>
+        <w:rPr>
+          <w:bCs/>
+          <w:sz w:val="20"/>
+          <w:szCs w:val="20"/>
+        </w:rPr>
+        <w:t>Mit freundlichen Grüßen</w:t>
+      </w:r>
+    </w:p>
+    <w:p>
+      <w:pPr>
+        <w:spacing w:after="100" w:afterAutospacing="1"/>
+        <w:contextualSpacing/>
+        <w:rPr>
+          <w:sz w:val="20"/>
+          <w:szCs w:val="20"/>
+        </w:rPr>
+      </w:pPr>
+      <w:r>
+        <w:rPr>
+          <w:bCs/>
+          <w:sz w:val="20"/>
+          <w:szCs w:val="20"/>
+        </w:rPr>
+        <w:t>i.A. ${</w:t>
+      </w:r>
+      <w:proofErr w:type="spellStart"/>
+      <w:proofErr w:type="gramStart"/>
+      <w:r>
+        <w:rPr>
+          <w:bCs/>
+          <w:sz w:val="20"/>
+          <w:szCs w:val="20"/>
+        </w:rPr>
+        <w:t>twig:export</w:t>
+      </w:r>
+      <w:proofErr w:type="gramEnd"/>
+      <w:r>
+        <w:rPr>
+          <w:bCs/>
+          <w:sz w:val="20"/>
+          <w:szCs w:val="20"/>
+        </w:rPr>
+        <w:t>.</w:t>
+      </w:r>
+      <w:r>
+        <w:rPr>
+          <w:bCs/>
+          <w:sz w:val="20"/>
+          <w:szCs w:val="20"/>
+          <w:u w:color="008BCF"/>
+        </w:rPr>
+        <w:t>contact.n_fn</w:t>
+      </w:r>
+      <w:proofErr w:type="spellEnd"/>
+      <w:r>
+        <w:rPr>
+          <w:bCs/>
+          <w:sz w:val="20"/>
+          <w:szCs w:val="20"/>
+        </w:rPr>
+        <w:t>} ${</w:t>
+      </w:r>
+      <w:proofErr w:type="spellStart"/>
+      <w:r>
+        <w:rPr>
+          <w:bCs/>
+          <w:sz w:val="20"/>
+          <w:szCs w:val="20"/>
+        </w:rPr>
+        <w:t>twig:export.</w:t>
+      </w:r>
+      <w:r>
+        <w:rPr>
+          <w:bCs/>
+          <w:sz w:val="20"/>
+          <w:szCs w:val="20"/>
+          <w:u w:color="008BCF"/>
+        </w:rPr>
+        <w:t>contact.n_ln</w:t>
+      </w:r>
+      <w:proofErr w:type="spellEnd"/>
+      <w:r>
+        <w:rPr>
+          <w:bCs/>
+          <w:sz w:val="20"/>
+          <w:szCs w:val="20"/>
+        </w:rPr>
+        <w:t>}</w:t>
+      </w:r>
+    </w:p>
+    <w:p>
+      <w:pPr>
+        <w:contextualSpacing/>
+        <w:rPr>
+          <w:bCs/>
+          <w:sz w:val="20"/>
+          <w:szCs w:val="20"/>
+          <w:u w:color="008BCF"/>
+          <w:lang w:val="en-US"/>
+        </w:rPr>
+      </w:pPr>
+      <w:r>
+        <w:rPr>
+          <w:bCs/>
+          <w:sz w:val="20"/>
+          <w:szCs w:val="20"/>
+          <w:u w:color="008BCF"/>
+          <w:lang w:val="en-US"/>
+        </w:rPr>
+        <w:t>${</w:t>
+      </w:r>
+      <w:proofErr w:type="spellStart"/>
+      <w:proofErr w:type="gramStart"/>
+      <w:r>
+        <w:rPr>
+          <w:bCs/>
+          <w:sz w:val="20"/>
+          <w:szCs w:val="20"/>
+          <w:u w:color="008BCF"/>
+          <w:lang w:val="en-US"/>
+        </w:rPr>
+        <w:t>twig:export</w:t>
+      </w:r>
+      <w:proofErr w:type="gramEnd"/>
+      <w:r>
+        <w:rPr>
+          <w:bCs/>
+          <w:sz w:val="20"/>
+          <w:szCs w:val="20"/>
+          <w:u w:color="008BCF"/>
+          <w:lang w:val="en-US"/>
+        </w:rPr>
+        <w:t>.contact.orga_name</w:t>
+      </w:r>
+      <w:proofErr w:type="spellEnd"/>
+      <w:r>
+        <w:rPr>
+          <w:bCs/>
+          <w:sz w:val="20"/>
+          <w:szCs w:val="20"/>
+          <w:u w:color="008BCF"/>
+          <w:lang w:val="en-US"/>
+        </w:rPr>
+        <w:t>}</w:t>
+      </w:r>
+    </w:p>
+    <w:p>
+      <w:pPr>
+        <w:contextualSpacing/>
+        <w:rPr>
+          <w:b/>
+          <w:bCs/>
+          <w:sz w:val="20"/>
+          <w:szCs w:val="20"/>
+          <w:u w:color="008BCF"/>
+          <w:lang w:val="en-US"/>
         </w:rPr>
       </w:pPr>
     </w:p>
@@ -1113,289 +1345,100 @@
       <w:pPr>
         <w:contextualSpacing/>
         <w:rPr>
-          <w:bCs/>
-          <w:sz w:val="20"/>
-          <w:szCs w:val="20"/>
+          <w:sz w:val="16"/>
+          <w:szCs w:val="16"/>
+          <w:lang w:val="en-US"/>
         </w:rPr>
       </w:pPr>
       <w:r>
         <w:rPr>
-          <w:bCs/>
-          <w:sz w:val="20"/>
-          <w:szCs w:val="20"/>
-        </w:rPr>
-        <w:t>&lt;Text&gt;</w:t>
+          <w:sz w:val="16"/>
+          <w:szCs w:val="16"/>
+          <w:lang w:val="en-US"/>
+        </w:rPr>
+        <w:t>${/RECORD_BLOCK</w:t>
+      </w:r>
+      <w:r>
+        <w:rPr>
+          <w:sz w:val="16"/>
+          <w:szCs w:val="16"/>
+          <w:lang w:val="en-US"/>
+        </w:rPr>
+        <w:t>}</w:t>
       </w:r>
     </w:p>
     <w:p>
       <w:pPr>
         <w:contextualSpacing/>
         <w:rPr>
-          <w:bCs/>
-          <w:sz w:val="20"/>
-          <w:szCs w:val="20"/>
+          <w:sz w:val="16"/>
+          <w:szCs w:val="16"/>
+          <w:lang w:val="en-US"/>
         </w:rPr>
       </w:pPr>
+      <w:r>
+        <w:rPr>
+          <w:sz w:val="16"/>
+          <w:szCs w:val="16"/>
+          <w:lang w:val="en-US"/>
+        </w:rPr>
+        <w:t>${RECORD_SEPARATOR}</w:t>
+      </w:r>
     </w:p>
     <w:p>
       <w:pPr>
         <w:contextualSpacing/>
         <w:rPr>
-          <w:bCs/>
-          <w:sz w:val="20"/>
-          <w:szCs w:val="20"/>
-        </w:rPr>
+          <w:sz w:val="16"/>
+          <w:szCs w:val="16"/>
+          <w:lang w:val="en-US"/>
+        </w:rPr>
+        <w:sectPr>
+          <w:headerReference w:type="default" r:id="rId6"/>
+          <w:footerReference w:type="default" r:id="rId7"/>
+          <w:headerReference w:type="first" r:id="rId8"/>
+          <w:footerReference w:type="first" r:id="rId9"/>
+          <w:pgSz w:w="11906" w:h="16838"/>
+          <w:pgMar w:top="1417" w:right="1417" w:bottom="1134" w:left="1417" w:header="708" w:footer="708" w:gutter="0"/>
+          <w:pgNumType w:start="1"/>
+          <w:cols w:space="720"/>
+          <w:formProt w:val="0"/>
+          <w:titlePg/>
+          <w:docGrid w:linePitch="360" w:charSpace="-6145"/>
+        </w:sectPr>
       </w:pPr>
+      <w:bookmarkStart w:id="2" w:name="_GoBack"/>
+      <w:bookmarkEnd w:id="2"/>
     </w:p>
     <w:p>
       <w:pPr>
-        <w:contextualSpacing/>
-        <w:rPr>
-          <w:bCs/>
-          <w:sz w:val="20"/>
-          <w:szCs w:val="20"/>
+        <w:tabs>
+          <w:tab w:val="left" w:pos="2947"/>
+        </w:tabs>
+        <w:rPr>
+          <w:sz w:val="16"/>
+          <w:szCs w:val="16"/>
+          <w:lang w:val="en"/>
         </w:rPr>
       </w:pPr>
       <w:r>
-        <w:rPr>
-          <w:bCs/>
-          <w:sz w:val="20"/>
-          <w:szCs w:val="20"/>
-        </w:rPr>
-        <w:t>Mit freundlichen Grüßen</w:t>
-      </w:r>
-    </w:p>
-    <w:p>
-      <w:pPr>
-        <w:spacing w:after="100" w:afterAutospacing="1"/>
-        <w:contextualSpacing/>
-        <w:rPr>
-          <w:sz w:val="20"/>
-          <w:szCs w:val="20"/>
-        </w:rPr>
-      </w:pPr>
-      <w:r>
-        <w:rPr>
-          <w:bCs/>
-          <w:sz w:val="20"/>
-          <w:szCs w:val="20"/>
-        </w:rPr>
-        <w:t>i.A. ${</w:t>
-      </w:r>
-      <w:proofErr w:type="spellStart"/>
-      <w:proofErr w:type="gramStart"/>
-      <w:r>
-        <w:rPr>
-          <w:bCs/>
-          <w:sz w:val="20"/>
-          <w:szCs w:val="20"/>
-        </w:rPr>
-        <w:t>twig:export</w:t>
-      </w:r>
-      <w:proofErr w:type="gramEnd"/>
-      <w:r>
-        <w:rPr>
-          <w:bCs/>
-          <w:sz w:val="20"/>
-          <w:szCs w:val="20"/>
-        </w:rPr>
-        <w:t>.</w:t>
-      </w:r>
-      <w:r>
-        <w:rPr>
-          <w:bCs/>
-          <w:sz w:val="20"/>
-          <w:szCs w:val="20"/>
-          <w:u w:color="008BCF"/>
-        </w:rPr>
-        <w:t>contact.n_fn</w:t>
-      </w:r>
-      <w:proofErr w:type="spellEnd"/>
-      <w:r>
-        <w:rPr>
-          <w:bCs/>
-          <w:sz w:val="20"/>
-          <w:szCs w:val="20"/>
-        </w:rPr>
-        <w:t>} ${</w:t>
-      </w:r>
-      <w:proofErr w:type="spellStart"/>
-      <w:r>
-        <w:rPr>
-          <w:bCs/>
-          <w:sz w:val="20"/>
-          <w:szCs w:val="20"/>
-        </w:rPr>
-        <w:t>twig:export.</w:t>
-      </w:r>
-      <w:r>
-        <w:rPr>
-          <w:bCs/>
-          <w:sz w:val="20"/>
-          <w:szCs w:val="20"/>
-          <w:u w:color="008BCF"/>
-        </w:rPr>
-        <w:t>contact.n_ln</w:t>
-      </w:r>
-      <w:proofErr w:type="spellEnd"/>
-      <w:r>
-        <w:rPr>
-          <w:bCs/>
-          <w:sz w:val="20"/>
-          <w:szCs w:val="20"/>
-        </w:rPr>
-        <w:t>}</w:t>
-      </w:r>
-    </w:p>
-    <w:p>
-      <w:pPr>
-        <w:contextualSpacing/>
-        <w:rPr>
-          <w:bCs/>
-          <w:sz w:val="20"/>
-          <w:szCs w:val="20"/>
-          <w:u w:color="008BCF"/>
-          <w:lang w:val="en-US"/>
-        </w:rPr>
-      </w:pPr>
-      <w:r>
-        <w:rPr>
-          <w:bCs/>
-          <w:sz w:val="20"/>
-          <w:szCs w:val="20"/>
-          <w:u w:color="008BCF"/>
-          <w:lang w:val="en-US"/>
-        </w:rPr>
-        <w:t>${</w:t>
-      </w:r>
-      <w:proofErr w:type="spellStart"/>
-      <w:proofErr w:type="gramStart"/>
-      <w:r>
-        <w:rPr>
-          <w:bCs/>
-          <w:sz w:val="20"/>
-          <w:szCs w:val="20"/>
-          <w:u w:color="008BCF"/>
-          <w:lang w:val="en-US"/>
-        </w:rPr>
-        <w:t>twig:export</w:t>
-      </w:r>
-      <w:proofErr w:type="gramEnd"/>
-      <w:r>
-        <w:rPr>
-          <w:bCs/>
-          <w:sz w:val="20"/>
-          <w:szCs w:val="20"/>
-          <w:u w:color="008BCF"/>
-          <w:lang w:val="en-US"/>
-        </w:rPr>
-        <w:t>.contact.orga_name</w:t>
-      </w:r>
-      <w:proofErr w:type="spellEnd"/>
-      <w:r>
-        <w:rPr>
-          <w:bCs/>
-          <w:sz w:val="20"/>
-          <w:szCs w:val="20"/>
-          <w:u w:color="008BCF"/>
-          <w:lang w:val="en-US"/>
-        </w:rPr>
-        <w:t>}</w:t>
-      </w:r>
-    </w:p>
-    <w:p>
-      <w:pPr>
-        <w:contextualSpacing/>
-        <w:rPr>
-          <w:b/>
-          <w:bCs/>
-          <w:sz w:val="20"/>
-          <w:szCs w:val="20"/>
-          <w:u w:color="008BCF"/>
-          <w:lang w:val="en-US"/>
-        </w:rPr>
-      </w:pPr>
-    </w:p>
-    <w:p>
-      <w:pPr>
-        <w:contextualSpacing/>
         <w:rPr>
           <w:sz w:val="16"/>
           <w:szCs w:val="16"/>
           <w:lang w:val="en-US"/>
         </w:rPr>
-      </w:pPr>
-      <w:r>
-        <w:rPr>
-          <w:sz w:val="16"/>
-          <w:szCs w:val="16"/>
-          <w:lang w:val="en-US"/>
-        </w:rPr>
-        <w:t>${/RECORD_BLOCK}</w:t>
-      </w:r>
-    </w:p>
-    <w:p>
-      <w:pPr>
-        <w:contextualSpacing/>
-        <w:rPr>
-          <w:sz w:val="16"/>
-          <w:szCs w:val="16"/>
-          <w:lang w:val="en-US"/>
-        </w:rPr>
-      </w:pPr>
-      <w:r>
-        <w:rPr>
-          <w:sz w:val="16"/>
-          <w:szCs w:val="16"/>
-          <w:lang w:val="en-US"/>
-        </w:rPr>
-        <w:t>${RECORD_SEPARATOR}</w:t>
-      </w:r>
-    </w:p>
-    <w:p>
-      <w:pPr>
-        <w:contextualSpacing/>
-        <w:rPr>
-          <w:sz w:val="20"/>
-          <w:szCs w:val="20"/>
-          <w:lang w:val="en-US"/>
-        </w:rPr>
-      </w:pPr>
-      <w:r>
-        <w:rPr>
-          <w:sz w:val="20"/>
-          <w:szCs w:val="20"/>
-          <w:lang w:val="en"/>
-        </w:rPr>
-        <w:br w:type="page"/>
-      </w:r>
-    </w:p>
-    <w:p>
-      <w:pPr>
-        <w:contextualSpacing/>
-        <w:rPr>
-          <w:sz w:val="16"/>
-          <w:szCs w:val="16"/>
-          <w:lang w:val="en"/>
-        </w:rPr>
-      </w:pPr>
-      <w:r>
-        <w:rPr>
-          <w:sz w:val="16"/>
-          <w:szCs w:val="16"/>
-          <w:lang w:val="en-US"/>
-        </w:rPr>
         <w:lastRenderedPageBreak/>
         <w:t>${/RECORD_SEPARATOR}</w:t>
       </w:r>
     </w:p>
     <w:sectPr>
-      <w:headerReference w:type="default" r:id="rId6"/>
-      <w:footerReference w:type="default" r:id="rId7"/>
-      <w:headerReference w:type="first" r:id="rId8"/>
-      <w:footerReference w:type="first" r:id="rId9"/>
+      <w:headerReference w:type="default" r:id="rId10"/>
+      <w:footerReference w:type="default" r:id="rId11"/>
+      <w:headerReference w:type="first" r:id="rId12"/>
+      <w:footerReference w:type="first" r:id="rId13"/>
       <w:pgSz w:w="11906" w:h="16838"/>
       <w:pgMar w:top="1417" w:right="1417" w:bottom="1134" w:left="1417" w:header="708" w:footer="708" w:gutter="0"/>
+      <w:pgNumType w:start="1"/>
       <w:cols w:space="720"/>
       <w:formProt w:val="0"/>
       <w:titlePg/>
@@ -1492,7 +1535,8 @@
     </w:r>
     <w:r>
       <w:rPr>
-        <w:rStyle w:val="Seitenzahl"/>
+        <w:sz w:val="20"/>
+        <w:szCs w:val="20"/>
       </w:rPr>
       <w:fldChar w:fldCharType="begin"/>
     </w:r>
@@ -1500,9 +1544,8 @@
       <w:rPr>
         <w:sz w:val="20"/>
         <w:szCs w:val="20"/>
-        <w:lang w:val="en"/>
-      </w:rPr>
-      <w:instrText>NUMPAGES</w:instrText>
+      </w:rPr>
+      <w:instrText xml:space="preserve"> SECTIONPAGES  \* MERGEFORMAT </w:instrText>
     </w:r>
     <w:r>
       <w:rPr>
@@ -1516,7 +1559,6 @@
         <w:noProof/>
         <w:sz w:val="20"/>
         <w:szCs w:val="20"/>
-        <w:lang w:val="en"/>
       </w:rPr>
       <w:t>2</w:t>
     </w:r>
@@ -1599,7 +1641,67 @@
     </w:r>
     <w:r>
       <w:rPr>
+        <w:sz w:val="20"/>
+        <w:szCs w:val="20"/>
+      </w:rPr>
+      <w:fldChar w:fldCharType="begin"/>
+    </w:r>
+    <w:r>
+      <w:rPr>
+        <w:sz w:val="20"/>
+        <w:szCs w:val="20"/>
+      </w:rPr>
+      <w:instrText xml:space="preserve"> SECTIONPAGES  \* MERGEFORMAT </w:instrText>
+    </w:r>
+    <w:r>
+      <w:rPr>
+        <w:sz w:val="20"/>
+        <w:szCs w:val="20"/>
+      </w:rPr>
+      <w:fldChar w:fldCharType="separate"/>
+    </w:r>
+    <w:r>
+      <w:rPr>
+        <w:noProof/>
+        <w:sz w:val="20"/>
+        <w:szCs w:val="20"/>
+      </w:rPr>
+      <w:t>1</w:t>
+    </w:r>
+    <w:r>
+      <w:rPr>
+        <w:sz w:val="20"/>
+        <w:szCs w:val="20"/>
+      </w:rPr>
+      <w:fldChar w:fldCharType="end"/>
+    </w:r>
+  </w:p>
+</w:ftr>
+</file>
+
+<file path=word/footer3.xml><?xml version="1.0" encoding="utf-8"?>
+<w:ftr xmlns:wpc="http://schemas.microsoft.com/office/word/2010/wordprocessingCanvas" xmlns:mo="http://schemas.microsoft.com/office/mac/office/2008/main" xmlns:mc="http://schemas.openxmlformats.org/markup-compatibility/2006" xmlns:mv="urn:schemas-microsoft-com:mac:vml" xmlns:o="urn:schemas-microsoft-com:office:office" xmlns:r="http://schemas.openxmlformats.org/officeDocument/2006/relationships" xmlns:m="http://schemas.openxmlformats.org/officeDocument/2006/math" xmlns:v="urn:schemas-microsoft-com:vml" xmlns:wp14="http://schemas.microsoft.com/office/word/2010/wordprocessingDrawing" xmlns:wp="http://schemas.openxmlformats.org/drawingml/2006/wordprocessingDrawing" xmlns:w10="urn:schemas-microsoft-com:office:word" xmlns:w="http://schemas.openxmlformats.org/wordprocessingml/2006/main" xmlns:w14="http://schemas.microsoft.com/office/word/2010/wordml" xmlns:w15="http://schemas.microsoft.com/office/word/2012/wordml" xmlns:wpg="http://schemas.microsoft.com/office/word/2010/wordprocessingGroup" xmlns:wpi="http://schemas.microsoft.com/office/word/2010/wordprocessingInk" xmlns:wne="http://schemas.microsoft.com/office/word/2006/wordml" xmlns:wps="http://schemas.microsoft.com/office/word/2010/wordprocessingShape" mc:Ignorable="w14 w15 wp14">
+  <w:p>
+    <w:pPr>
+      <w:pStyle w:val="Fuzeile"/>
+      <w:jc w:val="right"/>
+      <w:rPr>
+        <w:sz w:val="20"/>
+        <w:szCs w:val="20"/>
+        <w:lang w:val="en"/>
+      </w:rPr>
+    </w:pPr>
+    <w:r>
+      <w:rPr>
         <w:rStyle w:val="Seitenzahl"/>
+        <w:sz w:val="20"/>
+        <w:szCs w:val="20"/>
+      </w:rPr>
+      <w:t xml:space="preserve">Seite </w:t>
+    </w:r>
+    <w:r>
+      <w:rPr>
+        <w:rStyle w:val="Seitenzahl"/>
       </w:rPr>
       <w:fldChar w:fldCharType="begin"/>
     </w:r>
@@ -1609,7 +1711,7 @@
         <w:szCs w:val="20"/>
         <w:lang w:val="en"/>
       </w:rPr>
-      <w:instrText>NUMPAGES</w:instrText>
+      <w:instrText>PAGE</w:instrText>
     </w:r>
     <w:r>
       <w:rPr>
@@ -1626,6 +1728,157 @@
         <w:lang w:val="en"/>
       </w:rPr>
       <w:t>2</w:t>
+    </w:r>
+    <w:r>
+      <w:rPr>
+        <w:sz w:val="20"/>
+        <w:szCs w:val="20"/>
+      </w:rPr>
+      <w:fldChar w:fldCharType="end"/>
+    </w:r>
+    <w:r>
+      <w:rPr>
+        <w:rStyle w:val="Seitenzahl"/>
+        <w:sz w:val="20"/>
+        <w:szCs w:val="20"/>
+        <w:lang w:val="en"/>
+      </w:rPr>
+      <w:t xml:space="preserve"> / </w:t>
+    </w:r>
+    <w:r>
+      <w:rPr>
+        <w:sz w:val="20"/>
+        <w:szCs w:val="20"/>
+      </w:rPr>
+      <w:fldChar w:fldCharType="begin"/>
+    </w:r>
+    <w:r>
+      <w:rPr>
+        <w:sz w:val="20"/>
+        <w:szCs w:val="20"/>
+      </w:rPr>
+      <w:instrText xml:space="preserve"> SECTIONPAGES  \* MERGEFORMAT </w:instrText>
+    </w:r>
+    <w:r>
+      <w:rPr>
+        <w:sz w:val="20"/>
+        <w:szCs w:val="20"/>
+      </w:rPr>
+      <w:fldChar w:fldCharType="separate"/>
+    </w:r>
+    <w:r>
+      <w:rPr>
+        <w:noProof/>
+        <w:sz w:val="20"/>
+        <w:szCs w:val="20"/>
+      </w:rPr>
+      <w:t>1</w:t>
+    </w:r>
+    <w:r>
+      <w:rPr>
+        <w:sz w:val="20"/>
+        <w:szCs w:val="20"/>
+      </w:rPr>
+      <w:fldChar w:fldCharType="end"/>
+    </w:r>
+  </w:p>
+</w:ftr>
+</file>
+
+<file path=word/footer4.xml><?xml version="1.0" encoding="utf-8"?>
+<w:ftr xmlns:wpc="http://schemas.microsoft.com/office/word/2010/wordprocessingCanvas" xmlns:mo="http://schemas.microsoft.com/office/mac/office/2008/main" xmlns:mc="http://schemas.openxmlformats.org/markup-compatibility/2006" xmlns:mv="urn:schemas-microsoft-com:mac:vml" xmlns:o="urn:schemas-microsoft-com:office:office" xmlns:r="http://schemas.openxmlformats.org/officeDocument/2006/relationships" xmlns:m="http://schemas.openxmlformats.org/officeDocument/2006/math" xmlns:v="urn:schemas-microsoft-com:vml" xmlns:wp14="http://schemas.microsoft.com/office/word/2010/wordprocessingDrawing" xmlns:wp="http://schemas.openxmlformats.org/drawingml/2006/wordprocessingDrawing" xmlns:w10="urn:schemas-microsoft-com:office:word" xmlns:w="http://schemas.openxmlformats.org/wordprocessingml/2006/main" xmlns:w14="http://schemas.microsoft.com/office/word/2010/wordml" xmlns:w15="http://schemas.microsoft.com/office/word/2012/wordml" xmlns:wpg="http://schemas.microsoft.com/office/word/2010/wordprocessingGroup" xmlns:wpi="http://schemas.microsoft.com/office/word/2010/wordprocessingInk" xmlns:wne="http://schemas.microsoft.com/office/word/2006/wordml" xmlns:wps="http://schemas.microsoft.com/office/word/2010/wordprocessingShape" mc:Ignorable="w14 w15 wp14">
+  <w:p>
+    <w:pPr>
+      <w:pStyle w:val="Fuzeile"/>
+      <w:jc w:val="right"/>
+      <w:rPr>
+        <w:sz w:val="20"/>
+        <w:szCs w:val="20"/>
+        <w:lang w:val="en"/>
+      </w:rPr>
+    </w:pPr>
+    <w:r>
+      <w:rPr>
+        <w:rStyle w:val="Seitenzahl"/>
+        <w:sz w:val="20"/>
+        <w:szCs w:val="20"/>
+      </w:rPr>
+      <w:t xml:space="preserve">Seite </w:t>
+    </w:r>
+    <w:r>
+      <w:rPr>
+        <w:rStyle w:val="Seitenzahl"/>
+      </w:rPr>
+      <w:fldChar w:fldCharType="begin"/>
+    </w:r>
+    <w:r>
+      <w:rPr>
+        <w:sz w:val="20"/>
+        <w:szCs w:val="20"/>
+        <w:lang w:val="en"/>
+      </w:rPr>
+      <w:instrText>PAGE</w:instrText>
+    </w:r>
+    <w:r>
+      <w:rPr>
+        <w:sz w:val="20"/>
+        <w:szCs w:val="20"/>
+      </w:rPr>
+      <w:fldChar w:fldCharType="separate"/>
+    </w:r>
+    <w:r>
+      <w:rPr>
+        <w:noProof/>
+        <w:sz w:val="20"/>
+        <w:szCs w:val="20"/>
+        <w:lang w:val="en"/>
+      </w:rPr>
+      <w:t>1</w:t>
+    </w:r>
+    <w:r>
+      <w:rPr>
+        <w:sz w:val="20"/>
+        <w:szCs w:val="20"/>
+      </w:rPr>
+      <w:fldChar w:fldCharType="end"/>
+    </w:r>
+    <w:r>
+      <w:rPr>
+        <w:rStyle w:val="Seitenzahl"/>
+        <w:sz w:val="20"/>
+        <w:szCs w:val="20"/>
+        <w:lang w:val="en"/>
+      </w:rPr>
+      <w:t xml:space="preserve"> / </w:t>
+    </w:r>
+    <w:r>
+      <w:rPr>
+        <w:sz w:val="20"/>
+        <w:szCs w:val="20"/>
+      </w:rPr>
+      <w:fldChar w:fldCharType="begin"/>
+    </w:r>
+    <w:r>
+      <w:rPr>
+        <w:sz w:val="20"/>
+        <w:szCs w:val="20"/>
+      </w:rPr>
+      <w:instrText xml:space="preserve"> SECTIONPAGES  \* MERGEFORMAT </w:instrText>
+    </w:r>
+    <w:r>
+      <w:rPr>
+        <w:sz w:val="20"/>
+        <w:szCs w:val="20"/>
+      </w:rPr>
+      <w:fldChar w:fldCharType="separate"/>
+    </w:r>
+    <w:r>
+      <w:rPr>
+        <w:noProof/>
+        <w:sz w:val="20"/>
+        <w:szCs w:val="20"/>
+      </w:rPr>
+      <w:t>1</w:t>
     </w:r>
     <w:r>
       <w:rPr>
@@ -1687,7 +1940,327 @@
         <w:noProof/>
       </w:rPr>
       <w:drawing>
-        <wp:anchor distT="0" distB="0" distL="114300" distR="114300" simplePos="0" relativeHeight="251659264" behindDoc="1" locked="0" layoutInCell="1" allowOverlap="1" wp14:anchorId="22754182" wp14:editId="455BE596">
+        <wp:anchor distT="0" distB="0" distL="114300" distR="114300" simplePos="0" relativeHeight="251661312" behindDoc="1" locked="0" layoutInCell="1" allowOverlap="1" wp14:anchorId="2853FD46" wp14:editId="392827B1">
+          <wp:simplePos x="0" y="0"/>
+          <wp:positionH relativeFrom="margin">
+            <wp:posOffset>4223385</wp:posOffset>
+          </wp:positionH>
+          <wp:positionV relativeFrom="margin">
+            <wp:posOffset>-1453515</wp:posOffset>
+          </wp:positionV>
+          <wp:extent cx="1712595" cy="481965"/>
+          <wp:effectExtent l="0" t="0" r="0" b="635"/>
+          <wp:wrapSquare wrapText="bothSides"/>
+          <wp:docPr id="14" name="Picture" descr="${twig:branding.logo}"/>
+          <wp:cNvGraphicFramePr>
+            <a:graphicFrameLocks xmlns:a="http://schemas.openxmlformats.org/drawingml/2006/main" noChangeAspect="1"/>
+          </wp:cNvGraphicFramePr>
+          <a:graphic xmlns:a="http://schemas.openxmlformats.org/drawingml/2006/main">
+            <a:graphicData uri="http://schemas.openxmlformats.org/drawingml/2006/picture">
+              <pic:pic xmlns:pic="http://schemas.openxmlformats.org/drawingml/2006/picture">
+                <pic:nvPicPr>
+                  <pic:cNvPr id="1" name="Picture" descr="logo.png"/>
+                  <pic:cNvPicPr>
+                    <a:picLocks noChangeAspect="1" noChangeArrowheads="1"/>
+                  </pic:cNvPicPr>
+                </pic:nvPicPr>
+                <pic:blipFill>
+                  <a:blip r:embed="rId1">
+                    <a:extLst>
+                      <a:ext uri="{28A0092B-C50C-407E-A947-70E740481C1C}">
+                        <a14:useLocalDpi xmlns:a14="http://schemas.microsoft.com/office/drawing/2010/main" val="0"/>
+                      </a:ext>
+                    </a:extLst>
+                  </a:blip>
+                  <a:stretch>
+                    <a:fillRect/>
+                  </a:stretch>
+                </pic:blipFill>
+                <pic:spPr bwMode="auto">
+                  <a:xfrm>
+                    <a:off x="0" y="0"/>
+                    <a:ext cx="1712595" cy="481965"/>
+                  </a:xfrm>
+                  <a:prstGeom prst="rect">
+                    <a:avLst/>
+                  </a:prstGeom>
+                  <a:noFill/>
+                  <a:ln>
+                    <a:noFill/>
+                  </a:ln>
+                  <a:extLst>
+                    <a:ext uri="{53640926-AAD7-44D8-BBD7-CCE9431645EC}">
+                      <a14:shadowObscured xmlns:a14="http://schemas.microsoft.com/office/drawing/2010/main"/>
+                    </a:ext>
+                  </a:extLst>
+                </pic:spPr>
+              </pic:pic>
+            </a:graphicData>
+          </a:graphic>
+          <wp14:sizeRelH relativeFrom="margin">
+            <wp14:pctWidth>0</wp14:pctWidth>
+          </wp14:sizeRelH>
+          <wp14:sizeRelV relativeFrom="margin">
+            <wp14:pctHeight>0</wp14:pctHeight>
+          </wp14:sizeRelV>
+        </wp:anchor>
+      </w:drawing>
+    </w:r>
+  </w:p>
+  <w:p/>
+  <w:p>
+    <w:pPr>
+      <w:pStyle w:val="Kopfzeile"/>
+    </w:pPr>
+  </w:p>
+  <w:p>
+    <w:pPr>
+      <w:pStyle w:val="Kopfzeile"/>
+    </w:pPr>
+  </w:p>
+  <w:p>
+    <w:pPr>
+      <w:pStyle w:val="Kopfzeile"/>
+    </w:pPr>
+  </w:p>
+  <w:p>
+    <w:pPr>
+      <w:pStyle w:val="Kopfzeile"/>
+    </w:pPr>
+  </w:p>
+  <w:p>
+    <w:pPr>
+      <w:pStyle w:val="Kopfzeile"/>
+    </w:pPr>
+  </w:p>
+  <w:p>
+    <w:pPr>
+      <w:pStyle w:val="Kopfzeile"/>
+    </w:pPr>
+  </w:p>
+  <w:p>
+    <w:pPr>
+      <w:pStyle w:val="Kopfzeile"/>
+      <w:pBdr>
+        <w:top w:val="single" w:sz="4" w:space="1" w:color="BFBFBF" w:themeColor="background1" w:themeShade="BF"/>
+      </w:pBdr>
+      <w:rPr>
+        <w:sz w:val="4"/>
+        <w:szCs w:val="4"/>
+      </w:rPr>
+    </w:pPr>
+  </w:p>
+  <w:p>
+    <w:pPr>
+      <w:pStyle w:val="Kopfzeile"/>
+      <w:rPr>
+        <w:b/>
+        <w:bCs/>
+        <w:color w:val="7F7F7F" w:themeColor="text1" w:themeTint="80"/>
+        <w:sz w:val="16"/>
+        <w:szCs w:val="16"/>
+        <w:u w:color="008BCF"/>
+      </w:rPr>
+    </w:pPr>
+    <w:r>
+      <w:rPr>
+        <w:b/>
+        <w:bCs/>
+        <w:color w:val="7F7F7F" w:themeColor="text1" w:themeTint="80"/>
+        <w:sz w:val="16"/>
+        <w:szCs w:val="16"/>
+        <w:u w:color="008BCF"/>
+      </w:rPr>
+      <w:t>$</w:t>
+    </w:r>
+    <w:r>
+      <w:rPr>
+        <w:b/>
+        <w:bCs/>
+        <w:color w:val="7F7F7F" w:themeColor="text1" w:themeTint="80"/>
+        <w:sz w:val="16"/>
+        <w:szCs w:val="16"/>
+        <w:u w:color="008BCF"/>
+      </w:rPr>
+      <w:t>{</w:t>
+    </w:r>
+    <w:proofErr w:type="spellStart"/>
+    <w:proofErr w:type="gramStart"/>
+    <w:r>
+      <w:rPr>
+        <w:b/>
+        <w:bCs/>
+        <w:color w:val="7F7F7F" w:themeColor="text1" w:themeTint="80"/>
+        <w:sz w:val="16"/>
+        <w:szCs w:val="16"/>
+        <w:u w:color="008BCF"/>
+      </w:rPr>
+      <w:t>twig:export</w:t>
+    </w:r>
+    <w:proofErr w:type="gramEnd"/>
+    <w:r>
+      <w:rPr>
+        <w:b/>
+        <w:bCs/>
+        <w:color w:val="7F7F7F" w:themeColor="text1" w:themeTint="80"/>
+        <w:sz w:val="16"/>
+        <w:szCs w:val="16"/>
+        <w:u w:color="008BCF"/>
+      </w:rPr>
+      <w:t>.contact.orga_name</w:t>
+    </w:r>
+    <w:proofErr w:type="spellEnd"/>
+    <w:r>
+      <w:rPr>
+        <w:b/>
+        <w:bCs/>
+        <w:color w:val="7F7F7F" w:themeColor="text1" w:themeTint="80"/>
+        <w:sz w:val="16"/>
+        <w:szCs w:val="16"/>
+        <w:u w:color="008BCF"/>
+      </w:rPr>
+      <w:t>}</w:t>
+    </w:r>
+    <w:r>
+      <w:rPr>
+        <w:b/>
+        <w:bCs/>
+        <w:color w:val="7F7F7F" w:themeColor="text1" w:themeTint="80"/>
+        <w:sz w:val="16"/>
+        <w:szCs w:val="16"/>
+        <w:u w:color="008BCF"/>
+      </w:rPr>
+      <w:t xml:space="preserve"> ${</w:t>
+    </w:r>
+    <w:proofErr w:type="spellStart"/>
+    <w:r>
+      <w:rPr>
+        <w:b/>
+        <w:bCs/>
+        <w:color w:val="7F7F7F" w:themeColor="text1" w:themeTint="80"/>
+        <w:sz w:val="16"/>
+        <w:szCs w:val="16"/>
+        <w:u w:color="008BCF"/>
+      </w:rPr>
+      <w:t>twig</w:t>
+    </w:r>
+    <w:r>
+      <w:rPr>
+        <w:b/>
+        <w:bCs/>
+        <w:color w:val="7F7F7F" w:themeColor="text1" w:themeTint="80"/>
+        <w:sz w:val="16"/>
+        <w:szCs w:val="16"/>
+        <w:u w:color="008BCF"/>
+      </w:rPr>
+      <w:t>:export.contact.adr_one_street</w:t>
+    </w:r>
+    <w:proofErr w:type="spellEnd"/>
+    <w:r>
+      <w:rPr>
+        <w:b/>
+        <w:bCs/>
+        <w:color w:val="7F7F7F" w:themeColor="text1" w:themeTint="80"/>
+        <w:sz w:val="16"/>
+        <w:szCs w:val="16"/>
+        <w:u w:color="008BCF"/>
+      </w:rPr>
+      <w:t>}</w:t>
+    </w:r>
+    <w:r>
+      <w:rPr>
+        <w:b/>
+        <w:bCs/>
+        <w:color w:val="7F7F7F" w:themeColor="text1" w:themeTint="80"/>
+        <w:sz w:val="16"/>
+        <w:szCs w:val="16"/>
+        <w:u w:color="008BCF"/>
+      </w:rPr>
+      <w:t xml:space="preserve"> ${</w:t>
+    </w:r>
+    <w:proofErr w:type="spellStart"/>
+    <w:r>
+      <w:rPr>
+        <w:b/>
+        <w:bCs/>
+        <w:color w:val="7F7F7F" w:themeColor="text1" w:themeTint="80"/>
+        <w:sz w:val="16"/>
+        <w:szCs w:val="16"/>
+        <w:u w:color="008BCF"/>
+      </w:rPr>
+      <w:t>twig:export.contact.adr_one_postalcode</w:t>
+    </w:r>
+    <w:proofErr w:type="spellEnd"/>
+    <w:r>
+      <w:rPr>
+        <w:b/>
+        <w:bCs/>
+        <w:color w:val="7F7F7F" w:themeColor="text1" w:themeTint="80"/>
+        <w:sz w:val="16"/>
+        <w:szCs w:val="16"/>
+        <w:u w:color="008BCF"/>
+      </w:rPr>
+      <w:t>} ${</w:t>
+    </w:r>
+    <w:proofErr w:type="spellStart"/>
+    <w:r>
+      <w:rPr>
+        <w:b/>
+        <w:bCs/>
+        <w:color w:val="7F7F7F" w:themeColor="text1" w:themeTint="80"/>
+        <w:sz w:val="16"/>
+        <w:szCs w:val="16"/>
+        <w:u w:color="008BCF"/>
+      </w:rPr>
+      <w:t>twig:export.contact.adr_one_locality</w:t>
+    </w:r>
+    <w:proofErr w:type="spellEnd"/>
+    <w:r>
+      <w:rPr>
+        <w:b/>
+        <w:bCs/>
+        <w:color w:val="7F7F7F" w:themeColor="text1" w:themeTint="80"/>
+        <w:sz w:val="16"/>
+        <w:szCs w:val="16"/>
+        <w:u w:color="008BCF"/>
+      </w:rPr>
+      <w:t>}</w:t>
+    </w:r>
+  </w:p>
+</w:hdr>
+</file>
+
+<file path=word/header3.xml><?xml version="1.0" encoding="utf-8"?>
+<w:hdr xmlns:wpc="http://schemas.microsoft.com/office/word/2010/wordprocessingCanvas" xmlns:mo="http://schemas.microsoft.com/office/mac/office/2008/main" xmlns:mc="http://schemas.openxmlformats.org/markup-compatibility/2006" xmlns:mv="urn:schemas-microsoft-com:mac:vml" xmlns:o="urn:schemas-microsoft-com:office:office" xmlns:r="http://schemas.openxmlformats.org/officeDocument/2006/relationships" xmlns:m="http://schemas.openxmlformats.org/officeDocument/2006/math" xmlns:v="urn:schemas-microsoft-com:vml" xmlns:wp14="http://schemas.microsoft.com/office/word/2010/wordprocessingDrawing" xmlns:wp="http://schemas.openxmlformats.org/drawingml/2006/wordprocessingDrawing" xmlns:w10="urn:schemas-microsoft-com:office:word" xmlns:w="http://schemas.openxmlformats.org/wordprocessingml/2006/main" xmlns:w14="http://schemas.microsoft.com/office/word/2010/wordml" xmlns:w15="http://schemas.microsoft.com/office/word/2012/wordml" xmlns:wpg="http://schemas.microsoft.com/office/word/2010/wordprocessingGroup" xmlns:wpi="http://schemas.microsoft.com/office/word/2010/wordprocessingInk" xmlns:wne="http://schemas.microsoft.com/office/word/2006/wordml" xmlns:wps="http://schemas.microsoft.com/office/word/2010/wordprocessingShape" mc:Ignorable="w14 w15 wp14">
+  <w:p>
+    <w:pPr>
+      <w:pStyle w:val="Kopfzeile"/>
+    </w:pPr>
+  </w:p>
+  <w:p>
+    <w:pPr>
+      <w:pStyle w:val="Kopfzeile"/>
+      <w:pBdr>
+        <w:top w:val="single" w:sz="4" w:space="1" w:color="BFBFBF" w:themeColor="background1" w:themeShade="BF"/>
+      </w:pBdr>
+      <w:rPr>
+        <w:sz w:val="20"/>
+        <w:szCs w:val="20"/>
+      </w:rPr>
+    </w:pPr>
+  </w:p>
+</w:hdr>
+</file>
+
+<file path=word/header4.xml><?xml version="1.0" encoding="utf-8"?>
+<w:hdr xmlns:wpc="http://schemas.microsoft.com/office/word/2010/wordprocessingCanvas" xmlns:mo="http://schemas.microsoft.com/office/mac/office/2008/main" xmlns:mc="http://schemas.openxmlformats.org/markup-compatibility/2006" xmlns:mv="urn:schemas-microsoft-com:mac:vml" xmlns:o="urn:schemas-microsoft-com:office:office" xmlns:r="http://schemas.openxmlformats.org/officeDocument/2006/relationships" xmlns:m="http://schemas.openxmlformats.org/officeDocument/2006/math" xmlns:v="urn:schemas-microsoft-com:vml" xmlns:wp14="http://schemas.microsoft.com/office/word/2010/wordprocessingDrawing" xmlns:wp="http://schemas.openxmlformats.org/drawingml/2006/wordprocessingDrawing" xmlns:w10="urn:schemas-microsoft-com:office:word" xmlns:w="http://schemas.openxmlformats.org/wordprocessingml/2006/main" xmlns:w14="http://schemas.microsoft.com/office/word/2010/wordml" xmlns:w15="http://schemas.microsoft.com/office/word/2012/wordml" xmlns:wpg="http://schemas.microsoft.com/office/word/2010/wordprocessingGroup" xmlns:wpi="http://schemas.microsoft.com/office/word/2010/wordprocessingInk" xmlns:wne="http://schemas.microsoft.com/office/word/2006/wordml" xmlns:wps="http://schemas.microsoft.com/office/word/2010/wordprocessingShape" mc:Ignorable="w14 w15 wp14">
+  <w:p>
+    <w:r>
+      <w:rPr>
+        <w:noProof/>
+      </w:rPr>
+      <w:drawing>
+        <wp:anchor distT="0" distB="0" distL="114300" distR="114300" simplePos="0" relativeHeight="251659264" behindDoc="1" locked="0" layoutInCell="1" allowOverlap="1" wp14:anchorId="797D2F49" wp14:editId="528BFA21">
           <wp:simplePos x="0" y="0"/>
           <wp:positionH relativeFrom="margin">
             <wp:posOffset>4223385</wp:posOffset>
@@ -1947,18 +2520,7 @@
         <w:szCs w:val="16"/>
         <w:u w:color="008BCF"/>
       </w:rPr>
-      <w:t xml:space="preserve">} </w:t>
-    </w:r>
-    <w:r>
-      <w:rPr>
-        <w:b/>
-        <w:bCs/>
-        <w:color w:val="7F7F7F" w:themeColor="text1" w:themeTint="80"/>
-        <w:sz w:val="16"/>
-        <w:szCs w:val="16"/>
-        <w:u w:color="008BCF"/>
-      </w:rPr>
-      <w:t>${</w:t>
+      <w:t>} ${</w:t>
     </w:r>
     <w:proofErr w:type="spellStart"/>
     <w:r>

</xml_diff>

<commit_message>
letter export - preferred address
Change-Id: Ib0ef205d656a48163cb4140b5bb4f70a01bb5c9f
Reviewed-on: http://gerrit.tine20.com/customers/8027
Tested-by: Jenkins CI (http://ci.tine20.com/) <tine20-jenkins@metaways.de>
Reviewed-by: Michael Spahn <m.spahn@metaways.de>
</commit_message>
<xml_diff>
--- a/tine20/Addressbook/Export/templates/addressbook_contact_letter.docx
+++ b/tine20/Addressbook/Export/templates/addressbook_contact_letter.docx
@@ -21,6 +21,8 @@
         </w:rPr>
         <w:t>${RECORD_BLOCK}</w:t>
       </w:r>
+      <w:bookmarkStart w:id="0" w:name="_GoBack"/>
+      <w:bookmarkEnd w:id="0"/>
     </w:p>
     <w:p>
       <w:pPr>
@@ -47,19 +49,360 @@
           <w:u w:color="008BCF"/>
           <w:lang w:val="en"/>
         </w:rPr>
-        <w:t>${twig:export.contact.org_name} ${twig:export.contact.adr_one_street} ${twig:export.contact.adr_one_postalcode} ${twig:export.contact.adr_one_locality}</w:t>
-      </w:r>
-    </w:p>
-    <w:p>
-      <w:pPr>
-        <w:rPr>
-          <w:b/>
-          <w:bCs/>
-          <w:sz w:val="20"/>
-          <w:szCs w:val="20"/>
-          <w:lang w:val="en-US"/>
-        </w:rPr>
-      </w:pPr>
+        <w:t>${</w:t>
+      </w:r>
+      <w:proofErr w:type="spellStart"/>
+      <w:r>
+        <w:rPr>
+          <w:b/>
+          <w:bCs/>
+          <w:color w:val="7F7F7F" w:themeColor="text1" w:themeTint="80"/>
+          <w:sz w:val="13"/>
+          <w:szCs w:val="13"/>
+          <w:u w:color="008BCF"/>
+          <w:lang w:val="en"/>
+        </w:rPr>
+        <w:t>twig:export.contact.org_name</w:t>
+      </w:r>
+      <w:proofErr w:type="spellEnd"/>
+      <w:r>
+        <w:rPr>
+          <w:b/>
+          <w:bCs/>
+          <w:color w:val="7F7F7F" w:themeColor="text1" w:themeTint="80"/>
+          <w:sz w:val="13"/>
+          <w:szCs w:val="13"/>
+          <w:u w:color="008BCF"/>
+          <w:lang w:val="en"/>
+        </w:rPr>
+        <w:t>} ${</w:t>
+      </w:r>
+      <w:proofErr w:type="spellStart"/>
+      <w:r>
+        <w:rPr>
+          <w:b/>
+          <w:bCs/>
+          <w:color w:val="7F7F7F" w:themeColor="text1" w:themeTint="80"/>
+          <w:sz w:val="13"/>
+          <w:szCs w:val="13"/>
+          <w:u w:color="008BCF"/>
+          <w:lang w:val="en"/>
+        </w:rPr>
+        <w:t>twig:export.contact.adr_one_street</w:t>
+      </w:r>
+      <w:proofErr w:type="spellEnd"/>
+      <w:r>
+        <w:rPr>
+          <w:b/>
+          <w:bCs/>
+          <w:color w:val="7F7F7F" w:themeColor="text1" w:themeTint="80"/>
+          <w:sz w:val="13"/>
+          <w:szCs w:val="13"/>
+          <w:u w:color="008BCF"/>
+          <w:lang w:val="en"/>
+        </w:rPr>
+        <w:t>} ${</w:t>
+      </w:r>
+      <w:proofErr w:type="spellStart"/>
+      <w:r>
+        <w:rPr>
+          <w:b/>
+          <w:bCs/>
+          <w:color w:val="7F7F7F" w:themeColor="text1" w:themeTint="80"/>
+          <w:sz w:val="13"/>
+          <w:szCs w:val="13"/>
+          <w:u w:color="008BCF"/>
+          <w:lang w:val="en"/>
+        </w:rPr>
+        <w:t>twig:export.contact.adr_one_postalcode</w:t>
+      </w:r>
+      <w:proofErr w:type="spellEnd"/>
+      <w:r>
+        <w:rPr>
+          <w:b/>
+          <w:bCs/>
+          <w:color w:val="7F7F7F" w:themeColor="text1" w:themeTint="80"/>
+          <w:sz w:val="13"/>
+          <w:szCs w:val="13"/>
+          <w:u w:color="008BCF"/>
+          <w:lang w:val="en"/>
+        </w:rPr>
+        <w:t>} ${</w:t>
+      </w:r>
+      <w:proofErr w:type="spellStart"/>
+      <w:r>
+        <w:rPr>
+          <w:b/>
+          <w:bCs/>
+          <w:color w:val="7F7F7F" w:themeColor="text1" w:themeTint="80"/>
+          <w:sz w:val="13"/>
+          <w:szCs w:val="13"/>
+          <w:u w:color="008BCF"/>
+          <w:lang w:val="en"/>
+        </w:rPr>
+        <w:t>twig:export.contact.adr_one_locality</w:t>
+      </w:r>
+      <w:proofErr w:type="spellEnd"/>
+      <w:r>
+        <w:rPr>
+          <w:b/>
+          <w:bCs/>
+          <w:color w:val="7F7F7F" w:themeColor="text1" w:themeTint="80"/>
+          <w:sz w:val="13"/>
+          <w:szCs w:val="13"/>
+          <w:u w:color="008BCF"/>
+          <w:lang w:val="en"/>
+        </w:rPr>
+        <w:t>}</w:t>
+      </w:r>
+    </w:p>
+    <w:p>
+      <w:pPr>
+        <w:rPr>
+          <w:b/>
+          <w:bCs/>
+          <w:sz w:val="20"/>
+          <w:szCs w:val="20"/>
+          <w:lang w:val="en-US"/>
+        </w:rPr>
+      </w:pPr>
+    </w:p>
+    <w:p>
+      <w:pPr>
+        <w:rPr>
+          <w:lang w:val="en-US"/>
+        </w:rPr>
+      </w:pPr>
+      <w:r>
+        <w:rPr>
+          <w:rFonts w:eastAsia="Calibri"/>
+          <w:lang w:val="en-US"/>
+        </w:rPr>
+        <w:t>$</w:t>
+      </w:r>
+      <w:r>
+        <w:rPr>
+          <w:rFonts w:eastAsia="Calibri"/>
+          <w:lang w:val="en-US"/>
+        </w:rPr>
+        <w:t>{</w:t>
+      </w:r>
+      <w:proofErr w:type="spellStart"/>
+      <w:r>
+        <w:rPr>
+          <w:rFonts w:eastAsia="Calibri"/>
+        </w:rPr>
+        <w:t>twig</w:t>
+      </w:r>
+      <w:proofErr w:type="spellEnd"/>
+      <w:r>
+        <w:rPr>
+          <w:rFonts w:eastAsia="Calibri"/>
+          <w:lang w:val="en-US"/>
+        </w:rPr>
+        <w:t>:</w:t>
+      </w:r>
+      <w:proofErr w:type="spellStart"/>
+      <w:r>
+        <w:rPr>
+          <w:rFonts w:eastAsia="Calibri"/>
+          <w:lang w:val="en-US"/>
+        </w:rPr>
+        <w:t>address.</w:t>
+      </w:r>
+      <w:r>
+        <w:rPr>
+          <w:rFonts w:eastAsia="Calibri"/>
+          <w:lang w:val="en-US"/>
+        </w:rPr>
+        <w:t>company</w:t>
+      </w:r>
+      <w:proofErr w:type="spellEnd"/>
+      <w:r>
+        <w:rPr>
+          <w:rFonts w:eastAsia="Calibri"/>
+          <w:lang w:val="en-US"/>
+        </w:rPr>
+        <w:t>}</w:t>
+      </w:r>
+    </w:p>
+    <w:p>
+      <w:pPr>
+        <w:rPr>
+          <w:lang w:val="en-US"/>
+        </w:rPr>
+      </w:pPr>
+      <w:r>
+        <w:rPr>
+          <w:lang w:val="en-US"/>
+        </w:rPr>
+        <w:t>${</w:t>
+      </w:r>
+      <w:proofErr w:type="spellStart"/>
+      <w:r>
+        <w:rPr>
+          <w:lang w:val="en-US"/>
+        </w:rPr>
+        <w:t>twig:</w:t>
+      </w:r>
+      <w:r>
+        <w:rPr>
+          <w:lang w:val="en-US"/>
+        </w:rPr>
+        <w:t>address.</w:t>
+      </w:r>
+      <w:r>
+        <w:rPr>
+          <w:lang w:val="en-US"/>
+        </w:rPr>
+        <w:t>firstname</w:t>
+      </w:r>
+      <w:proofErr w:type="spellEnd"/>
+      <w:r>
+        <w:rPr>
+          <w:lang w:val="en-US"/>
+        </w:rPr>
+        <w:t>} ${</w:t>
+      </w:r>
+      <w:proofErr w:type="spellStart"/>
+      <w:r>
+        <w:rPr>
+          <w:lang w:val="en-US"/>
+        </w:rPr>
+        <w:t>twig:</w:t>
+      </w:r>
+      <w:r>
+        <w:rPr>
+          <w:lang w:val="en-US"/>
+        </w:rPr>
+        <w:t>address.</w:t>
+      </w:r>
+      <w:r>
+        <w:rPr>
+          <w:lang w:val="en-US"/>
+        </w:rPr>
+        <w:t>lastname</w:t>
+      </w:r>
+      <w:proofErr w:type="spellEnd"/>
+      <w:r>
+        <w:rPr>
+          <w:lang w:val="en-US"/>
+        </w:rPr>
+        <w:t>}</w:t>
+      </w:r>
+    </w:p>
+    <w:p>
+      <w:pPr>
+        <w:rPr>
+          <w:lang w:val="en-US"/>
+        </w:rPr>
+      </w:pPr>
+      <w:r>
+        <w:rPr>
+          <w:lang w:val="en-US"/>
+        </w:rPr>
+        <w:t>${</w:t>
+      </w:r>
+      <w:proofErr w:type="spellStart"/>
+      <w:r>
+        <w:rPr>
+          <w:lang w:val="en-US"/>
+        </w:rPr>
+        <w:t>twig:</w:t>
+      </w:r>
+      <w:r>
+        <w:rPr>
+          <w:lang w:val="en-US"/>
+        </w:rPr>
+        <w:t>address.</w:t>
+      </w:r>
+      <w:r>
+        <w:rPr>
+          <w:lang w:val="en-US"/>
+        </w:rPr>
+        <w:t>street</w:t>
+      </w:r>
+      <w:proofErr w:type="spellEnd"/>
+      <w:r>
+        <w:rPr>
+          <w:lang w:val="en-US"/>
+        </w:rPr>
+        <w:t>}</w:t>
+      </w:r>
+    </w:p>
+    <w:p>
+      <w:pPr>
+        <w:rPr>
+          <w:b/>
+        </w:rPr>
+      </w:pPr>
+      <w:r>
+        <w:rPr>
+          <w:b/>
+          <w:lang w:val="en-US"/>
+        </w:rPr>
+        <w:t>${</w:t>
+      </w:r>
+      <w:proofErr w:type="spellStart"/>
+      <w:r>
+        <w:rPr>
+          <w:b/>
+          <w:lang w:val="en-US"/>
+        </w:rPr>
+        <w:t>twig:</w:t>
+      </w:r>
+      <w:r>
+        <w:rPr>
+          <w:b/>
+          <w:lang w:val="en-US"/>
+        </w:rPr>
+        <w:t>address.</w:t>
+      </w:r>
+      <w:r>
+        <w:rPr>
+          <w:b/>
+          <w:lang w:val="en-US"/>
+        </w:rPr>
+        <w:t>postalcode</w:t>
+      </w:r>
+      <w:proofErr w:type="spellEnd"/>
+      <w:r>
+        <w:rPr>
+          <w:b/>
+          <w:lang w:val="en-US"/>
+        </w:rPr>
+        <w:t>} ${</w:t>
+      </w:r>
+      <w:proofErr w:type="spellStart"/>
+      <w:r>
+        <w:rPr>
+          <w:b/>
+          <w:lang w:val="en-US"/>
+        </w:rPr>
+        <w:t>twig:</w:t>
+      </w:r>
+      <w:r>
+        <w:rPr>
+          <w:b/>
+          <w:lang w:val="en-US"/>
+        </w:rPr>
+        <w:t>address.</w:t>
+      </w:r>
+      <w:r>
+        <w:rPr>
+          <w:b/>
+          <w:lang w:val="en-US"/>
+        </w:rPr>
+        <w:t>locality</w:t>
+      </w:r>
+      <w:proofErr w:type="spellEnd"/>
+      <w:r>
+        <w:rPr>
+          <w:b/>
+          <w:lang w:val="en-US"/>
+        </w:rPr>
+        <w:t>}</w:t>
+      </w:r>
     </w:p>
     <w:p>
       <w:pPr>
@@ -67,134 +410,11 @@
         <w:spacing w:after="0" w:line="240" w:lineRule="auto"/>
         <w:rPr>
           <w:rFonts w:ascii="Times New Roman" w:hAnsi="Times New Roman" w:cs="Times New Roman"/>
-          <w:bCs/>
-          <w:sz w:val="20"/>
-          <w:szCs w:val="20"/>
-          <w:lang w:val="en-US"/>
-        </w:rPr>
-      </w:pPr>
-      <w:r>
-        <w:rPr>
-          <w:rFonts w:ascii="Times New Roman" w:hAnsi="Times New Roman" w:cs="Times New Roman"/>
-          <w:bCs/>
-          <w:sz w:val="20"/>
-          <w:szCs w:val="20"/>
-          <w:lang w:val="en-US"/>
-        </w:rPr>
-        <w:t>${twig:record.org_name}</w:t>
-      </w:r>
-    </w:p>
-    <w:p>
-      <w:pPr>
-        <w:pStyle w:val="Rahmeninhalt"/>
-        <w:spacing w:after="0" w:line="240" w:lineRule="auto"/>
-        <w:rPr>
-          <w:rFonts w:ascii="Times New Roman" w:hAnsi="Times New Roman" w:cs="Times New Roman"/>
-          <w:sz w:val="20"/>
-          <w:szCs w:val="20"/>
-          <w:lang w:val="en-US"/>
-        </w:rPr>
-      </w:pPr>
-      <w:r>
-        <w:rPr>
-          <w:rFonts w:ascii="Times New Roman" w:hAnsi="Times New Roman" w:cs="Times New Roman"/>
-          <w:sz w:val="20"/>
-          <w:szCs w:val="20"/>
-          <w:lang w:val="en-US"/>
-        </w:rPr>
-        <w:t>${twig:record.n_</w:t>
-      </w:r>
-      <w:r>
-        <w:rPr>
-          <w:rFonts w:ascii="Times New Roman" w:hAnsi="Times New Roman" w:cs="Times New Roman"/>
-          <w:sz w:val="20"/>
-          <w:szCs w:val="20"/>
-          <w:lang w:val="en-US"/>
-        </w:rPr>
-        <w:t>given} ${twig:record.n_family</w:t>
-      </w:r>
-      <w:r>
-        <w:rPr>
-          <w:rFonts w:ascii="Times New Roman" w:hAnsi="Times New Roman" w:cs="Times New Roman"/>
-          <w:sz w:val="20"/>
-          <w:szCs w:val="20"/>
-          <w:lang w:val="en-US"/>
-        </w:rPr>
-        <w:t>}</w:t>
-      </w:r>
-    </w:p>
-    <w:p>
-      <w:pPr>
-        <w:pStyle w:val="Rahmeninhalt"/>
-        <w:spacing w:after="0" w:line="240" w:lineRule="auto"/>
-        <w:rPr>
-          <w:rFonts w:ascii="Times New Roman" w:hAnsi="Times New Roman" w:cs="Times New Roman"/>
-          <w:sz w:val="20"/>
-          <w:szCs w:val="20"/>
-          <w:lang w:val="en-US"/>
-        </w:rPr>
-      </w:pPr>
-      <w:r>
-        <w:rPr>
-          <w:rFonts w:ascii="Times New Roman" w:hAnsi="Times New Roman" w:cs="Times New Roman"/>
-          <w:sz w:val="20"/>
-          <w:szCs w:val="20"/>
-          <w:lang w:val="en-US"/>
-        </w:rPr>
-        <w:t>${twig:record.</w:t>
-      </w:r>
-      <w:r>
-        <w:rPr>
-          <w:rFonts w:ascii="Times New Roman" w:hAnsi="Times New Roman" w:cs="Times New Roman"/>
           <w:sz w:val="20"/>
           <w:szCs w:val="20"/>
           <w:lang w:val="en"/>
         </w:rPr>
-        <w:t>adr_one_street</w:t>
-      </w:r>
-      <w:r>
-        <w:rPr>
-          <w:rFonts w:ascii="Times New Roman" w:hAnsi="Times New Roman" w:cs="Times New Roman"/>
-          <w:sz w:val="20"/>
-          <w:szCs w:val="20"/>
-          <w:lang w:val="en-US"/>
-        </w:rPr>
-        <w:t>}</w:t>
-      </w:r>
-    </w:p>
-    <w:p>
-      <w:pPr>
-        <w:pStyle w:val="Rahmeninhalt"/>
-        <w:spacing w:after="0" w:line="240" w:lineRule="auto"/>
-        <w:rPr>
-          <w:rFonts w:ascii="Times New Roman" w:hAnsi="Times New Roman" w:cs="Times New Roman"/>
-          <w:sz w:val="20"/>
-          <w:szCs w:val="20"/>
-          <w:lang w:val="en"/>
-        </w:rPr>
-      </w:pPr>
-    </w:p>
-    <w:p>
-      <w:pPr>
-        <w:pStyle w:val="Rahmeninhalt"/>
-        <w:rPr>
-          <w:rFonts w:ascii="Times New Roman" w:hAnsi="Times New Roman" w:cs="Times New Roman"/>
-          <w:b/>
-          <w:sz w:val="20"/>
-          <w:szCs w:val="20"/>
-          <w:lang w:val="en"/>
-        </w:rPr>
-      </w:pPr>
-      <w:r>
-        <w:rPr>
-          <w:rFonts w:ascii="Times New Roman" w:hAnsi="Times New Roman" w:cs="Times New Roman"/>
-          <w:b/>
-          <w:sz w:val="20"/>
-          <w:szCs w:val="20"/>
-          <w:lang w:val="en-US"/>
-        </w:rPr>
-        <w:t>${twig:record.adr_one_postalcode} ${twig:record.adr_one_locality}</w:t>
-      </w:r>
+      </w:pPr>
     </w:p>
     <w:p>
       <w:pPr>
@@ -202,13 +422,26 @@
         <w:jc w:val="right"/>
         <w:rPr>
           <w:rFonts w:ascii="Times New Roman" w:hAnsi="Times New Roman" w:cs="Times New Roman"/>
-          <w:sz w:val="20"/>
-          <w:szCs w:val="20"/>
-        </w:rPr>
-      </w:pPr>
-      <w:r>
+          <w:b/>
+          <w:sz w:val="20"/>
+          <w:szCs w:val="20"/>
+          <w:lang w:val="en-US"/>
+        </w:rPr>
+      </w:pPr>
+    </w:p>
+    <w:p>
+      <w:pPr>
+        <w:pStyle w:val="Rahmeninhalt"/>
+        <w:jc w:val="right"/>
         <w:rPr>
           <w:rFonts w:ascii="Times New Roman" w:hAnsi="Times New Roman" w:cs="Times New Roman"/>
+          <w:sz w:val="20"/>
+          <w:szCs w:val="20"/>
+        </w:rPr>
+      </w:pPr>
+      <w:r>
+        <w:rPr>
+          <w:rFonts w:ascii="Times New Roman" w:hAnsi="Times New Roman" w:cs="Times New Roman"/>
           <w:b/>
           <w:sz w:val="20"/>
           <w:szCs w:val="20"/>
@@ -229,15 +462,16 @@
           <w:sz w:val="20"/>
           <w:szCs w:val="20"/>
         </w:rPr>
-        <w:t>${twig:export.</w:t>
-      </w:r>
+        <w:t>${</w:t>
+      </w:r>
+      <w:proofErr w:type="spellStart"/>
       <w:r>
         <w:rPr>
           <w:rFonts w:ascii="Times New Roman" w:hAnsi="Times New Roman" w:cs="Times New Roman"/>
           <w:sz w:val="20"/>
           <w:szCs w:val="20"/>
         </w:rPr>
-        <w:t>timestamp.format('d.m.Y</w:t>
+        <w:t>twig:export.</w:t>
       </w:r>
       <w:r>
         <w:rPr>
@@ -245,6 +479,33 @@
           <w:sz w:val="20"/>
           <w:szCs w:val="20"/>
         </w:rPr>
+        <w:t>timestamp.format</w:t>
+      </w:r>
+      <w:proofErr w:type="spellEnd"/>
+      <w:r>
+        <w:rPr>
+          <w:rFonts w:ascii="Times New Roman" w:hAnsi="Times New Roman" w:cs="Times New Roman"/>
+          <w:sz w:val="20"/>
+          <w:szCs w:val="20"/>
+        </w:rPr>
+        <w:t>('</w:t>
+      </w:r>
+      <w:proofErr w:type="spellStart"/>
+      <w:r>
+        <w:rPr>
+          <w:rFonts w:ascii="Times New Roman" w:hAnsi="Times New Roman" w:cs="Times New Roman"/>
+          <w:sz w:val="20"/>
+          <w:szCs w:val="20"/>
+        </w:rPr>
+        <w:t>d.m.Y</w:t>
+      </w:r>
+      <w:proofErr w:type="spellEnd"/>
+      <w:r>
+        <w:rPr>
+          <w:rFonts w:ascii="Times New Roman" w:hAnsi="Times New Roman" w:cs="Times New Roman"/>
+          <w:sz w:val="20"/>
+          <w:szCs w:val="20"/>
+        </w:rPr>
         <w:t>')}</w:t>
       </w:r>
     </w:p>
@@ -287,6 +548,7 @@
         </w:rPr>
         <w:t>&lt;</w:t>
       </w:r>
+      <w:proofErr w:type="spellStart"/>
       <w:r>
         <w:rPr>
           <w:b/>
@@ -295,6 +557,7 @@
         </w:rPr>
         <w:t>Thema</w:t>
       </w:r>
+      <w:proofErr w:type="spellEnd"/>
       <w:r>
         <w:rPr>
           <w:b/>
@@ -343,8 +606,9 @@
           <w:szCs w:val="20"/>
           <w:lang w:val="en"/>
         </w:rPr>
-        <w:t>${twig:record.salutation} ${twig:record.</w:t>
-      </w:r>
+        <w:t>${</w:t>
+      </w:r>
+      <w:proofErr w:type="spellStart"/>
       <w:r>
         <w:rPr>
           <w:bCs/>
@@ -352,8 +616,38 @@
           <w:szCs w:val="20"/>
           <w:lang w:val="en"/>
         </w:rPr>
+        <w:t>twig:record.salutation</w:t>
+      </w:r>
+      <w:proofErr w:type="spellEnd"/>
+      <w:r>
+        <w:rPr>
+          <w:bCs/>
+          <w:sz w:val="20"/>
+          <w:szCs w:val="20"/>
+          <w:lang w:val="en"/>
+        </w:rPr>
+        <w:t>} ${</w:t>
+      </w:r>
+      <w:proofErr w:type="spellStart"/>
+      <w:r>
+        <w:rPr>
+          <w:bCs/>
+          <w:sz w:val="20"/>
+          <w:szCs w:val="20"/>
+          <w:lang w:val="en"/>
+        </w:rPr>
+        <w:t>twig:record.</w:t>
+      </w:r>
+      <w:r>
+        <w:rPr>
+          <w:bCs/>
+          <w:sz w:val="20"/>
+          <w:szCs w:val="20"/>
+          <w:lang w:val="en"/>
+        </w:rPr>
         <w:t>n_prefix</w:t>
       </w:r>
+      <w:proofErr w:type="spellEnd"/>
       <w:r>
         <w:rPr>
           <w:bCs/>
@@ -361,8 +655,9 @@
           <w:szCs w:val="20"/>
           <w:lang w:val="en"/>
         </w:rPr>
-        <w:t>} ${twig:record.n_family</w:t>
-      </w:r>
+        <w:t>} ${</w:t>
+      </w:r>
+      <w:proofErr w:type="spellStart"/>
       <w:r>
         <w:rPr>
           <w:bCs/>
@@ -370,6 +665,16 @@
           <w:szCs w:val="20"/>
           <w:lang w:val="en"/>
         </w:rPr>
+        <w:t>twig:record.n_family</w:t>
+      </w:r>
+      <w:proofErr w:type="spellEnd"/>
+      <w:r>
+        <w:rPr>
+          <w:bCs/>
+          <w:sz w:val="20"/>
+          <w:szCs w:val="20"/>
+          <w:lang w:val="en"/>
+        </w:rPr>
         <w:t>},</w:t>
       </w:r>
     </w:p>
@@ -383,8 +688,6 @@
           <w:lang w:val="en"/>
         </w:rPr>
       </w:pPr>
-      <w:bookmarkStart w:id="0" w:name="_GoBack"/>
-      <w:bookmarkEnd w:id="0"/>
     </w:p>
     <w:p>
       <w:pPr>
@@ -467,7 +770,16 @@
           <w:sz w:val="20"/>
           <w:szCs w:val="20"/>
         </w:rPr>
-        <w:t>i.A. ${twig:export.</w:t>
+        <w:t>i.A. ${</w:t>
+      </w:r>
+      <w:proofErr w:type="spellStart"/>
+      <w:r>
+        <w:rPr>
+          <w:bCs/>
+          <w:sz w:val="20"/>
+          <w:szCs w:val="20"/>
+        </w:rPr>
+        <w:t>twig:export.</w:t>
       </w:r>
       <w:r>
         <w:rPr>
@@ -487,13 +799,23 @@
         </w:rPr>
         <w:t>given</w:t>
       </w:r>
-      <w:r>
-        <w:rPr>
-          <w:bCs/>
-          <w:sz w:val="20"/>
-          <w:szCs w:val="20"/>
-        </w:rPr>
-        <w:t>} ${twig:export.</w:t>
+      <w:proofErr w:type="spellEnd"/>
+      <w:r>
+        <w:rPr>
+          <w:bCs/>
+          <w:sz w:val="20"/>
+          <w:szCs w:val="20"/>
+        </w:rPr>
+        <w:t>} ${</w:t>
+      </w:r>
+      <w:proofErr w:type="spellStart"/>
+      <w:r>
+        <w:rPr>
+          <w:bCs/>
+          <w:sz w:val="20"/>
+          <w:szCs w:val="20"/>
+        </w:rPr>
+        <w:t>twig:export.</w:t>
       </w:r>
       <w:r>
         <w:rPr>
@@ -513,6 +835,7 @@
         </w:rPr>
         <w:t>n_family</w:t>
       </w:r>
+      <w:proofErr w:type="spellEnd"/>
       <w:r>
         <w:rPr>
           <w:bCs/>
@@ -541,8 +864,9 @@
           <w:u w:color="008BCF"/>
           <w:lang w:val="en-US"/>
         </w:rPr>
-        <w:t>${twig:export.contact.org</w:t>
-      </w:r>
+        <w:t>${</w:t>
+      </w:r>
+      <w:proofErr w:type="spellStart"/>
       <w:r>
         <w:rPr>
           <w:bCs/>
@@ -551,7 +875,28 @@
           <w:u w:color="008BCF"/>
           <w:lang w:val="en-US"/>
         </w:rPr>
-        <w:t>_name}</w:t>
+        <w:t>twig:export.contact.org</w:t>
+      </w:r>
+      <w:r>
+        <w:rPr>
+          <w:bCs/>
+          <w:sz w:val="20"/>
+          <w:szCs w:val="20"/>
+          <w:u w:color="008BCF"/>
+          <w:lang w:val="en-US"/>
+        </w:rPr>
+        <w:t>_name</w:t>
+      </w:r>
+      <w:proofErr w:type="spellEnd"/>
+      <w:r>
+        <w:rPr>
+          <w:bCs/>
+          <w:sz w:val="20"/>
+          <w:szCs w:val="20"/>
+          <w:u w:color="008BCF"/>
+          <w:lang w:val="en-US"/>
+        </w:rPr>
+        <w:t>}</w:t>
       </w:r>
     </w:p>
     <w:p>
@@ -2288,7 +2633,7 @@
 </file>
 
 <file path=customXml/itemProps1.xml><?xml version="1.0" encoding="utf-8"?>
-<ds:datastoreItem xmlns:ds="http://schemas.openxmlformats.org/officeDocument/2006/customXml" ds:itemID="{D689A6AF-CF28-3E48-9285-FE8C91B75363}">
+<ds:datastoreItem xmlns:ds="http://schemas.openxmlformats.org/officeDocument/2006/customXml" ds:itemID="{B2BB65E4-6A3D-E64E-A83A-9675AD6782C8}">
   <ds:schemaRefs>
     <ds:schemaRef ds:uri="http://schemas.openxmlformats.org/officeDocument/2006/bibliography"/>
   </ds:schemaRefs>

</xml_diff>